<commit_message>
Globale opzet voor URS
</commit_message>
<xml_diff>
--- a/URS.docx
+++ b/URS.docx
@@ -4,6 +4,9 @@
   <w:body>
     <w:sdt>
       <w:sdtPr>
+        <w:rPr>
+          <w:rFonts w:ascii="Malgun Gothic" w:eastAsia="Malgun Gothic" w:hAnsi="Malgun Gothic"/>
+        </w:rPr>
         <w:id w:val="1693645502"/>
         <w:docPartObj>
           <w:docPartGallery w:val="Cover Pages"/>
@@ -17,8 +20,14 @@
       </w:sdtEndPr>
       <w:sdtContent>
         <w:p>
+          <w:pPr>
+            <w:rPr>
+              <w:rFonts w:ascii="Malgun Gothic" w:eastAsia="Malgun Gothic" w:hAnsi="Malgun Gothic"/>
+            </w:rPr>
+          </w:pPr>
           <w:r>
             <w:rPr>
+              <w:rFonts w:ascii="Malgun Gothic" w:eastAsia="Malgun Gothic" w:hAnsi="Malgun Gothic"/>
               <w:noProof/>
             </w:rPr>
             <mc:AlternateContent>
@@ -133,10 +142,11 @@
                                       <w:color w:val="FFFFFF" w:themeColor="background1"/>
                                       <w:sz w:val="32"/>
                                       <w:szCs w:val="32"/>
+                                      <w:lang w:val="nl-NL"/>
                                     </w:rPr>
                                     <w:alias w:val="Author"/>
                                     <w:tag w:val=""/>
-                                    <w:id w:val="884141857"/>
+                                    <w:id w:val="1867704534"/>
                                     <w:dataBinding w:prefixMappings="xmlns:ns0='http://purl.org/dc/elements/1.1/' xmlns:ns1='http://schemas.openxmlformats.org/package/2006/metadata/core-properties' " w:xpath="/ns1:coreProperties[1]/ns0:creator[1]" w:storeItemID="{6C3C8BC8-F283-45AE-878A-BAB7291924A1}"/>
                                     <w:text/>
                                   </w:sdtPr>
@@ -150,6 +160,7 @@
                                           <w:color w:val="FFFFFF" w:themeColor="background1"/>
                                           <w:sz w:val="32"/>
                                           <w:szCs w:val="32"/>
+                                          <w:lang w:val="nl-NL"/>
                                         </w:rPr>
                                       </w:pPr>
                                       <w:r>
@@ -158,6 +169,7 @@
                                           <w:color w:val="FFFFFF" w:themeColor="background1"/>
                                           <w:sz w:val="32"/>
                                           <w:szCs w:val="32"/>
+                                          <w:lang w:val="nl-NL"/>
                                         </w:rPr>
                                         <w:t>Michelle Broens</w:t>
                                       </w:r>
@@ -171,6 +183,7 @@
                                       <w:rFonts w:ascii="Malgun Gothic" w:eastAsia="Malgun Gothic" w:hAnsi="Malgun Gothic"/>
                                       <w:caps/>
                                       <w:color w:val="FFFFFF" w:themeColor="background1"/>
+                                      <w:lang w:val="nl-NL"/>
                                     </w:rPr>
                                   </w:pPr>
                                   <w:sdt>
@@ -179,10 +192,11 @@
                                         <w:rFonts w:ascii="Malgun Gothic" w:eastAsia="Malgun Gothic" w:hAnsi="Malgun Gothic"/>
                                         <w:caps/>
                                         <w:color w:val="FFFFFF" w:themeColor="background1"/>
+                                        <w:lang w:val="nl-NL"/>
                                       </w:rPr>
                                       <w:alias w:val="Company"/>
                                       <w:tag w:val=""/>
-                                      <w:id w:val="922067218"/>
+                                      <w:id w:val="-1234313879"/>
                                       <w:dataBinding w:prefixMappings="xmlns:ns0='http://schemas.openxmlformats.org/officeDocument/2006/extended-properties' " w:xpath="/ns0:Properties[1]/ns0:Company[1]" w:storeItemID="{6668398D-A668-4E3E-A5EB-62B293D839F1}"/>
                                       <w:text/>
                                     </w:sdtPr>
@@ -193,6 +207,7 @@
                                           <w:rFonts w:ascii="Malgun Gothic" w:eastAsia="Malgun Gothic" w:hAnsi="Malgun Gothic"/>
                                           <w:caps/>
                                           <w:color w:val="FFFFFF" w:themeColor="background1"/>
+                                          <w:lang w:val="nl-NL"/>
                                         </w:rPr>
                                         <w:t>S33</w:t>
                                       </w:r>
@@ -203,6 +218,7 @@
                                       <w:rFonts w:ascii="Malgun Gothic" w:eastAsia="Malgun Gothic" w:hAnsi="Malgun Gothic"/>
                                       <w:caps/>
                                       <w:color w:val="FFFFFF" w:themeColor="background1"/>
+                                      <w:lang w:val="nl-NL"/>
                                     </w:rPr>
                                     <w:t xml:space="preserve"> | </w:t>
                                   </w:r>
@@ -212,10 +228,11 @@
                                         <w:rFonts w:ascii="Malgun Gothic" w:eastAsia="Malgun Gothic" w:hAnsi="Malgun Gothic"/>
                                         <w:caps/>
                                         <w:color w:val="FFFFFF" w:themeColor="background1"/>
+                                        <w:lang w:val="nl-NL"/>
                                       </w:rPr>
                                       <w:alias w:val="Address"/>
                                       <w:tag w:val=""/>
-                                      <w:id w:val="2113163453"/>
+                                      <w:id w:val="1633291755"/>
                                       <w:dataBinding w:prefixMappings="xmlns:ns0='http://schemas.microsoft.com/office/2006/coverPageProps' " w:xpath="/ns0:CoverPageProperties[1]/ns0:CompanyAddress[1]" w:storeItemID="{55AF091B-3C7A-41E3-B477-F2FDAA23CFDA}"/>
                                       <w:text/>
                                     </w:sdtPr>
@@ -226,11 +243,41 @@
                                           <w:rFonts w:ascii="Malgun Gothic" w:eastAsia="Malgun Gothic" w:hAnsi="Malgun Gothic"/>
                                           <w:caps/>
                                           <w:color w:val="FFFFFF" w:themeColor="background1"/>
+                                          <w:lang w:val="nl-NL"/>
                                         </w:rPr>
                                         <w:t>GSO</w:t>
                                       </w:r>
                                     </w:sdtContent>
                                   </w:sdt>
+                                </w:p>
+                                <w:p>
+                                  <w:pPr>
+                                    <w:pStyle w:val="NoSpacing"/>
+                                    <w:rPr>
+                                      <w:rFonts w:ascii="Malgun Gothic" w:eastAsia="Malgun Gothic" w:hAnsi="Malgun Gothic"/>
+                                      <w:caps/>
+                                      <w:color w:val="FFFFFF" w:themeColor="background1"/>
+                                      <w:lang w:val="nl-NL"/>
+                                    </w:rPr>
+                                  </w:pPr>
+                                  <w:r>
+                                    <w:rPr>
+                                      <w:rFonts w:ascii="Malgun Gothic" w:eastAsia="Malgun Gothic" w:hAnsi="Malgun Gothic"/>
+                                      <w:caps/>
+                                      <w:color w:val="FFFFFF" w:themeColor="background1"/>
+                                      <w:lang w:val="nl-NL"/>
+                                    </w:rPr>
+                                    <w:t>versie 1</w:t>
+                                  </w:r>
+                                  <w:r>
+                                    <w:rPr>
+                                      <w:rFonts w:ascii="Malgun Gothic" w:eastAsia="Malgun Gothic" w:hAnsi="Malgun Gothic"/>
+                                      <w:caps/>
+                                      <w:color w:val="FFFFFF" w:themeColor="background1"/>
+                                      <w:lang w:val="nl-NL"/>
+                                    </w:rPr>
+                                    <w:t>.0</w:t>
+                                  </w:r>
                                 </w:p>
                               </w:txbxContent>
                             </wps:txbx>
@@ -349,14 +396,14 @@
                       <wp14:pctWidth>88200</wp14:pctWidth>
                     </wp14:sizeRelH>
                     <wp14:sizeRelV relativeFrom="page">
-                      <wp14:pctHeight>90900</wp14:pctHeight>
+                      <wp14:pctHeight>0</wp14:pctHeight>
                     </wp14:sizeRelV>
                   </wp:anchor>
                 </w:drawing>
               </mc:Choice>
               <mc:Fallback>
                 <w:pict>
-                  <v:group w14:anchorId="54D367DA" id="Group 119" o:spid="_x0000_s1026" style="position:absolute;margin-left:0;margin-top:0;width:539.6pt;height:719.9pt;z-index:-251657216;mso-width-percent:882;mso-height-percent:909;mso-position-horizontal:center;mso-position-horizontal-relative:page;mso-position-vertical:center;mso-position-vertical-relative:page;mso-width-percent:882;mso-height-percent:909" coordsize="68580,92717" o:gfxdata="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">
+                  <v:group w14:anchorId="54D367DA" id="Group 119" o:spid="_x0000_s1026" style="position:absolute;margin-left:0;margin-top:0;width:539.6pt;height:719.9pt;z-index:-251657216;mso-width-percent:882;mso-position-horizontal:center;mso-position-horizontal-relative:page;mso-position-vertical:center;mso-position-vertical-relative:page;mso-width-percent:882" coordsize="68580,92717" o:gfxdata="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">
                     <v:rect id="Rectangle 120" o:spid="_x0000_s1027" style="position:absolute;top:73152;width:68580;height:1431;visibility:visible;mso-wrap-style:square;v-text-anchor:middle" o:gfxdata="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" fillcolor="#ad84c6 [3204]" stroked="f" strokeweight="1pt"/>
                     <v:rect id="Rectangle 121" o:spid="_x0000_s1028" style="position:absolute;top:74390;width:68580;height:18327;visibility:visible;mso-wrap-style:square;v-text-anchor:bottom" o:gfxdata="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" fillcolor="#8784c7 [3205]" stroked="f" strokeweight="1pt">
                       <v:textbox inset="36pt,14.4pt,36pt,36pt">
@@ -368,10 +415,11 @@
                                 <w:color w:val="FFFFFF" w:themeColor="background1"/>
                                 <w:sz w:val="32"/>
                                 <w:szCs w:val="32"/>
+                                <w:lang w:val="nl-NL"/>
                               </w:rPr>
                               <w:alias w:val="Author"/>
                               <w:tag w:val=""/>
-                              <w:id w:val="884141857"/>
+                              <w:id w:val="1867704534"/>
                               <w:dataBinding w:prefixMappings="xmlns:ns0='http://purl.org/dc/elements/1.1/' xmlns:ns1='http://schemas.openxmlformats.org/package/2006/metadata/core-properties' " w:xpath="/ns1:coreProperties[1]/ns0:creator[1]" w:storeItemID="{6C3C8BC8-F283-45AE-878A-BAB7291924A1}"/>
                               <w:text/>
                             </w:sdtPr>
@@ -385,6 +433,7 @@
                                     <w:color w:val="FFFFFF" w:themeColor="background1"/>
                                     <w:sz w:val="32"/>
                                     <w:szCs w:val="32"/>
+                                    <w:lang w:val="nl-NL"/>
                                   </w:rPr>
                                 </w:pPr>
                                 <w:r>
@@ -393,6 +442,7 @@
                                     <w:color w:val="FFFFFF" w:themeColor="background1"/>
                                     <w:sz w:val="32"/>
                                     <w:szCs w:val="32"/>
+                                    <w:lang w:val="nl-NL"/>
                                   </w:rPr>
                                   <w:t>Michelle Broens</w:t>
                                 </w:r>
@@ -406,6 +456,7 @@
                                 <w:rFonts w:ascii="Malgun Gothic" w:eastAsia="Malgun Gothic" w:hAnsi="Malgun Gothic"/>
                                 <w:caps/>
                                 <w:color w:val="FFFFFF" w:themeColor="background1"/>
+                                <w:lang w:val="nl-NL"/>
                               </w:rPr>
                             </w:pPr>
                             <w:sdt>
@@ -414,10 +465,11 @@
                                   <w:rFonts w:ascii="Malgun Gothic" w:eastAsia="Malgun Gothic" w:hAnsi="Malgun Gothic"/>
                                   <w:caps/>
                                   <w:color w:val="FFFFFF" w:themeColor="background1"/>
+                                  <w:lang w:val="nl-NL"/>
                                 </w:rPr>
                                 <w:alias w:val="Company"/>
                                 <w:tag w:val=""/>
-                                <w:id w:val="922067218"/>
+                                <w:id w:val="-1234313879"/>
                                 <w:dataBinding w:prefixMappings="xmlns:ns0='http://schemas.openxmlformats.org/officeDocument/2006/extended-properties' " w:xpath="/ns0:Properties[1]/ns0:Company[1]" w:storeItemID="{6668398D-A668-4E3E-A5EB-62B293D839F1}"/>
                                 <w:text/>
                               </w:sdtPr>
@@ -428,6 +480,7 @@
                                     <w:rFonts w:ascii="Malgun Gothic" w:eastAsia="Malgun Gothic" w:hAnsi="Malgun Gothic"/>
                                     <w:caps/>
                                     <w:color w:val="FFFFFF" w:themeColor="background1"/>
+                                    <w:lang w:val="nl-NL"/>
                                   </w:rPr>
                                   <w:t>S33</w:t>
                                 </w:r>
@@ -438,6 +491,7 @@
                                 <w:rFonts w:ascii="Malgun Gothic" w:eastAsia="Malgun Gothic" w:hAnsi="Malgun Gothic"/>
                                 <w:caps/>
                                 <w:color w:val="FFFFFF" w:themeColor="background1"/>
+                                <w:lang w:val="nl-NL"/>
                               </w:rPr>
                               <w:t xml:space="preserve"> | </w:t>
                             </w:r>
@@ -447,10 +501,11 @@
                                   <w:rFonts w:ascii="Malgun Gothic" w:eastAsia="Malgun Gothic" w:hAnsi="Malgun Gothic"/>
                                   <w:caps/>
                                   <w:color w:val="FFFFFF" w:themeColor="background1"/>
+                                  <w:lang w:val="nl-NL"/>
                                 </w:rPr>
                                 <w:alias w:val="Address"/>
                                 <w:tag w:val=""/>
-                                <w:id w:val="2113163453"/>
+                                <w:id w:val="1633291755"/>
                                 <w:dataBinding w:prefixMappings="xmlns:ns0='http://schemas.microsoft.com/office/2006/coverPageProps' " w:xpath="/ns0:CoverPageProperties[1]/ns0:CompanyAddress[1]" w:storeItemID="{55AF091B-3C7A-41E3-B477-F2FDAA23CFDA}"/>
                                 <w:text/>
                               </w:sdtPr>
@@ -461,11 +516,41 @@
                                     <w:rFonts w:ascii="Malgun Gothic" w:eastAsia="Malgun Gothic" w:hAnsi="Malgun Gothic"/>
                                     <w:caps/>
                                     <w:color w:val="FFFFFF" w:themeColor="background1"/>
+                                    <w:lang w:val="nl-NL"/>
                                   </w:rPr>
                                   <w:t>GSO</w:t>
                                 </w:r>
                               </w:sdtContent>
                             </w:sdt>
+                          </w:p>
+                          <w:p>
+                            <w:pPr>
+                              <w:pStyle w:val="NoSpacing"/>
+                              <w:rPr>
+                                <w:rFonts w:ascii="Malgun Gothic" w:eastAsia="Malgun Gothic" w:hAnsi="Malgun Gothic"/>
+                                <w:caps/>
+                                <w:color w:val="FFFFFF" w:themeColor="background1"/>
+                                <w:lang w:val="nl-NL"/>
+                              </w:rPr>
+                            </w:pPr>
+                            <w:r>
+                              <w:rPr>
+                                <w:rFonts w:ascii="Malgun Gothic" w:eastAsia="Malgun Gothic" w:hAnsi="Malgun Gothic"/>
+                                <w:caps/>
+                                <w:color w:val="FFFFFF" w:themeColor="background1"/>
+                                <w:lang w:val="nl-NL"/>
+                              </w:rPr>
+                              <w:t>versie 1</w:t>
+                            </w:r>
+                            <w:r>
+                              <w:rPr>
+                                <w:rFonts w:ascii="Malgun Gothic" w:eastAsia="Malgun Gothic" w:hAnsi="Malgun Gothic"/>
+                                <w:caps/>
+                                <w:color w:val="FFFFFF" w:themeColor="background1"/>
+                                <w:lang w:val="nl-NL"/>
+                              </w:rPr>
+                              <w:t>.0</w:t>
+                            </w:r>
                           </w:p>
                         </w:txbxContent>
                       </v:textbox>
@@ -549,6 +634,7 @@
         <w:p>
           <w:pPr>
             <w:rPr>
+              <w:rFonts w:ascii="Malgun Gothic" w:eastAsia="Malgun Gothic" w:hAnsi="Malgun Gothic"/>
               <w:lang w:val="nl-NL"/>
             </w:rPr>
           </w:pPr>
@@ -557,20 +643,353 @@
     </w:sdt>
     <w:p>
       <w:pPr>
-        <w:spacing w:before="0" w:after="160" w:line="259" w:lineRule="auto"/>
-        <w:rPr>
+        <w:pStyle w:val="Heading1"/>
+        <w:rPr>
+          <w:rFonts w:ascii="Malgun Gothic" w:eastAsia="Malgun Gothic" w:hAnsi="Malgun Gothic"/>
           <w:lang w:val="nl-NL"/>
         </w:rPr>
       </w:pPr>
       <w:r>
         <w:rPr>
+          <w:rFonts w:ascii="Malgun Gothic" w:eastAsia="Malgun Gothic" w:hAnsi="Malgun Gothic"/>
           <w:lang w:val="nl-NL"/>
         </w:rPr>
         <w:br w:type="page"/>
       </w:r>
+      <w:bookmarkStart w:id="0" w:name="_Toc497306127"/>
+      <w:r>
+        <w:rPr>
+          <w:rFonts w:ascii="Malgun Gothic" w:eastAsia="Malgun Gothic" w:hAnsi="Malgun Gothic"/>
+          <w:lang w:val="nl-NL"/>
+        </w:rPr>
+        <w:lastRenderedPageBreak/>
+        <w:t>Document historie</w:t>
+      </w:r>
+      <w:bookmarkEnd w:id="0"/>
+    </w:p>
+    <w:tbl>
+      <w:tblPr>
+        <w:tblStyle w:val="TableGrid"/>
+        <w:tblW w:w="9355" w:type="dxa"/>
+        <w:tblLook w:val="04A0" w:firstRow="1" w:lastRow="0" w:firstColumn="1" w:lastColumn="0" w:noHBand="0" w:noVBand="1"/>
+      </w:tblPr>
+      <w:tblGrid>
+        <w:gridCol w:w="855"/>
+        <w:gridCol w:w="5440"/>
+        <w:gridCol w:w="1821"/>
+        <w:gridCol w:w="1239"/>
+      </w:tblGrid>
+      <w:tr>
+        <w:tc>
+          <w:tcPr>
+            <w:tcW w:w="855" w:type="dxa"/>
+          </w:tcPr>
+          <w:p>
+            <w:pPr>
+              <w:rPr>
+                <w:rFonts w:ascii="Malgun Gothic" w:eastAsia="Malgun Gothic" w:hAnsi="Malgun Gothic"/>
+                <w:b/>
+                <w:lang w:val="nl-NL"/>
+              </w:rPr>
+            </w:pPr>
+            <w:r>
+              <w:rPr>
+                <w:rFonts w:ascii="Malgun Gothic" w:eastAsia="Malgun Gothic" w:hAnsi="Malgun Gothic"/>
+                <w:b/>
+                <w:lang w:val="nl-NL"/>
+              </w:rPr>
+              <w:t>Versie</w:t>
+            </w:r>
+          </w:p>
+        </w:tc>
+        <w:tc>
+          <w:tcPr>
+            <w:tcW w:w="5440" w:type="dxa"/>
+          </w:tcPr>
+          <w:p>
+            <w:pPr>
+              <w:rPr>
+                <w:rFonts w:ascii="Malgun Gothic" w:eastAsia="Malgun Gothic" w:hAnsi="Malgun Gothic"/>
+                <w:b/>
+                <w:lang w:val="nl-NL"/>
+              </w:rPr>
+            </w:pPr>
+            <w:r>
+              <w:rPr>
+                <w:rFonts w:ascii="Malgun Gothic" w:eastAsia="Malgun Gothic" w:hAnsi="Malgun Gothic"/>
+                <w:b/>
+                <w:lang w:val="nl-NL"/>
+              </w:rPr>
+              <w:t>Wijzigingen</w:t>
+            </w:r>
+          </w:p>
+        </w:tc>
+        <w:tc>
+          <w:tcPr>
+            <w:tcW w:w="1821" w:type="dxa"/>
+          </w:tcPr>
+          <w:p>
+            <w:pPr>
+              <w:rPr>
+                <w:rFonts w:ascii="Malgun Gothic" w:eastAsia="Malgun Gothic" w:hAnsi="Malgun Gothic"/>
+                <w:b/>
+                <w:lang w:val="nl-NL"/>
+              </w:rPr>
+            </w:pPr>
+            <w:r>
+              <w:rPr>
+                <w:rFonts w:ascii="Malgun Gothic" w:eastAsia="Malgun Gothic" w:hAnsi="Malgun Gothic"/>
+                <w:b/>
+                <w:lang w:val="nl-NL"/>
+              </w:rPr>
+              <w:t>Auteur</w:t>
+            </w:r>
+          </w:p>
+        </w:tc>
+        <w:tc>
+          <w:tcPr>
+            <w:tcW w:w="1239" w:type="dxa"/>
+          </w:tcPr>
+          <w:p>
+            <w:pPr>
+              <w:rPr>
+                <w:rFonts w:ascii="Malgun Gothic" w:eastAsia="Malgun Gothic" w:hAnsi="Malgun Gothic"/>
+                <w:b/>
+                <w:lang w:val="nl-NL"/>
+              </w:rPr>
+            </w:pPr>
+            <w:r>
+              <w:rPr>
+                <w:rFonts w:ascii="Malgun Gothic" w:eastAsia="Malgun Gothic" w:hAnsi="Malgun Gothic"/>
+                <w:b/>
+                <w:lang w:val="nl-NL"/>
+              </w:rPr>
+              <w:t>Datum</w:t>
+            </w:r>
+          </w:p>
+        </w:tc>
+      </w:tr>
+      <w:tr>
+        <w:tc>
+          <w:tcPr>
+            <w:tcW w:w="855" w:type="dxa"/>
+          </w:tcPr>
+          <w:p>
+            <w:pPr>
+              <w:rPr>
+                <w:rFonts w:ascii="Malgun Gothic" w:eastAsia="Malgun Gothic" w:hAnsi="Malgun Gothic"/>
+                <w:b/>
+                <w:lang w:val="nl-NL"/>
+              </w:rPr>
+            </w:pPr>
+            <w:r>
+              <w:rPr>
+                <w:rFonts w:ascii="Malgun Gothic" w:eastAsia="Malgun Gothic" w:hAnsi="Malgun Gothic"/>
+                <w:b/>
+                <w:lang w:val="nl-NL"/>
+              </w:rPr>
+              <w:t>1.0</w:t>
+            </w:r>
+          </w:p>
+        </w:tc>
+        <w:tc>
+          <w:tcPr>
+            <w:tcW w:w="5440" w:type="dxa"/>
+          </w:tcPr>
+          <w:p>
+            <w:pPr>
+              <w:rPr>
+                <w:rFonts w:ascii="Malgun Gothic" w:eastAsia="Malgun Gothic" w:hAnsi="Malgun Gothic"/>
+                <w:lang w:val="nl-NL"/>
+              </w:rPr>
+            </w:pPr>
+            <w:r>
+              <w:rPr>
+                <w:rFonts w:ascii="Malgun Gothic" w:eastAsia="Malgun Gothic" w:hAnsi="Malgun Gothic"/>
+                <w:lang w:val="nl-NL"/>
+              </w:rPr>
+              <w:t>Document opgezet d.m.v. template in grote lijnen in te vullen</w:t>
+            </w:r>
+          </w:p>
+        </w:tc>
+        <w:tc>
+          <w:tcPr>
+            <w:tcW w:w="1821" w:type="dxa"/>
+          </w:tcPr>
+          <w:p>
+            <w:pPr>
+              <w:rPr>
+                <w:rFonts w:ascii="Malgun Gothic" w:eastAsia="Malgun Gothic" w:hAnsi="Malgun Gothic"/>
+                <w:lang w:val="nl-NL"/>
+              </w:rPr>
+            </w:pPr>
+            <w:r>
+              <w:rPr>
+                <w:rFonts w:ascii="Malgun Gothic" w:eastAsia="Malgun Gothic" w:hAnsi="Malgun Gothic"/>
+                <w:lang w:val="nl-NL"/>
+              </w:rPr>
+              <w:t>Michelle Broens</w:t>
+            </w:r>
+          </w:p>
+        </w:tc>
+        <w:tc>
+          <w:tcPr>
+            <w:tcW w:w="1239" w:type="dxa"/>
+          </w:tcPr>
+          <w:p>
+            <w:pPr>
+              <w:rPr>
+                <w:rFonts w:ascii="Malgun Gothic" w:eastAsia="Malgun Gothic" w:hAnsi="Malgun Gothic"/>
+                <w:lang w:val="nl-NL"/>
+              </w:rPr>
+            </w:pPr>
+            <w:r>
+              <w:rPr>
+                <w:rFonts w:ascii="Malgun Gothic" w:eastAsia="Malgun Gothic" w:hAnsi="Malgun Gothic"/>
+                <w:lang w:val="nl-NL"/>
+              </w:rPr>
+              <w:t>1/11/2017</w:t>
+            </w:r>
+          </w:p>
+        </w:tc>
+      </w:tr>
+      <w:tr>
+        <w:tc>
+          <w:tcPr>
+            <w:tcW w:w="855" w:type="dxa"/>
+          </w:tcPr>
+          <w:p>
+            <w:pPr>
+              <w:rPr>
+                <w:rFonts w:ascii="Malgun Gothic" w:eastAsia="Malgun Gothic" w:hAnsi="Malgun Gothic"/>
+                <w:b/>
+                <w:lang w:val="nl-NL"/>
+              </w:rPr>
+            </w:pPr>
+          </w:p>
+        </w:tc>
+        <w:tc>
+          <w:tcPr>
+            <w:tcW w:w="5440" w:type="dxa"/>
+          </w:tcPr>
+          <w:p>
+            <w:pPr>
+              <w:rPr>
+                <w:rFonts w:ascii="Malgun Gothic" w:eastAsia="Malgun Gothic" w:hAnsi="Malgun Gothic"/>
+                <w:lang w:val="nl-NL"/>
+              </w:rPr>
+            </w:pPr>
+          </w:p>
+        </w:tc>
+        <w:tc>
+          <w:tcPr>
+            <w:tcW w:w="1821" w:type="dxa"/>
+          </w:tcPr>
+          <w:p>
+            <w:pPr>
+              <w:rPr>
+                <w:rFonts w:ascii="Malgun Gothic" w:eastAsia="Malgun Gothic" w:hAnsi="Malgun Gothic"/>
+                <w:lang w:val="nl-NL"/>
+              </w:rPr>
+            </w:pPr>
+          </w:p>
+        </w:tc>
+        <w:tc>
+          <w:tcPr>
+            <w:tcW w:w="1239" w:type="dxa"/>
+          </w:tcPr>
+          <w:p>
+            <w:pPr>
+              <w:rPr>
+                <w:rFonts w:ascii="Malgun Gothic" w:eastAsia="Malgun Gothic" w:hAnsi="Malgun Gothic"/>
+                <w:lang w:val="nl-NL"/>
+              </w:rPr>
+            </w:pPr>
+          </w:p>
+        </w:tc>
+      </w:tr>
+      <w:tr>
+        <w:tc>
+          <w:tcPr>
+            <w:tcW w:w="855" w:type="dxa"/>
+          </w:tcPr>
+          <w:p>
+            <w:pPr>
+              <w:rPr>
+                <w:rFonts w:ascii="Malgun Gothic" w:eastAsia="Malgun Gothic" w:hAnsi="Malgun Gothic"/>
+                <w:b/>
+                <w:lang w:val="nl-NL"/>
+              </w:rPr>
+            </w:pPr>
+          </w:p>
+        </w:tc>
+        <w:tc>
+          <w:tcPr>
+            <w:tcW w:w="5440" w:type="dxa"/>
+          </w:tcPr>
+          <w:p>
+            <w:pPr>
+              <w:rPr>
+                <w:rFonts w:ascii="Malgun Gothic" w:eastAsia="Malgun Gothic" w:hAnsi="Malgun Gothic"/>
+                <w:lang w:val="nl-NL"/>
+              </w:rPr>
+            </w:pPr>
+          </w:p>
+        </w:tc>
+        <w:tc>
+          <w:tcPr>
+            <w:tcW w:w="1821" w:type="dxa"/>
+          </w:tcPr>
+          <w:p>
+            <w:pPr>
+              <w:rPr>
+                <w:rFonts w:ascii="Malgun Gothic" w:eastAsia="Malgun Gothic" w:hAnsi="Malgun Gothic"/>
+                <w:lang w:val="nl-NL"/>
+              </w:rPr>
+            </w:pPr>
+          </w:p>
+        </w:tc>
+        <w:tc>
+          <w:tcPr>
+            <w:tcW w:w="1239" w:type="dxa"/>
+          </w:tcPr>
+          <w:p>
+            <w:pPr>
+              <w:rPr>
+                <w:rFonts w:ascii="Malgun Gothic" w:eastAsia="Malgun Gothic" w:hAnsi="Malgun Gothic"/>
+                <w:lang w:val="nl-NL"/>
+              </w:rPr>
+            </w:pPr>
+          </w:p>
+        </w:tc>
+      </w:tr>
+    </w:tbl>
+    <w:p>
+      <w:pPr>
+        <w:rPr>
+          <w:rFonts w:ascii="Malgun Gothic" w:eastAsia="Malgun Gothic" w:hAnsi="Malgun Gothic"/>
+          <w:lang w:val="nl-NL"/>
+        </w:rPr>
+      </w:pPr>
+      <w:r>
+        <w:rPr>
+          <w:rFonts w:ascii="Malgun Gothic" w:eastAsia="Malgun Gothic" w:hAnsi="Malgun Gothic"/>
+          <w:lang w:val="nl-NL"/>
+        </w:rPr>
+        <w:br w:type="page"/>
+      </w:r>
+      <w:bookmarkStart w:id="1" w:name="_GoBack"/>
+      <w:bookmarkEnd w:id="1"/>
     </w:p>
     <w:sdt>
       <w:sdtPr>
+        <w:rPr>
+          <w:rFonts w:ascii="Malgun Gothic" w:eastAsia="Malgun Gothic" w:hAnsi="Malgun Gothic"/>
+          <w:color w:val="auto"/>
+          <w:spacing w:val="0"/>
+          <w:sz w:val="22"/>
+          <w:szCs w:val="20"/>
+        </w:rPr>
         <w:id w:val="1923754976"/>
         <w:docPartObj>
           <w:docPartGallery w:val="Table of Contents"/>
@@ -583,18 +1002,20 @@
           <w:bCs/>
           <w:caps w:val="0"/>
           <w:noProof/>
-          <w:color w:val="auto"/>
-          <w:spacing w:val="0"/>
-          <w:sz w:val="22"/>
-          <w:szCs w:val="20"/>
         </w:rPr>
       </w:sdtEndPr>
       <w:sdtContent>
         <w:p>
           <w:pPr>
             <w:pStyle w:val="TOCHeading"/>
+            <w:rPr>
+              <w:rFonts w:ascii="Malgun Gothic" w:eastAsia="Malgun Gothic" w:hAnsi="Malgun Gothic"/>
+            </w:rPr>
           </w:pPr>
           <w:r>
+            <w:rPr>
+              <w:rFonts w:ascii="Malgun Gothic" w:eastAsia="Malgun Gothic" w:hAnsi="Malgun Gothic"/>
+            </w:rPr>
             <w:t>Inhoudsopgave</w:t>
           </w:r>
         </w:p>
@@ -610,22 +1031,32 @@
             </w:rPr>
           </w:pPr>
           <w:r>
+            <w:rPr>
+              <w:rFonts w:ascii="Malgun Gothic" w:eastAsia="Malgun Gothic" w:hAnsi="Malgun Gothic"/>
+            </w:rPr>
             <w:fldChar w:fldCharType="begin"/>
           </w:r>
           <w:r>
+            <w:rPr>
+              <w:rFonts w:ascii="Malgun Gothic" w:eastAsia="Malgun Gothic" w:hAnsi="Malgun Gothic"/>
+            </w:rPr>
             <w:instrText xml:space="preserve"> TOC \o "1-3" \h \z \u </w:instrText>
           </w:r>
           <w:r>
+            <w:rPr>
+              <w:rFonts w:ascii="Malgun Gothic" w:eastAsia="Malgun Gothic" w:hAnsi="Malgun Gothic"/>
+            </w:rPr>
             <w:fldChar w:fldCharType="separate"/>
           </w:r>
-          <w:hyperlink w:anchor="_Toc497305187" w:history="1">
+          <w:hyperlink w:anchor="_Toc497306127" w:history="1">
             <w:r>
               <w:rPr>
                 <w:rStyle w:val="Hyperlink"/>
+                <w:rFonts w:ascii="Malgun Gothic" w:eastAsia="Malgun Gothic" w:hAnsi="Malgun Gothic"/>
                 <w:noProof/>
                 <w:lang w:val="nl-NL"/>
               </w:rPr>
-              <w:t>Inleiding</w:t>
+              <w:t>Document historie</w:t>
             </w:r>
             <w:r>
               <w:rPr>
@@ -646,7 +1077,7 @@
                 <w:noProof/>
                 <w:webHidden/>
               </w:rPr>
-              <w:instrText xml:space="preserve"> PAGEREF _Toc497305187 \h </w:instrText>
+              <w:instrText xml:space="preserve"> PAGEREF _Toc497306127 \h </w:instrText>
             </w:r>
             <w:r>
               <w:rPr>
@@ -666,7 +1097,7 @@
                 <w:noProof/>
                 <w:webHidden/>
               </w:rPr>
-              <w:t>2</w:t>
+              <w:t>1</w:t>
             </w:r>
             <w:r>
               <w:rPr>
@@ -678,8 +1109,582 @@
           </w:hyperlink>
         </w:p>
         <w:p>
+          <w:pPr>
+            <w:pStyle w:val="TOC1"/>
+            <w:tabs>
+              <w:tab w:val="right" w:leader="dot" w:pos="9350"/>
+            </w:tabs>
+            <w:rPr>
+              <w:noProof/>
+              <w:szCs w:val="22"/>
+            </w:rPr>
+          </w:pPr>
+          <w:hyperlink w:anchor="_Toc497306128" w:history="1">
+            <w:r>
+              <w:rPr>
+                <w:rStyle w:val="Hyperlink"/>
+                <w:rFonts w:ascii="Malgun Gothic" w:eastAsia="Malgun Gothic" w:hAnsi="Malgun Gothic"/>
+                <w:noProof/>
+                <w:lang w:val="nl-NL"/>
+              </w:rPr>
+              <w:t>Inleiding</w:t>
+            </w:r>
+            <w:r>
+              <w:rPr>
+                <w:noProof/>
+                <w:webHidden/>
+              </w:rPr>
+              <w:tab/>
+            </w:r>
+            <w:r>
+              <w:rPr>
+                <w:noProof/>
+                <w:webHidden/>
+              </w:rPr>
+              <w:fldChar w:fldCharType="begin"/>
+            </w:r>
+            <w:r>
+              <w:rPr>
+                <w:noProof/>
+                <w:webHidden/>
+              </w:rPr>
+              <w:instrText xml:space="preserve"> PAGEREF _Toc497306128 \h </w:instrText>
+            </w:r>
+            <w:r>
+              <w:rPr>
+                <w:noProof/>
+                <w:webHidden/>
+              </w:rPr>
+            </w:r>
+            <w:r>
+              <w:rPr>
+                <w:noProof/>
+                <w:webHidden/>
+              </w:rPr>
+              <w:fldChar w:fldCharType="separate"/>
+            </w:r>
+            <w:r>
+              <w:rPr>
+                <w:noProof/>
+                <w:webHidden/>
+              </w:rPr>
+              <w:t>3</w:t>
+            </w:r>
+            <w:r>
+              <w:rPr>
+                <w:noProof/>
+                <w:webHidden/>
+              </w:rPr>
+              <w:fldChar w:fldCharType="end"/>
+            </w:r>
+          </w:hyperlink>
+        </w:p>
+        <w:p>
+          <w:pPr>
+            <w:pStyle w:val="TOC1"/>
+            <w:tabs>
+              <w:tab w:val="right" w:leader="dot" w:pos="9350"/>
+            </w:tabs>
+            <w:rPr>
+              <w:noProof/>
+              <w:szCs w:val="22"/>
+            </w:rPr>
+          </w:pPr>
+          <w:hyperlink w:anchor="_Toc497306129" w:history="1">
+            <w:r>
+              <w:rPr>
+                <w:rStyle w:val="Hyperlink"/>
+                <w:rFonts w:ascii="Malgun Gothic" w:eastAsia="Malgun Gothic" w:hAnsi="Malgun Gothic"/>
+                <w:noProof/>
+                <w:lang w:val="nl-NL"/>
+              </w:rPr>
+              <w:t>Functionele eisen</w:t>
+            </w:r>
+            <w:r>
+              <w:rPr>
+                <w:noProof/>
+                <w:webHidden/>
+              </w:rPr>
+              <w:tab/>
+            </w:r>
+            <w:r>
+              <w:rPr>
+                <w:noProof/>
+                <w:webHidden/>
+              </w:rPr>
+              <w:fldChar w:fldCharType="begin"/>
+            </w:r>
+            <w:r>
+              <w:rPr>
+                <w:noProof/>
+                <w:webHidden/>
+              </w:rPr>
+              <w:instrText xml:space="preserve"> PAGEREF _Toc497306129 \h </w:instrText>
+            </w:r>
+            <w:r>
+              <w:rPr>
+                <w:noProof/>
+                <w:webHidden/>
+              </w:rPr>
+            </w:r>
+            <w:r>
+              <w:rPr>
+                <w:noProof/>
+                <w:webHidden/>
+              </w:rPr>
+              <w:fldChar w:fldCharType="separate"/>
+            </w:r>
+            <w:r>
+              <w:rPr>
+                <w:noProof/>
+                <w:webHidden/>
+              </w:rPr>
+              <w:t>4</w:t>
+            </w:r>
+            <w:r>
+              <w:rPr>
+                <w:noProof/>
+                <w:webHidden/>
+              </w:rPr>
+              <w:fldChar w:fldCharType="end"/>
+            </w:r>
+          </w:hyperlink>
+        </w:p>
+        <w:p>
+          <w:pPr>
+            <w:pStyle w:val="TOC1"/>
+            <w:tabs>
+              <w:tab w:val="right" w:leader="dot" w:pos="9350"/>
+            </w:tabs>
+            <w:rPr>
+              <w:noProof/>
+              <w:szCs w:val="22"/>
+            </w:rPr>
+          </w:pPr>
+          <w:hyperlink w:anchor="_Toc497306130" w:history="1">
+            <w:r>
+              <w:rPr>
+                <w:rStyle w:val="Hyperlink"/>
+                <w:rFonts w:ascii="Malgun Gothic" w:eastAsia="Malgun Gothic" w:hAnsi="Malgun Gothic"/>
+                <w:noProof/>
+                <w:lang w:val="nl-NL"/>
+              </w:rPr>
+              <w:t>Relevante infromatie</w:t>
+            </w:r>
+            <w:r>
+              <w:rPr>
+                <w:noProof/>
+                <w:webHidden/>
+              </w:rPr>
+              <w:tab/>
+            </w:r>
+            <w:r>
+              <w:rPr>
+                <w:noProof/>
+                <w:webHidden/>
+              </w:rPr>
+              <w:fldChar w:fldCharType="begin"/>
+            </w:r>
+            <w:r>
+              <w:rPr>
+                <w:noProof/>
+                <w:webHidden/>
+              </w:rPr>
+              <w:instrText xml:space="preserve"> PAGEREF _Toc497306130 \h </w:instrText>
+            </w:r>
+            <w:r>
+              <w:rPr>
+                <w:noProof/>
+                <w:webHidden/>
+              </w:rPr>
+            </w:r>
+            <w:r>
+              <w:rPr>
+                <w:noProof/>
+                <w:webHidden/>
+              </w:rPr>
+              <w:fldChar w:fldCharType="separate"/>
+            </w:r>
+            <w:r>
+              <w:rPr>
+                <w:noProof/>
+                <w:webHidden/>
+              </w:rPr>
+              <w:t>5</w:t>
+            </w:r>
+            <w:r>
+              <w:rPr>
+                <w:noProof/>
+                <w:webHidden/>
+              </w:rPr>
+              <w:fldChar w:fldCharType="end"/>
+            </w:r>
+          </w:hyperlink>
+        </w:p>
+        <w:p>
+          <w:pPr>
+            <w:pStyle w:val="TOC1"/>
+            <w:tabs>
+              <w:tab w:val="right" w:leader="dot" w:pos="9350"/>
+            </w:tabs>
+            <w:rPr>
+              <w:noProof/>
+              <w:szCs w:val="22"/>
+            </w:rPr>
+          </w:pPr>
+          <w:hyperlink w:anchor="_Toc497306131" w:history="1">
+            <w:r>
+              <w:rPr>
+                <w:rStyle w:val="Hyperlink"/>
+                <w:rFonts w:ascii="Malgun Gothic" w:eastAsia="Malgun Gothic" w:hAnsi="Malgun Gothic"/>
+                <w:noProof/>
+                <w:lang w:val="nl-NL"/>
+              </w:rPr>
+              <w:t>Non-functionele eisen</w:t>
+            </w:r>
+            <w:r>
+              <w:rPr>
+                <w:noProof/>
+                <w:webHidden/>
+              </w:rPr>
+              <w:tab/>
+            </w:r>
+            <w:r>
+              <w:rPr>
+                <w:noProof/>
+                <w:webHidden/>
+              </w:rPr>
+              <w:fldChar w:fldCharType="begin"/>
+            </w:r>
+            <w:r>
+              <w:rPr>
+                <w:noProof/>
+                <w:webHidden/>
+              </w:rPr>
+              <w:instrText xml:space="preserve"> PAGEREF _Toc497306131 \h </w:instrText>
+            </w:r>
+            <w:r>
+              <w:rPr>
+                <w:noProof/>
+                <w:webHidden/>
+              </w:rPr>
+            </w:r>
+            <w:r>
+              <w:rPr>
+                <w:noProof/>
+                <w:webHidden/>
+              </w:rPr>
+              <w:fldChar w:fldCharType="separate"/>
+            </w:r>
+            <w:r>
+              <w:rPr>
+                <w:noProof/>
+                <w:webHidden/>
+              </w:rPr>
+              <w:t>6</w:t>
+            </w:r>
+            <w:r>
+              <w:rPr>
+                <w:noProof/>
+                <w:webHidden/>
+              </w:rPr>
+              <w:fldChar w:fldCharType="end"/>
+            </w:r>
+          </w:hyperlink>
+        </w:p>
+        <w:p>
+          <w:pPr>
+            <w:pStyle w:val="TOC1"/>
+            <w:tabs>
+              <w:tab w:val="right" w:leader="dot" w:pos="9350"/>
+            </w:tabs>
+            <w:rPr>
+              <w:noProof/>
+              <w:szCs w:val="22"/>
+            </w:rPr>
+          </w:pPr>
+          <w:hyperlink w:anchor="_Toc497306132" w:history="1">
+            <w:r>
+              <w:rPr>
+                <w:rStyle w:val="Hyperlink"/>
+                <w:rFonts w:ascii="Malgun Gothic" w:eastAsia="Malgun Gothic" w:hAnsi="Malgun Gothic"/>
+                <w:noProof/>
+                <w:lang w:val="nl-NL"/>
+              </w:rPr>
+              <w:t>Globale schermopbouw</w:t>
+            </w:r>
+            <w:r>
+              <w:rPr>
+                <w:noProof/>
+                <w:webHidden/>
+              </w:rPr>
+              <w:tab/>
+            </w:r>
+            <w:r>
+              <w:rPr>
+                <w:noProof/>
+                <w:webHidden/>
+              </w:rPr>
+              <w:fldChar w:fldCharType="begin"/>
+            </w:r>
+            <w:r>
+              <w:rPr>
+                <w:noProof/>
+                <w:webHidden/>
+              </w:rPr>
+              <w:instrText xml:space="preserve"> PAGEREF _Toc497306132 \h </w:instrText>
+            </w:r>
+            <w:r>
+              <w:rPr>
+                <w:noProof/>
+                <w:webHidden/>
+              </w:rPr>
+            </w:r>
+            <w:r>
+              <w:rPr>
+                <w:noProof/>
+                <w:webHidden/>
+              </w:rPr>
+              <w:fldChar w:fldCharType="separate"/>
+            </w:r>
+            <w:r>
+              <w:rPr>
+                <w:noProof/>
+                <w:webHidden/>
+              </w:rPr>
+              <w:t>7</w:t>
+            </w:r>
+            <w:r>
+              <w:rPr>
+                <w:noProof/>
+                <w:webHidden/>
+              </w:rPr>
+              <w:fldChar w:fldCharType="end"/>
+            </w:r>
+          </w:hyperlink>
+        </w:p>
+        <w:p>
+          <w:pPr>
+            <w:pStyle w:val="TOC1"/>
+            <w:tabs>
+              <w:tab w:val="right" w:leader="dot" w:pos="9350"/>
+            </w:tabs>
+            <w:rPr>
+              <w:noProof/>
+              <w:szCs w:val="22"/>
+            </w:rPr>
+          </w:pPr>
+          <w:hyperlink w:anchor="_Toc497306133" w:history="1">
+            <w:r>
+              <w:rPr>
+                <w:rStyle w:val="Hyperlink"/>
+                <w:rFonts w:ascii="Malgun Gothic" w:eastAsia="Malgun Gothic" w:hAnsi="Malgun Gothic"/>
+                <w:noProof/>
+                <w:lang w:val="nl-NL"/>
+              </w:rPr>
+              <w:t>Use cases</w:t>
+            </w:r>
+            <w:r>
+              <w:rPr>
+                <w:noProof/>
+                <w:webHidden/>
+              </w:rPr>
+              <w:tab/>
+            </w:r>
+            <w:r>
+              <w:rPr>
+                <w:noProof/>
+                <w:webHidden/>
+              </w:rPr>
+              <w:fldChar w:fldCharType="begin"/>
+            </w:r>
+            <w:r>
+              <w:rPr>
+                <w:noProof/>
+                <w:webHidden/>
+              </w:rPr>
+              <w:instrText xml:space="preserve"> PAGEREF _Toc497306133 \h </w:instrText>
+            </w:r>
+            <w:r>
+              <w:rPr>
+                <w:noProof/>
+                <w:webHidden/>
+              </w:rPr>
+            </w:r>
+            <w:r>
+              <w:rPr>
+                <w:noProof/>
+                <w:webHidden/>
+              </w:rPr>
+              <w:fldChar w:fldCharType="separate"/>
+            </w:r>
+            <w:r>
+              <w:rPr>
+                <w:noProof/>
+                <w:webHidden/>
+              </w:rPr>
+              <w:t>8</w:t>
+            </w:r>
+            <w:r>
+              <w:rPr>
+                <w:noProof/>
+                <w:webHidden/>
+              </w:rPr>
+              <w:fldChar w:fldCharType="end"/>
+            </w:r>
+          </w:hyperlink>
+        </w:p>
+        <w:p>
+          <w:pPr>
+            <w:pStyle w:val="TOC2"/>
+            <w:tabs>
+              <w:tab w:val="right" w:leader="dot" w:pos="9350"/>
+            </w:tabs>
+            <w:rPr>
+              <w:noProof/>
+              <w:szCs w:val="22"/>
+            </w:rPr>
+          </w:pPr>
+          <w:hyperlink w:anchor="_Toc497306134" w:history="1">
+            <w:r>
+              <w:rPr>
+                <w:rStyle w:val="Hyperlink"/>
+                <w:rFonts w:ascii="Malgun Gothic" w:eastAsia="Malgun Gothic" w:hAnsi="Malgun Gothic"/>
+                <w:noProof/>
+                <w:lang w:val="nl-NL"/>
+              </w:rPr>
+              <w:t>Use case diagram</w:t>
+            </w:r>
+            <w:r>
+              <w:rPr>
+                <w:noProof/>
+                <w:webHidden/>
+              </w:rPr>
+              <w:tab/>
+            </w:r>
+            <w:r>
+              <w:rPr>
+                <w:noProof/>
+                <w:webHidden/>
+              </w:rPr>
+              <w:fldChar w:fldCharType="begin"/>
+            </w:r>
+            <w:r>
+              <w:rPr>
+                <w:noProof/>
+                <w:webHidden/>
+              </w:rPr>
+              <w:instrText xml:space="preserve"> PAGEREF _Toc497306134 \h </w:instrText>
+            </w:r>
+            <w:r>
+              <w:rPr>
+                <w:noProof/>
+                <w:webHidden/>
+              </w:rPr>
+            </w:r>
+            <w:r>
+              <w:rPr>
+                <w:noProof/>
+                <w:webHidden/>
+              </w:rPr>
+              <w:fldChar w:fldCharType="separate"/>
+            </w:r>
+            <w:r>
+              <w:rPr>
+                <w:noProof/>
+                <w:webHidden/>
+              </w:rPr>
+              <w:t>8</w:t>
+            </w:r>
+            <w:r>
+              <w:rPr>
+                <w:noProof/>
+                <w:webHidden/>
+              </w:rPr>
+              <w:fldChar w:fldCharType="end"/>
+            </w:r>
+          </w:hyperlink>
+        </w:p>
+        <w:p>
+          <w:pPr>
+            <w:pStyle w:val="TOC2"/>
+            <w:tabs>
+              <w:tab w:val="right" w:leader="dot" w:pos="9350"/>
+            </w:tabs>
+            <w:rPr>
+              <w:noProof/>
+              <w:szCs w:val="22"/>
+            </w:rPr>
+          </w:pPr>
+          <w:hyperlink w:anchor="_Toc497306135" w:history="1">
+            <w:r>
+              <w:rPr>
+                <w:rStyle w:val="Hyperlink"/>
+                <w:rFonts w:ascii="Malgun Gothic" w:eastAsia="Malgun Gothic" w:hAnsi="Malgun Gothic"/>
+                <w:noProof/>
+                <w:lang w:val="nl-NL"/>
+              </w:rPr>
+              <w:t>Use case beschrijvingen</w:t>
+            </w:r>
+            <w:r>
+              <w:rPr>
+                <w:noProof/>
+                <w:webHidden/>
+              </w:rPr>
+              <w:tab/>
+            </w:r>
+            <w:r>
+              <w:rPr>
+                <w:noProof/>
+                <w:webHidden/>
+              </w:rPr>
+              <w:fldChar w:fldCharType="begin"/>
+            </w:r>
+            <w:r>
+              <w:rPr>
+                <w:noProof/>
+                <w:webHidden/>
+              </w:rPr>
+              <w:instrText xml:space="preserve"> PAGEREF _Toc497306135 \h </w:instrText>
+            </w:r>
+            <w:r>
+              <w:rPr>
+                <w:noProof/>
+                <w:webHidden/>
+              </w:rPr>
+            </w:r>
+            <w:r>
+              <w:rPr>
+                <w:noProof/>
+                <w:webHidden/>
+              </w:rPr>
+              <w:fldChar w:fldCharType="separate"/>
+            </w:r>
+            <w:r>
+              <w:rPr>
+                <w:noProof/>
+                <w:webHidden/>
+              </w:rPr>
+              <w:t>9</w:t>
+            </w:r>
+            <w:r>
+              <w:rPr>
+                <w:noProof/>
+                <w:webHidden/>
+              </w:rPr>
+              <w:fldChar w:fldCharType="end"/>
+            </w:r>
+          </w:hyperlink>
+        </w:p>
+        <w:p>
+          <w:pPr>
+            <w:rPr>
+              <w:rFonts w:ascii="Malgun Gothic" w:eastAsia="Malgun Gothic" w:hAnsi="Malgun Gothic"/>
+            </w:rPr>
+          </w:pPr>
           <w:r>
             <w:rPr>
+              <w:rFonts w:ascii="Malgun Gothic" w:eastAsia="Malgun Gothic" w:hAnsi="Malgun Gothic"/>
               <w:b/>
               <w:bCs/>
               <w:noProof/>
@@ -693,6 +1698,7 @@
       <w:pPr>
         <w:spacing w:before="0" w:after="160" w:line="259" w:lineRule="auto"/>
         <w:rPr>
+          <w:rFonts w:ascii="Malgun Gothic" w:eastAsia="Malgun Gothic" w:hAnsi="Malgun Gothic"/>
           <w:caps/>
           <w:color w:val="FFFFFF" w:themeColor="background1"/>
           <w:spacing w:val="15"/>
@@ -703,29 +1709,30 @@
       </w:pPr>
       <w:r>
         <w:rPr>
+          <w:rFonts w:ascii="Malgun Gothic" w:eastAsia="Malgun Gothic" w:hAnsi="Malgun Gothic"/>
           <w:lang w:val="nl-NL"/>
         </w:rPr>
         <w:br w:type="page"/>
       </w:r>
-      <w:bookmarkStart w:id="0" w:name="_GoBack"/>
-      <w:bookmarkEnd w:id="0"/>
     </w:p>
     <w:p>
       <w:pPr>
         <w:pStyle w:val="Heading1"/>
         <w:rPr>
-          <w:lang w:val="nl-NL"/>
-        </w:rPr>
-      </w:pPr>
-      <w:bookmarkStart w:id="1" w:name="_Toc497305187"/>
+          <w:rFonts w:ascii="Malgun Gothic" w:eastAsia="Malgun Gothic" w:hAnsi="Malgun Gothic"/>
+          <w:lang w:val="nl-NL"/>
+        </w:rPr>
+      </w:pPr>
+      <w:bookmarkStart w:id="2" w:name="_Toc497306128"/>
       <w:r>
         <w:rPr>
+          <w:rFonts w:ascii="Malgun Gothic" w:eastAsia="Malgun Gothic" w:hAnsi="Malgun Gothic"/>
           <w:lang w:val="nl-NL"/>
         </w:rPr>
         <w:lastRenderedPageBreak/>
         <w:t>Inleiding</w:t>
       </w:r>
-      <w:bookmarkEnd w:id="1"/>
+      <w:bookmarkEnd w:id="2"/>
     </w:p>
     <w:p>
       <w:pPr>
@@ -740,14 +1747,7 @@
           <w:rFonts w:ascii="Malgun Gothic" w:eastAsia="Malgun Gothic" w:hAnsi="Malgun Gothic"/>
           <w:lang w:val="nl-NL"/>
         </w:rPr>
-        <w:t xml:space="preserve">De applicatie die ik ga maken is een systeem waar de klant tickets kan bestellen voor een aantal conventies. </w:t>
-      </w:r>
-      <w:r>
-        <w:rPr>
-          <w:rFonts w:ascii="Malgun Gothic" w:eastAsia="Malgun Gothic" w:hAnsi="Malgun Gothic"/>
-          <w:lang w:val="nl-NL"/>
-        </w:rPr>
-        <w:t>Hij zal dan eerst inloggen (als hij dit voor het eerst doet zal hij zich moeten registreren) en kan hierna kaartjes bestellen, deze zullen dan toegevoegd worden aan zijn account. Hij kan dan een datum invoeren en hij zal dan een lijst krijgen met dichtstbijzijnde conventies voor hem op die datum.</w:t>
+        <w:t>De applicatie die ik ga maken is een systeem waar de klant tickets kan bestellen voor een aantal conventies. Hij zal dan eerst inloggen (als hij dit voor het eerst doet zal hij zich moeten registreren) en kan hierna kaartjes bestellen, deze zullen dan toegevoegd worden aan zijn account. Hij kan dan een datum invoeren en hij zal dan een lijst krijgen met dichtstbijzijnde conventies voor hem op die datum.</w:t>
       </w:r>
     </w:p>
     <w:p>
@@ -815,12 +1815,242 @@
     </w:p>
     <w:p>
       <w:pPr>
-        <w:rPr>
+        <w:spacing w:before="0" w:after="160" w:line="259" w:lineRule="auto"/>
+        <w:rPr>
+          <w:rFonts w:ascii="Malgun Gothic" w:eastAsia="Malgun Gothic" w:hAnsi="Malgun Gothic"/>
+          <w:lang w:val="nl-NL"/>
+        </w:rPr>
+      </w:pPr>
+      <w:r>
+        <w:rPr>
+          <w:rFonts w:ascii="Malgun Gothic" w:eastAsia="Malgun Gothic" w:hAnsi="Malgun Gothic"/>
+          <w:lang w:val="nl-NL"/>
+        </w:rPr>
+        <w:br w:type="page"/>
+      </w:r>
+    </w:p>
+    <w:p>
+      <w:pPr>
+        <w:pStyle w:val="Heading1"/>
+        <w:rPr>
+          <w:rFonts w:ascii="Malgun Gothic" w:eastAsia="Malgun Gothic" w:hAnsi="Malgun Gothic"/>
+          <w:lang w:val="nl-NL"/>
+        </w:rPr>
+      </w:pPr>
+      <w:bookmarkStart w:id="3" w:name="_Toc497306129"/>
+      <w:r>
+        <w:rPr>
+          <w:rFonts w:ascii="Malgun Gothic" w:eastAsia="Malgun Gothic" w:hAnsi="Malgun Gothic"/>
+          <w:lang w:val="nl-NL"/>
+        </w:rPr>
+        <w:lastRenderedPageBreak/>
+        <w:t>Functionele eisen</w:t>
+      </w:r>
+      <w:bookmarkEnd w:id="3"/>
+    </w:p>
+    <w:p>
+      <w:pPr>
+        <w:spacing w:before="0" w:after="160" w:line="259" w:lineRule="auto"/>
+        <w:rPr>
+          <w:rFonts w:ascii="Malgun Gothic" w:eastAsia="Malgun Gothic" w:hAnsi="Malgun Gothic"/>
+          <w:lang w:val="nl-NL"/>
+        </w:rPr>
+      </w:pPr>
+      <w:r>
+        <w:rPr>
+          <w:rFonts w:ascii="Malgun Gothic" w:eastAsia="Malgun Gothic" w:hAnsi="Malgun Gothic"/>
+          <w:lang w:val="nl-NL"/>
+        </w:rPr>
+        <w:br w:type="page"/>
+      </w:r>
+    </w:p>
+    <w:p>
+      <w:pPr>
+        <w:pStyle w:val="Heading1"/>
+        <w:rPr>
+          <w:rFonts w:ascii="Malgun Gothic" w:eastAsia="Malgun Gothic" w:hAnsi="Malgun Gothic"/>
+          <w:lang w:val="nl-NL"/>
+        </w:rPr>
+      </w:pPr>
+      <w:bookmarkStart w:id="4" w:name="_Toc497306130"/>
+      <w:r>
+        <w:rPr>
+          <w:rFonts w:ascii="Malgun Gothic" w:eastAsia="Malgun Gothic" w:hAnsi="Malgun Gothic"/>
+          <w:lang w:val="nl-NL"/>
+        </w:rPr>
+        <w:lastRenderedPageBreak/>
+        <w:t>Relevante infromatie</w:t>
+      </w:r>
+      <w:bookmarkEnd w:id="4"/>
+    </w:p>
+    <w:p>
+      <w:pPr>
+        <w:spacing w:before="0" w:after="160" w:line="259" w:lineRule="auto"/>
+        <w:rPr>
+          <w:rFonts w:ascii="Malgun Gothic" w:eastAsia="Malgun Gothic" w:hAnsi="Malgun Gothic"/>
+          <w:lang w:val="nl-NL"/>
+        </w:rPr>
+      </w:pPr>
+      <w:r>
+        <w:rPr>
+          <w:rFonts w:ascii="Malgun Gothic" w:eastAsia="Malgun Gothic" w:hAnsi="Malgun Gothic"/>
+          <w:lang w:val="nl-NL"/>
+        </w:rPr>
+        <w:br w:type="page"/>
+      </w:r>
+    </w:p>
+    <w:p>
+      <w:pPr>
+        <w:pStyle w:val="Heading1"/>
+        <w:rPr>
+          <w:rFonts w:ascii="Malgun Gothic" w:eastAsia="Malgun Gothic" w:hAnsi="Malgun Gothic"/>
+          <w:lang w:val="nl-NL"/>
+        </w:rPr>
+      </w:pPr>
+      <w:bookmarkStart w:id="5" w:name="_Toc497306131"/>
+      <w:r>
+        <w:rPr>
+          <w:rFonts w:ascii="Malgun Gothic" w:eastAsia="Malgun Gothic" w:hAnsi="Malgun Gothic"/>
+          <w:lang w:val="nl-NL"/>
+        </w:rPr>
+        <w:lastRenderedPageBreak/>
+        <w:t>Non-functionele eisen</w:t>
+      </w:r>
+      <w:bookmarkEnd w:id="5"/>
+    </w:p>
+    <w:p>
+      <w:pPr>
+        <w:spacing w:before="0" w:after="160" w:line="259" w:lineRule="auto"/>
+        <w:rPr>
+          <w:rFonts w:ascii="Malgun Gothic" w:eastAsia="Malgun Gothic" w:hAnsi="Malgun Gothic"/>
+          <w:lang w:val="nl-NL"/>
+        </w:rPr>
+      </w:pPr>
+      <w:r>
+        <w:rPr>
+          <w:rFonts w:ascii="Malgun Gothic" w:eastAsia="Malgun Gothic" w:hAnsi="Malgun Gothic"/>
+          <w:lang w:val="nl-NL"/>
+        </w:rPr>
+        <w:br w:type="page"/>
+      </w:r>
+    </w:p>
+    <w:p>
+      <w:pPr>
+        <w:pStyle w:val="Heading1"/>
+        <w:rPr>
+          <w:rFonts w:ascii="Malgun Gothic" w:eastAsia="Malgun Gothic" w:hAnsi="Malgun Gothic"/>
+          <w:lang w:val="nl-NL"/>
+        </w:rPr>
+      </w:pPr>
+      <w:bookmarkStart w:id="6" w:name="_Toc497306132"/>
+      <w:r>
+        <w:rPr>
+          <w:rFonts w:ascii="Malgun Gothic" w:eastAsia="Malgun Gothic" w:hAnsi="Malgun Gothic"/>
+          <w:lang w:val="nl-NL"/>
+        </w:rPr>
+        <w:lastRenderedPageBreak/>
+        <w:t>Globale schermopbouw</w:t>
+      </w:r>
+      <w:bookmarkEnd w:id="6"/>
+    </w:p>
+    <w:p>
+      <w:pPr>
+        <w:spacing w:before="0" w:after="160" w:line="259" w:lineRule="auto"/>
+        <w:rPr>
+          <w:rFonts w:ascii="Malgun Gothic" w:eastAsia="Malgun Gothic" w:hAnsi="Malgun Gothic"/>
+          <w:lang w:val="nl-NL"/>
+        </w:rPr>
+      </w:pPr>
+      <w:r>
+        <w:rPr>
+          <w:rFonts w:ascii="Malgun Gothic" w:eastAsia="Malgun Gothic" w:hAnsi="Malgun Gothic"/>
+          <w:lang w:val="nl-NL"/>
+        </w:rPr>
+        <w:br w:type="page"/>
+      </w:r>
+    </w:p>
+    <w:p>
+      <w:pPr>
+        <w:pStyle w:val="Heading1"/>
+        <w:rPr>
+          <w:rFonts w:ascii="Malgun Gothic" w:eastAsia="Malgun Gothic" w:hAnsi="Malgun Gothic"/>
+          <w:lang w:val="nl-NL"/>
+        </w:rPr>
+      </w:pPr>
+      <w:bookmarkStart w:id="7" w:name="_Toc497306133"/>
+      <w:r>
+        <w:rPr>
+          <w:rFonts w:ascii="Malgun Gothic" w:eastAsia="Malgun Gothic" w:hAnsi="Malgun Gothic"/>
+          <w:lang w:val="nl-NL"/>
+        </w:rPr>
+        <w:lastRenderedPageBreak/>
+        <w:t>Use cases</w:t>
+      </w:r>
+      <w:bookmarkEnd w:id="7"/>
+    </w:p>
+    <w:p>
+      <w:pPr>
+        <w:pStyle w:val="Heading2"/>
+        <w:rPr>
+          <w:rFonts w:ascii="Malgun Gothic" w:eastAsia="Malgun Gothic" w:hAnsi="Malgun Gothic"/>
+          <w:lang w:val="nl-NL"/>
+        </w:rPr>
+      </w:pPr>
+      <w:bookmarkStart w:id="8" w:name="_Toc497306134"/>
+      <w:r>
+        <w:rPr>
+          <w:rFonts w:ascii="Malgun Gothic" w:eastAsia="Malgun Gothic" w:hAnsi="Malgun Gothic"/>
+          <w:lang w:val="nl-NL"/>
+        </w:rPr>
+        <w:t>Use case diagram</w:t>
+      </w:r>
+      <w:bookmarkEnd w:id="8"/>
+    </w:p>
+    <w:p>
+      <w:pPr>
+        <w:spacing w:before="0" w:after="160" w:line="259" w:lineRule="auto"/>
+        <w:rPr>
+          <w:rFonts w:ascii="Malgun Gothic" w:eastAsia="Malgun Gothic" w:hAnsi="Malgun Gothic"/>
+          <w:lang w:val="nl-NL"/>
+        </w:rPr>
+      </w:pPr>
+      <w:r>
+        <w:rPr>
+          <w:rFonts w:ascii="Malgun Gothic" w:eastAsia="Malgun Gothic" w:hAnsi="Malgun Gothic"/>
+          <w:lang w:val="nl-NL"/>
+        </w:rPr>
+        <w:br w:type="page"/>
+      </w:r>
+    </w:p>
+    <w:p>
+      <w:pPr>
+        <w:pStyle w:val="Heading2"/>
+        <w:rPr>
+          <w:rFonts w:ascii="Malgun Gothic" w:eastAsia="Malgun Gothic" w:hAnsi="Malgun Gothic"/>
+          <w:lang w:val="nl-NL"/>
+        </w:rPr>
+      </w:pPr>
+      <w:bookmarkStart w:id="9" w:name="_Toc497306135"/>
+      <w:r>
+        <w:rPr>
+          <w:rFonts w:ascii="Malgun Gothic" w:eastAsia="Malgun Gothic" w:hAnsi="Malgun Gothic"/>
+          <w:lang w:val="nl-NL"/>
+        </w:rPr>
+        <w:lastRenderedPageBreak/>
+        <w:t>Use case beschrijvingen</w:t>
+      </w:r>
+      <w:bookmarkEnd w:id="9"/>
+    </w:p>
+    <w:p>
+      <w:pPr>
+        <w:rPr>
+          <w:rFonts w:ascii="Malgun Gothic" w:eastAsia="Malgun Gothic" w:hAnsi="Malgun Gothic"/>
           <w:lang w:val="nl-NL"/>
         </w:rPr>
       </w:pPr>
     </w:p>
     <w:sectPr>
+      <w:footerReference w:type="default" r:id="rId9"/>
       <w:pgSz w:w="12240" w:h="15840"/>
       <w:pgMar w:top="1440" w:right="1440" w:bottom="1440" w:left="1440" w:header="720" w:footer="720" w:gutter="0"/>
       <w:pgNumType w:start="0"/>
@@ -830,6 +2060,109 @@
     </w:sectPr>
   </w:body>
 </w:document>
+</file>
+
+<file path=word/endnotes.xml><?xml version="1.0" encoding="utf-8"?>
+<w:endnotes xmlns:wpc="http://schemas.microsoft.com/office/word/2010/wordprocessingCanvas" xmlns:cx="http://schemas.microsoft.com/office/drawing/2014/chartex" xmlns:cx1="http://schemas.microsoft.com/office/drawing/2015/9/8/chartex" xmlns:cx2="http://schemas.microsoft.com/office/drawing/2015/10/21/chartex" xmlns:cx3="http://schemas.microsoft.com/office/drawing/2016/5/9/chartex" xmlns:cx4="http://schemas.microsoft.com/office/drawing/2016/5/10/chartex" xmlns:cx5="http://schemas.microsoft.com/office/drawing/2016/5/11/chartex" xmlns:cx6="http://schemas.microsoft.com/office/drawing/2016/5/12/chartex" xmlns:cx7="http://schemas.microsoft.com/office/drawing/2016/5/13/chartex" xmlns:cx8="http://schemas.microsoft.com/office/drawing/2016/5/14/chartex" xmlns:mc="http://schemas.openxmlformats.org/markup-compatibility/2006" xmlns:aink="http://schemas.microsoft.com/office/drawing/2016/ink" xmlns:am3d="http://schemas.microsoft.com/office/drawing/2017/model3d" xmlns:o="urn:schemas-microsoft-com:office:office" xmlns:r="http://schemas.openxmlformats.org/officeDocument/2006/relationships" xmlns:m="http://schemas.openxmlformats.org/officeDocument/2006/math" xmlns:v="urn:schemas-microsoft-com:vml" xmlns:wp14="http://schemas.microsoft.com/office/word/2010/wordprocessingDrawing" xmlns:wp="http://schemas.openxmlformats.org/drawingml/2006/wordprocessingDrawing" xmlns:w10="urn:schemas-microsoft-com:office:word" xmlns:w="http://schemas.openxmlformats.org/wordprocessingml/2006/main" xmlns:w14="http://schemas.microsoft.com/office/word/2010/wordml" xmlns:w15="http://schemas.microsoft.com/office/word/2012/wordml" xmlns:w16cid="http://schemas.microsoft.com/office/word/2016/wordml/cid" xmlns:w16se="http://schemas.microsoft.com/office/word/2015/wordml/symex" xmlns:wpg="http://schemas.microsoft.com/office/word/2010/wordprocessingGroup" xmlns:wpi="http://schemas.microsoft.com/office/word/2010/wordprocessingInk" xmlns:wne="http://schemas.microsoft.com/office/word/2006/wordml" xmlns:wps="http://schemas.microsoft.com/office/word/2010/wordprocessingShape" mc:Ignorable="w14 w15 w16se w16cid wp14">
+  <w:endnote w:type="separator" w:id="-1">
+    <w:p>
+      <w:pPr>
+        <w:spacing w:before="0" w:after="0" w:line="240" w:lineRule="auto"/>
+      </w:pPr>
+      <w:r>
+        <w:separator/>
+      </w:r>
+    </w:p>
+  </w:endnote>
+  <w:endnote w:type="continuationSeparator" w:id="0">
+    <w:p>
+      <w:pPr>
+        <w:spacing w:before="0" w:after="0" w:line="240" w:lineRule="auto"/>
+      </w:pPr>
+      <w:r>
+        <w:continuationSeparator/>
+      </w:r>
+    </w:p>
+  </w:endnote>
+</w:endnotes>
+</file>
+
+<file path=word/footer1.xml><?xml version="1.0" encoding="utf-8"?>
+<w:ftr xmlns:wpc="http://schemas.microsoft.com/office/word/2010/wordprocessingCanvas" xmlns:cx="http://schemas.microsoft.com/office/drawing/2014/chartex" xmlns:cx1="http://schemas.microsoft.com/office/drawing/2015/9/8/chartex" xmlns:cx2="http://schemas.microsoft.com/office/drawing/2015/10/21/chartex" xmlns:cx3="http://schemas.microsoft.com/office/drawing/2016/5/9/chartex" xmlns:cx4="http://schemas.microsoft.com/office/drawing/2016/5/10/chartex" xmlns:cx5="http://schemas.microsoft.com/office/drawing/2016/5/11/chartex" xmlns:cx6="http://schemas.microsoft.com/office/drawing/2016/5/12/chartex" xmlns:cx7="http://schemas.microsoft.com/office/drawing/2016/5/13/chartex" xmlns:cx8="http://schemas.microsoft.com/office/drawing/2016/5/14/chartex" xmlns:mc="http://schemas.openxmlformats.org/markup-compatibility/2006" xmlns:aink="http://schemas.microsoft.com/office/drawing/2016/ink" xmlns:am3d="http://schemas.microsoft.com/office/drawing/2017/model3d" xmlns:o="urn:schemas-microsoft-com:office:office" xmlns:r="http://schemas.openxmlformats.org/officeDocument/2006/relationships" xmlns:m="http://schemas.openxmlformats.org/officeDocument/2006/math" xmlns:v="urn:schemas-microsoft-com:vml" xmlns:wp14="http://schemas.microsoft.com/office/word/2010/wordprocessingDrawing" xmlns:wp="http://schemas.openxmlformats.org/drawingml/2006/wordprocessingDrawing" xmlns:w10="urn:schemas-microsoft-com:office:word" xmlns:w="http://schemas.openxmlformats.org/wordprocessingml/2006/main" xmlns:w14="http://schemas.microsoft.com/office/word/2010/wordml" xmlns:w15="http://schemas.microsoft.com/office/word/2012/wordml" xmlns:w16cid="http://schemas.microsoft.com/office/word/2016/wordml/cid" xmlns:w16se="http://schemas.microsoft.com/office/word/2015/wordml/symex" xmlns:wpg="http://schemas.microsoft.com/office/word/2010/wordprocessingGroup" xmlns:wpi="http://schemas.microsoft.com/office/word/2010/wordprocessingInk" xmlns:wne="http://schemas.microsoft.com/office/word/2006/wordml" xmlns:wps="http://schemas.microsoft.com/office/word/2010/wordprocessingShape" mc:Ignorable="w14 w15 w16se w16cid wp14">
+  <w:sdt>
+    <w:sdtPr>
+      <w:id w:val="1314603844"/>
+      <w:docPartObj>
+        <w:docPartGallery w:val="Page Numbers (Bottom of Page)"/>
+        <w:docPartUnique/>
+      </w:docPartObj>
+    </w:sdtPr>
+    <w:sdtEndPr>
+      <w:rPr>
+        <w:noProof/>
+      </w:rPr>
+    </w:sdtEndPr>
+    <w:sdtContent>
+      <w:p>
+        <w:pPr>
+          <w:pStyle w:val="Footer"/>
+          <w:jc w:val="right"/>
+        </w:pPr>
+        <w:r>
+          <w:fldChar w:fldCharType="begin"/>
+        </w:r>
+        <w:r>
+          <w:instrText xml:space="preserve"> PAGE   \* MERGEFORMAT </w:instrText>
+        </w:r>
+        <w:r>
+          <w:fldChar w:fldCharType="separate"/>
+        </w:r>
+        <w:r>
+          <w:rPr>
+            <w:noProof/>
+          </w:rPr>
+          <w:t>9</w:t>
+        </w:r>
+        <w:r>
+          <w:rPr>
+            <w:noProof/>
+          </w:rPr>
+          <w:fldChar w:fldCharType="end"/>
+        </w:r>
+      </w:p>
+    </w:sdtContent>
+  </w:sdt>
+  <w:p>
+    <w:pPr>
+      <w:pStyle w:val="Footer"/>
+    </w:pPr>
+  </w:p>
+</w:ftr>
+</file>
+
+<file path=word/footnotes.xml><?xml version="1.0" encoding="utf-8"?>
+<w:footnotes xmlns:wpc="http://schemas.microsoft.com/office/word/2010/wordprocessingCanvas" xmlns:cx="http://schemas.microsoft.com/office/drawing/2014/chartex" xmlns:cx1="http://schemas.microsoft.com/office/drawing/2015/9/8/chartex" xmlns:cx2="http://schemas.microsoft.com/office/drawing/2015/10/21/chartex" xmlns:cx3="http://schemas.microsoft.com/office/drawing/2016/5/9/chartex" xmlns:cx4="http://schemas.microsoft.com/office/drawing/2016/5/10/chartex" xmlns:cx5="http://schemas.microsoft.com/office/drawing/2016/5/11/chartex" xmlns:cx6="http://schemas.microsoft.com/office/drawing/2016/5/12/chartex" xmlns:cx7="http://schemas.microsoft.com/office/drawing/2016/5/13/chartex" xmlns:cx8="http://schemas.microsoft.com/office/drawing/2016/5/14/chartex" xmlns:mc="http://schemas.openxmlformats.org/markup-compatibility/2006" xmlns:aink="http://schemas.microsoft.com/office/drawing/2016/ink" xmlns:am3d="http://schemas.microsoft.com/office/drawing/2017/model3d" xmlns:o="urn:schemas-microsoft-com:office:office" xmlns:r="http://schemas.openxmlformats.org/officeDocument/2006/relationships" xmlns:m="http://schemas.openxmlformats.org/officeDocument/2006/math" xmlns:v="urn:schemas-microsoft-com:vml" xmlns:wp14="http://schemas.microsoft.com/office/word/2010/wordprocessingDrawing" xmlns:wp="http://schemas.openxmlformats.org/drawingml/2006/wordprocessingDrawing" xmlns:w10="urn:schemas-microsoft-com:office:word" xmlns:w="http://schemas.openxmlformats.org/wordprocessingml/2006/main" xmlns:w14="http://schemas.microsoft.com/office/word/2010/wordml" xmlns:w15="http://schemas.microsoft.com/office/word/2012/wordml" xmlns:w16cid="http://schemas.microsoft.com/office/word/2016/wordml/cid" xmlns:w16se="http://schemas.microsoft.com/office/word/2015/wordml/symex" xmlns:wpg="http://schemas.microsoft.com/office/word/2010/wordprocessingGroup" xmlns:wpi="http://schemas.microsoft.com/office/word/2010/wordprocessingInk" xmlns:wne="http://schemas.microsoft.com/office/word/2006/wordml" xmlns:wps="http://schemas.microsoft.com/office/word/2010/wordprocessingShape" mc:Ignorable="w14 w15 w16se w16cid wp14">
+  <w:footnote w:type="separator" w:id="-1">
+    <w:p>
+      <w:pPr>
+        <w:spacing w:before="0" w:after="0" w:line="240" w:lineRule="auto"/>
+      </w:pPr>
+      <w:r>
+        <w:separator/>
+      </w:r>
+    </w:p>
+  </w:footnote>
+  <w:footnote w:type="continuationSeparator" w:id="0">
+    <w:p>
+      <w:pPr>
+        <w:spacing w:before="0" w:after="0" w:line="240" w:lineRule="auto"/>
+      </w:pPr>
+      <w:r>
+        <w:continuationSeparator/>
+      </w:r>
+    </w:p>
+  </w:footnote>
+</w:footnotes>
 </file>
 
 <file path=word/numbering.xml><?xml version="1.0" encoding="utf-8"?>
@@ -1482,7 +2815,7 @@
     <w:autoRedefine/>
     <w:uiPriority w:val="9"/>
     <w:qFormat/>
-    <w:rsid w:val="00F041DF"/>
+    <w:rsid w:val="004E541C"/>
     <w:pPr>
       <w:pBdr>
         <w:top w:val="single" w:sz="24" w:space="0" w:color="AD84C6" w:themeColor="accent1"/>
@@ -1491,7 +2824,7 @@
         <w:right w:val="single" w:sz="24" w:space="0" w:color="AD84C6" w:themeColor="accent1"/>
       </w:pBdr>
       <w:shd w:val="clear" w:color="auto" w:fill="AD84C6" w:themeFill="accent1"/>
-      <w:spacing w:after="0"/>
+      <w:spacing w:after="240"/>
       <w:outlineLvl w:val="0"/>
     </w:pPr>
     <w:rPr>
@@ -1559,7 +2892,7 @@
     <w:basedOn w:val="DefaultParagraphFont"/>
     <w:link w:val="Heading1"/>
     <w:uiPriority w:val="9"/>
-    <w:rsid w:val="00F041DF"/>
+    <w:rsid w:val="004E541C"/>
     <w:rPr>
       <w:caps/>
       <w:color w:val="FFFFFF" w:themeColor="background1"/>
@@ -1662,6 +2995,75 @@
       <w:spacing w:after="100"/>
       <w:ind w:left="220"/>
     </w:pPr>
+  </w:style>
+  <w:style w:type="table" w:styleId="TableGrid">
+    <w:name w:val="Table Grid"/>
+    <w:basedOn w:val="TableNormal"/>
+    <w:uiPriority w:val="39"/>
+    <w:rsid w:val="004E541C"/>
+    <w:pPr>
+      <w:spacing w:after="0" w:line="240" w:lineRule="auto"/>
+    </w:pPr>
+    <w:tblPr>
+      <w:tblBorders>
+        <w:top w:val="single" w:sz="4" w:space="0" w:color="auto"/>
+        <w:left w:val="single" w:sz="4" w:space="0" w:color="auto"/>
+        <w:bottom w:val="single" w:sz="4" w:space="0" w:color="auto"/>
+        <w:right w:val="single" w:sz="4" w:space="0" w:color="auto"/>
+        <w:insideH w:val="single" w:sz="4" w:space="0" w:color="auto"/>
+        <w:insideV w:val="single" w:sz="4" w:space="0" w:color="auto"/>
+      </w:tblBorders>
+    </w:tblPr>
+  </w:style>
+  <w:style w:type="paragraph" w:styleId="Header">
+    <w:name w:val="header"/>
+    <w:basedOn w:val="Normal"/>
+    <w:link w:val="HeaderChar"/>
+    <w:uiPriority w:val="99"/>
+    <w:unhideWhenUsed/>
+    <w:rsid w:val="00B56743"/>
+    <w:pPr>
+      <w:tabs>
+        <w:tab w:val="center" w:pos="4680"/>
+        <w:tab w:val="right" w:pos="9360"/>
+      </w:tabs>
+      <w:spacing w:before="0" w:after="0" w:line="240" w:lineRule="auto"/>
+    </w:pPr>
+  </w:style>
+  <w:style w:type="character" w:customStyle="1" w:styleId="HeaderChar">
+    <w:name w:val="Header Char"/>
+    <w:basedOn w:val="DefaultParagraphFont"/>
+    <w:link w:val="Header"/>
+    <w:uiPriority w:val="99"/>
+    <w:rsid w:val="00B56743"/>
+    <w:rPr>
+      <w:szCs w:val="20"/>
+    </w:rPr>
+  </w:style>
+  <w:style w:type="paragraph" w:styleId="Footer">
+    <w:name w:val="footer"/>
+    <w:basedOn w:val="Normal"/>
+    <w:link w:val="FooterChar"/>
+    <w:uiPriority w:val="99"/>
+    <w:unhideWhenUsed/>
+    <w:rsid w:val="00B56743"/>
+    <w:pPr>
+      <w:tabs>
+        <w:tab w:val="center" w:pos="4680"/>
+        <w:tab w:val="right" w:pos="9360"/>
+      </w:tabs>
+      <w:spacing w:before="0" w:after="0" w:line="240" w:lineRule="auto"/>
+    </w:pPr>
+  </w:style>
+  <w:style w:type="character" w:customStyle="1" w:styleId="FooterChar">
+    <w:name w:val="Footer Char"/>
+    <w:basedOn w:val="DefaultParagraphFont"/>
+    <w:link w:val="Footer"/>
+    <w:uiPriority w:val="99"/>
+    <w:rsid w:val="00B56743"/>
+    <w:rPr>
+      <w:szCs w:val="20"/>
+    </w:rPr>
   </w:style>
 </w:styles>
 </file>
@@ -1985,7 +3387,7 @@
 </file>
 
 <file path=customXml/itemProps2.xml><?xml version="1.0" encoding="utf-8"?>
-<ds:datastoreItem xmlns:ds="http://schemas.openxmlformats.org/officeDocument/2006/customXml" ds:itemID="{65048FD4-0DC0-4EB7-B46D-6F619E2880E6}">
+<ds:datastoreItem xmlns:ds="http://schemas.openxmlformats.org/officeDocument/2006/customXml" ds:itemID="{B918E183-0F13-44B2-9710-382435BBC5B4}">
   <ds:schemaRefs>
     <ds:schemaRef ds:uri="http://schemas.openxmlformats.org/officeDocument/2006/bibliography"/>
   </ds:schemaRefs>

</xml_diff>

<commit_message>
Complete opzet URS, inleiding ingevuld
</commit_message>
<xml_diff>
--- a/URS.docx
+++ b/URS.docx
@@ -978,8 +978,6 @@
         </w:rPr>
         <w:br w:type="page"/>
       </w:r>
-      <w:bookmarkStart w:id="1" w:name="_GoBack"/>
-      <w:bookmarkEnd w:id="1"/>
     </w:p>
     <w:sdt>
       <w:sdtPr>
@@ -1723,7 +1721,7 @@
           <w:lang w:val="nl-NL"/>
         </w:rPr>
       </w:pPr>
-      <w:bookmarkStart w:id="2" w:name="_Toc497306128"/>
+      <w:bookmarkStart w:id="1" w:name="_Toc497306128"/>
       <w:r>
         <w:rPr>
           <w:rFonts w:ascii="Malgun Gothic" w:eastAsia="Malgun Gothic" w:hAnsi="Malgun Gothic"/>
@@ -1732,7 +1730,7 @@
         <w:lastRenderedPageBreak/>
         <w:t>Inleiding</w:t>
       </w:r>
-      <w:bookmarkEnd w:id="2"/>
+      <w:bookmarkEnd w:id="1"/>
     </w:p>
     <w:p>
       <w:pPr>
@@ -1837,7 +1835,7 @@
           <w:lang w:val="nl-NL"/>
         </w:rPr>
       </w:pPr>
-      <w:bookmarkStart w:id="3" w:name="_Toc497306129"/>
+      <w:bookmarkStart w:id="2" w:name="_Toc497306129"/>
       <w:r>
         <w:rPr>
           <w:rFonts w:ascii="Malgun Gothic" w:eastAsia="Malgun Gothic" w:hAnsi="Malgun Gothic"/>
@@ -1846,13 +1844,563 @@
         <w:lastRenderedPageBreak/>
         <w:t>Functionele eisen</w:t>
       </w:r>
-      <w:bookmarkEnd w:id="3"/>
+      <w:bookmarkEnd w:id="2"/>
     </w:p>
+    <w:tbl>
+      <w:tblPr>
+        <w:tblStyle w:val="TableGrid"/>
+        <w:tblW w:w="0" w:type="auto"/>
+        <w:tblLook w:val="04A0" w:firstRow="1" w:lastRow="0" w:firstColumn="1" w:lastColumn="0" w:noHBand="0" w:noVBand="1"/>
+      </w:tblPr>
+      <w:tblGrid>
+        <w:gridCol w:w="624"/>
+        <w:gridCol w:w="2216"/>
+        <w:gridCol w:w="2533"/>
+        <w:gridCol w:w="1188"/>
+        <w:gridCol w:w="1122"/>
+        <w:gridCol w:w="1667"/>
+      </w:tblGrid>
+      <w:tr>
+        <w:tc>
+          <w:tcPr>
+            <w:tcW w:w="624" w:type="dxa"/>
+          </w:tcPr>
+          <w:p>
+            <w:pPr>
+              <w:spacing w:before="0" w:after="160" w:line="259" w:lineRule="auto"/>
+              <w:rPr>
+                <w:rFonts w:ascii="Malgun Gothic" w:eastAsia="Malgun Gothic" w:hAnsi="Malgun Gothic"/>
+                <w:b/>
+                <w:lang w:val="nl-NL"/>
+              </w:rPr>
+            </w:pPr>
+            <w:bookmarkStart w:id="3" w:name="_Toc497306130"/>
+            <w:r>
+              <w:rPr>
+                <w:rFonts w:ascii="Malgun Gothic" w:eastAsia="Malgun Gothic" w:hAnsi="Malgun Gothic"/>
+                <w:b/>
+                <w:lang w:val="nl-NL"/>
+              </w:rPr>
+              <w:t>ID</w:t>
+            </w:r>
+          </w:p>
+        </w:tc>
+        <w:tc>
+          <w:tcPr>
+            <w:tcW w:w="2221" w:type="dxa"/>
+          </w:tcPr>
+          <w:p>
+            <w:pPr>
+              <w:spacing w:before="0" w:after="160" w:line="259" w:lineRule="auto"/>
+              <w:rPr>
+                <w:rFonts w:ascii="Malgun Gothic" w:eastAsia="Malgun Gothic" w:hAnsi="Malgun Gothic"/>
+                <w:b/>
+                <w:lang w:val="nl-NL"/>
+              </w:rPr>
+            </w:pPr>
+            <w:r>
+              <w:rPr>
+                <w:rFonts w:ascii="Malgun Gothic" w:eastAsia="Malgun Gothic" w:hAnsi="Malgun Gothic"/>
+                <w:b/>
+                <w:lang w:val="nl-NL"/>
+              </w:rPr>
+              <w:t>Naam</w:t>
+            </w:r>
+          </w:p>
+        </w:tc>
+        <w:tc>
+          <w:tcPr>
+            <w:tcW w:w="2537" w:type="dxa"/>
+          </w:tcPr>
+          <w:p>
+            <w:pPr>
+              <w:spacing w:before="0" w:after="160" w:line="259" w:lineRule="auto"/>
+              <w:rPr>
+                <w:rFonts w:ascii="Malgun Gothic" w:eastAsia="Malgun Gothic" w:hAnsi="Malgun Gothic"/>
+                <w:b/>
+                <w:lang w:val="nl-NL"/>
+              </w:rPr>
+            </w:pPr>
+            <w:r>
+              <w:rPr>
+                <w:rFonts w:ascii="Malgun Gothic" w:eastAsia="Malgun Gothic" w:hAnsi="Malgun Gothic"/>
+                <w:b/>
+                <w:lang w:val="nl-NL"/>
+              </w:rPr>
+              <w:t>Omschrijving</w:t>
+            </w:r>
+          </w:p>
+        </w:tc>
+        <w:tc>
+          <w:tcPr>
+            <w:tcW w:w="1188" w:type="dxa"/>
+          </w:tcPr>
+          <w:p>
+            <w:pPr>
+              <w:spacing w:before="0" w:after="160" w:line="259" w:lineRule="auto"/>
+              <w:rPr>
+                <w:rFonts w:ascii="Malgun Gothic" w:eastAsia="Malgun Gothic" w:hAnsi="Malgun Gothic"/>
+                <w:b/>
+                <w:lang w:val="nl-NL"/>
+              </w:rPr>
+            </w:pPr>
+            <w:proofErr w:type="spellStart"/>
+            <w:r>
+              <w:rPr>
+                <w:rFonts w:ascii="Malgun Gothic" w:eastAsia="Malgun Gothic" w:hAnsi="Malgun Gothic"/>
+                <w:b/>
+                <w:lang w:val="nl-NL"/>
+              </w:rPr>
+              <w:t>MoSCoW</w:t>
+            </w:r>
+            <w:proofErr w:type="spellEnd"/>
+          </w:p>
+        </w:tc>
+        <w:tc>
+          <w:tcPr>
+            <w:tcW w:w="1109" w:type="dxa"/>
+          </w:tcPr>
+          <w:p>
+            <w:pPr>
+              <w:spacing w:before="0" w:after="160" w:line="259" w:lineRule="auto"/>
+              <w:rPr>
+                <w:rFonts w:ascii="Malgun Gothic" w:eastAsia="Malgun Gothic" w:hAnsi="Malgun Gothic"/>
+                <w:b/>
+                <w:lang w:val="nl-NL"/>
+              </w:rPr>
+            </w:pPr>
+            <w:r>
+              <w:rPr>
+                <w:rFonts w:ascii="Malgun Gothic" w:eastAsia="Malgun Gothic" w:hAnsi="Malgun Gothic"/>
+                <w:b/>
+                <w:lang w:val="nl-NL"/>
+              </w:rPr>
+              <w:t>Urgentie</w:t>
+            </w:r>
+          </w:p>
+        </w:tc>
+        <w:tc>
+          <w:tcPr>
+            <w:tcW w:w="1671" w:type="dxa"/>
+          </w:tcPr>
+          <w:p>
+            <w:pPr>
+              <w:spacing w:before="0" w:after="160" w:line="259" w:lineRule="auto"/>
+              <w:rPr>
+                <w:rFonts w:ascii="Malgun Gothic" w:eastAsia="Malgun Gothic" w:hAnsi="Malgun Gothic"/>
+                <w:b/>
+                <w:lang w:val="nl-NL"/>
+              </w:rPr>
+            </w:pPr>
+            <w:proofErr w:type="spellStart"/>
+            <w:r>
+              <w:rPr>
+                <w:rFonts w:ascii="Malgun Gothic" w:eastAsia="Malgun Gothic" w:hAnsi="Malgun Gothic"/>
+                <w:b/>
+                <w:lang w:val="nl-NL"/>
+              </w:rPr>
+              <w:t>Use</w:t>
+            </w:r>
+            <w:proofErr w:type="spellEnd"/>
+            <w:r>
+              <w:rPr>
+                <w:rFonts w:ascii="Malgun Gothic" w:eastAsia="Malgun Gothic" w:hAnsi="Malgun Gothic"/>
+                <w:b/>
+                <w:lang w:val="nl-NL"/>
+              </w:rPr>
+              <w:t xml:space="preserve"> case ID</w:t>
+            </w:r>
+          </w:p>
+        </w:tc>
+      </w:tr>
+      <w:tr>
+        <w:tc>
+          <w:tcPr>
+            <w:tcW w:w="624" w:type="dxa"/>
+          </w:tcPr>
+          <w:p>
+            <w:pPr>
+              <w:spacing w:before="0" w:after="160" w:line="259" w:lineRule="auto"/>
+              <w:rPr>
+                <w:rFonts w:ascii="Malgun Gothic" w:eastAsia="Malgun Gothic" w:hAnsi="Malgun Gothic"/>
+                <w:b/>
+                <w:lang w:val="nl-NL"/>
+              </w:rPr>
+            </w:pPr>
+            <w:r>
+              <w:rPr>
+                <w:rFonts w:ascii="Malgun Gothic" w:eastAsia="Malgun Gothic" w:hAnsi="Malgun Gothic"/>
+                <w:b/>
+                <w:lang w:val="nl-NL"/>
+              </w:rPr>
+              <w:t>FR1</w:t>
+            </w:r>
+          </w:p>
+        </w:tc>
+        <w:tc>
+          <w:tcPr>
+            <w:tcW w:w="2221" w:type="dxa"/>
+          </w:tcPr>
+          <w:p>
+            <w:pPr>
+              <w:spacing w:before="0" w:after="160" w:line="259" w:lineRule="auto"/>
+              <w:rPr>
+                <w:rFonts w:ascii="Malgun Gothic" w:eastAsia="Malgun Gothic" w:hAnsi="Malgun Gothic"/>
+                <w:lang w:val="nl-NL"/>
+              </w:rPr>
+            </w:pPr>
+          </w:p>
+        </w:tc>
+        <w:tc>
+          <w:tcPr>
+            <w:tcW w:w="2537" w:type="dxa"/>
+          </w:tcPr>
+          <w:p>
+            <w:pPr>
+              <w:spacing w:before="0" w:after="160" w:line="259" w:lineRule="auto"/>
+              <w:rPr>
+                <w:rFonts w:ascii="Malgun Gothic" w:eastAsia="Malgun Gothic" w:hAnsi="Malgun Gothic"/>
+                <w:lang w:val="nl-NL"/>
+              </w:rPr>
+            </w:pPr>
+          </w:p>
+        </w:tc>
+        <w:tc>
+          <w:tcPr>
+            <w:tcW w:w="1188" w:type="dxa"/>
+          </w:tcPr>
+          <w:p>
+            <w:pPr>
+              <w:spacing w:before="0" w:after="160" w:line="259" w:lineRule="auto"/>
+              <w:rPr>
+                <w:rFonts w:ascii="Malgun Gothic" w:eastAsia="Malgun Gothic" w:hAnsi="Malgun Gothic"/>
+                <w:lang w:val="nl-NL"/>
+              </w:rPr>
+            </w:pPr>
+            <w:r>
+              <w:rPr>
+                <w:rFonts w:ascii="Malgun Gothic" w:eastAsia="Malgun Gothic" w:hAnsi="Malgun Gothic"/>
+                <w:lang w:val="nl-NL"/>
+              </w:rPr>
+              <w:t>M</w:t>
+            </w:r>
+          </w:p>
+        </w:tc>
+        <w:tc>
+          <w:tcPr>
+            <w:tcW w:w="1109" w:type="dxa"/>
+          </w:tcPr>
+          <w:p>
+            <w:pPr>
+              <w:spacing w:before="0" w:after="160" w:line="259" w:lineRule="auto"/>
+              <w:rPr>
+                <w:rFonts w:ascii="Malgun Gothic" w:eastAsia="Malgun Gothic" w:hAnsi="Malgun Gothic"/>
+                <w:lang w:val="nl-NL"/>
+              </w:rPr>
+            </w:pPr>
+            <w:r>
+              <w:rPr>
+                <w:rFonts w:ascii="Malgun Gothic" w:eastAsia="Malgun Gothic" w:hAnsi="Malgun Gothic"/>
+                <w:lang w:val="nl-NL"/>
+              </w:rPr>
+              <w:t>Hoog</w:t>
+            </w:r>
+          </w:p>
+        </w:tc>
+        <w:tc>
+          <w:tcPr>
+            <w:tcW w:w="1671" w:type="dxa"/>
+          </w:tcPr>
+          <w:p>
+            <w:pPr>
+              <w:spacing w:before="0" w:after="160" w:line="259" w:lineRule="auto"/>
+              <w:rPr>
+                <w:rFonts w:ascii="Malgun Gothic" w:eastAsia="Malgun Gothic" w:hAnsi="Malgun Gothic"/>
+                <w:lang w:val="nl-NL"/>
+              </w:rPr>
+            </w:pPr>
+            <w:r>
+              <w:rPr>
+                <w:rFonts w:ascii="Malgun Gothic" w:eastAsia="Malgun Gothic" w:hAnsi="Malgun Gothic"/>
+                <w:lang w:val="nl-NL"/>
+              </w:rPr>
+              <w:t>UC1</w:t>
+            </w:r>
+          </w:p>
+        </w:tc>
+      </w:tr>
+      <w:tr>
+        <w:tc>
+          <w:tcPr>
+            <w:tcW w:w="624" w:type="dxa"/>
+          </w:tcPr>
+          <w:p>
+            <w:pPr>
+              <w:spacing w:before="0" w:after="160" w:line="259" w:lineRule="auto"/>
+              <w:rPr>
+                <w:rFonts w:ascii="Malgun Gothic" w:eastAsia="Malgun Gothic" w:hAnsi="Malgun Gothic"/>
+                <w:b/>
+                <w:lang w:val="nl-NL"/>
+              </w:rPr>
+            </w:pPr>
+          </w:p>
+        </w:tc>
+        <w:tc>
+          <w:tcPr>
+            <w:tcW w:w="2221" w:type="dxa"/>
+          </w:tcPr>
+          <w:p>
+            <w:pPr>
+              <w:spacing w:before="0" w:after="160" w:line="259" w:lineRule="auto"/>
+              <w:rPr>
+                <w:rFonts w:ascii="Malgun Gothic" w:eastAsia="Malgun Gothic" w:hAnsi="Malgun Gothic"/>
+                <w:lang w:val="nl-NL"/>
+              </w:rPr>
+            </w:pPr>
+          </w:p>
+        </w:tc>
+        <w:tc>
+          <w:tcPr>
+            <w:tcW w:w="2537" w:type="dxa"/>
+          </w:tcPr>
+          <w:p>
+            <w:pPr>
+              <w:spacing w:before="0" w:after="160" w:line="259" w:lineRule="auto"/>
+              <w:rPr>
+                <w:rFonts w:ascii="Malgun Gothic" w:eastAsia="Malgun Gothic" w:hAnsi="Malgun Gothic"/>
+                <w:lang w:val="nl-NL"/>
+              </w:rPr>
+            </w:pPr>
+          </w:p>
+        </w:tc>
+        <w:tc>
+          <w:tcPr>
+            <w:tcW w:w="1188" w:type="dxa"/>
+          </w:tcPr>
+          <w:p>
+            <w:pPr>
+              <w:spacing w:before="0" w:after="160" w:line="259" w:lineRule="auto"/>
+              <w:rPr>
+                <w:rFonts w:ascii="Malgun Gothic" w:eastAsia="Malgun Gothic" w:hAnsi="Malgun Gothic"/>
+                <w:lang w:val="nl-NL"/>
+              </w:rPr>
+            </w:pPr>
+          </w:p>
+        </w:tc>
+        <w:tc>
+          <w:tcPr>
+            <w:tcW w:w="1109" w:type="dxa"/>
+          </w:tcPr>
+          <w:p>
+            <w:pPr>
+              <w:spacing w:before="0" w:after="160" w:line="259" w:lineRule="auto"/>
+              <w:rPr>
+                <w:rFonts w:ascii="Malgun Gothic" w:eastAsia="Malgun Gothic" w:hAnsi="Malgun Gothic"/>
+                <w:lang w:val="nl-NL"/>
+              </w:rPr>
+            </w:pPr>
+          </w:p>
+        </w:tc>
+        <w:tc>
+          <w:tcPr>
+            <w:tcW w:w="1671" w:type="dxa"/>
+          </w:tcPr>
+          <w:p>
+            <w:pPr>
+              <w:spacing w:before="0" w:after="160" w:line="259" w:lineRule="auto"/>
+              <w:rPr>
+                <w:rFonts w:ascii="Malgun Gothic" w:eastAsia="Malgun Gothic" w:hAnsi="Malgun Gothic"/>
+                <w:lang w:val="nl-NL"/>
+              </w:rPr>
+            </w:pPr>
+          </w:p>
+        </w:tc>
+      </w:tr>
+      <w:tr>
+        <w:tc>
+          <w:tcPr>
+            <w:tcW w:w="624" w:type="dxa"/>
+          </w:tcPr>
+          <w:p>
+            <w:pPr>
+              <w:spacing w:before="0" w:after="160" w:line="259" w:lineRule="auto"/>
+              <w:rPr>
+                <w:rFonts w:ascii="Malgun Gothic" w:eastAsia="Malgun Gothic" w:hAnsi="Malgun Gothic"/>
+                <w:b/>
+                <w:lang w:val="nl-NL"/>
+              </w:rPr>
+            </w:pPr>
+          </w:p>
+        </w:tc>
+        <w:tc>
+          <w:tcPr>
+            <w:tcW w:w="2221" w:type="dxa"/>
+          </w:tcPr>
+          <w:p>
+            <w:pPr>
+              <w:spacing w:before="0" w:after="160" w:line="259" w:lineRule="auto"/>
+              <w:rPr>
+                <w:rFonts w:ascii="Malgun Gothic" w:eastAsia="Malgun Gothic" w:hAnsi="Malgun Gothic"/>
+                <w:lang w:val="nl-NL"/>
+              </w:rPr>
+            </w:pPr>
+          </w:p>
+        </w:tc>
+        <w:tc>
+          <w:tcPr>
+            <w:tcW w:w="2537" w:type="dxa"/>
+          </w:tcPr>
+          <w:p>
+            <w:pPr>
+              <w:spacing w:before="0" w:after="160" w:line="259" w:lineRule="auto"/>
+              <w:rPr>
+                <w:rFonts w:ascii="Malgun Gothic" w:eastAsia="Malgun Gothic" w:hAnsi="Malgun Gothic"/>
+                <w:lang w:val="nl-NL"/>
+              </w:rPr>
+            </w:pPr>
+          </w:p>
+        </w:tc>
+        <w:tc>
+          <w:tcPr>
+            <w:tcW w:w="1188" w:type="dxa"/>
+          </w:tcPr>
+          <w:p>
+            <w:pPr>
+              <w:spacing w:before="0" w:after="160" w:line="259" w:lineRule="auto"/>
+              <w:rPr>
+                <w:rFonts w:ascii="Malgun Gothic" w:eastAsia="Malgun Gothic" w:hAnsi="Malgun Gothic"/>
+                <w:lang w:val="nl-NL"/>
+              </w:rPr>
+            </w:pPr>
+          </w:p>
+        </w:tc>
+        <w:tc>
+          <w:tcPr>
+            <w:tcW w:w="1109" w:type="dxa"/>
+          </w:tcPr>
+          <w:p>
+            <w:pPr>
+              <w:spacing w:before="0" w:after="160" w:line="259" w:lineRule="auto"/>
+              <w:rPr>
+                <w:rFonts w:ascii="Malgun Gothic" w:eastAsia="Malgun Gothic" w:hAnsi="Malgun Gothic"/>
+                <w:lang w:val="nl-NL"/>
+              </w:rPr>
+            </w:pPr>
+          </w:p>
+        </w:tc>
+        <w:tc>
+          <w:tcPr>
+            <w:tcW w:w="1671" w:type="dxa"/>
+          </w:tcPr>
+          <w:p>
+            <w:pPr>
+              <w:spacing w:before="0" w:after="160" w:line="259" w:lineRule="auto"/>
+              <w:rPr>
+                <w:rFonts w:ascii="Malgun Gothic" w:eastAsia="Malgun Gothic" w:hAnsi="Malgun Gothic"/>
+                <w:lang w:val="nl-NL"/>
+              </w:rPr>
+            </w:pPr>
+          </w:p>
+        </w:tc>
+      </w:tr>
+      <w:tr>
+        <w:tc>
+          <w:tcPr>
+            <w:tcW w:w="624" w:type="dxa"/>
+          </w:tcPr>
+          <w:p>
+            <w:pPr>
+              <w:spacing w:before="0" w:after="160" w:line="259" w:lineRule="auto"/>
+              <w:rPr>
+                <w:rFonts w:ascii="Malgun Gothic" w:eastAsia="Malgun Gothic" w:hAnsi="Malgun Gothic"/>
+                <w:b/>
+                <w:lang w:val="nl-NL"/>
+              </w:rPr>
+            </w:pPr>
+          </w:p>
+        </w:tc>
+        <w:tc>
+          <w:tcPr>
+            <w:tcW w:w="2221" w:type="dxa"/>
+          </w:tcPr>
+          <w:p>
+            <w:pPr>
+              <w:spacing w:before="0" w:after="160" w:line="259" w:lineRule="auto"/>
+              <w:rPr>
+                <w:rFonts w:ascii="Malgun Gothic" w:eastAsia="Malgun Gothic" w:hAnsi="Malgun Gothic"/>
+                <w:lang w:val="nl-NL"/>
+              </w:rPr>
+            </w:pPr>
+          </w:p>
+        </w:tc>
+        <w:tc>
+          <w:tcPr>
+            <w:tcW w:w="2537" w:type="dxa"/>
+          </w:tcPr>
+          <w:p>
+            <w:pPr>
+              <w:spacing w:before="0" w:after="160" w:line="259" w:lineRule="auto"/>
+              <w:rPr>
+                <w:rFonts w:ascii="Malgun Gothic" w:eastAsia="Malgun Gothic" w:hAnsi="Malgun Gothic"/>
+                <w:lang w:val="nl-NL"/>
+              </w:rPr>
+            </w:pPr>
+          </w:p>
+        </w:tc>
+        <w:tc>
+          <w:tcPr>
+            <w:tcW w:w="1188" w:type="dxa"/>
+          </w:tcPr>
+          <w:p>
+            <w:pPr>
+              <w:spacing w:before="0" w:after="160" w:line="259" w:lineRule="auto"/>
+              <w:rPr>
+                <w:rFonts w:ascii="Malgun Gothic" w:eastAsia="Malgun Gothic" w:hAnsi="Malgun Gothic"/>
+                <w:lang w:val="nl-NL"/>
+              </w:rPr>
+            </w:pPr>
+          </w:p>
+        </w:tc>
+        <w:tc>
+          <w:tcPr>
+            <w:tcW w:w="1109" w:type="dxa"/>
+          </w:tcPr>
+          <w:p>
+            <w:pPr>
+              <w:spacing w:before="0" w:after="160" w:line="259" w:lineRule="auto"/>
+              <w:rPr>
+                <w:rFonts w:ascii="Malgun Gothic" w:eastAsia="Malgun Gothic" w:hAnsi="Malgun Gothic"/>
+                <w:lang w:val="nl-NL"/>
+              </w:rPr>
+            </w:pPr>
+          </w:p>
+        </w:tc>
+        <w:tc>
+          <w:tcPr>
+            <w:tcW w:w="1671" w:type="dxa"/>
+          </w:tcPr>
+          <w:p>
+            <w:pPr>
+              <w:spacing w:before="0" w:after="160" w:line="259" w:lineRule="auto"/>
+              <w:rPr>
+                <w:rFonts w:ascii="Malgun Gothic" w:eastAsia="Malgun Gothic" w:hAnsi="Malgun Gothic"/>
+                <w:lang w:val="nl-NL"/>
+              </w:rPr>
+            </w:pPr>
+          </w:p>
+        </w:tc>
+      </w:tr>
+    </w:tbl>
     <w:p>
       <w:pPr>
         <w:spacing w:before="0" w:after="160" w:line="259" w:lineRule="auto"/>
         <w:rPr>
           <w:rFonts w:ascii="Malgun Gothic" w:eastAsia="Malgun Gothic" w:hAnsi="Malgun Gothic"/>
+          <w:caps/>
+          <w:color w:val="FFFFFF" w:themeColor="background1"/>
+          <w:spacing w:val="15"/>
+          <w:sz w:val="24"/>
+          <w:szCs w:val="22"/>
           <w:lang w:val="nl-NL"/>
         </w:rPr>
       </w:pPr>
@@ -1872,7 +2420,6 @@
           <w:lang w:val="nl-NL"/>
         </w:rPr>
       </w:pPr>
-      <w:bookmarkStart w:id="4" w:name="_Toc497306130"/>
       <w:r>
         <w:rPr>
           <w:rFonts w:ascii="Malgun Gothic" w:eastAsia="Malgun Gothic" w:hAnsi="Malgun Gothic"/>
@@ -1880,6 +2427,231 @@
         </w:rPr>
         <w:lastRenderedPageBreak/>
         <w:t>Relevante infromatie</w:t>
+      </w:r>
+      <w:bookmarkEnd w:id="3"/>
+    </w:p>
+    <w:tbl>
+      <w:tblPr>
+        <w:tblStyle w:val="TableGrid"/>
+        <w:tblW w:w="0" w:type="auto"/>
+        <w:tblLook w:val="04A0" w:firstRow="1" w:lastRow="0" w:firstColumn="1" w:lastColumn="0" w:noHBand="0" w:noVBand="1"/>
+      </w:tblPr>
+      <w:tblGrid>
+        <w:gridCol w:w="556"/>
+        <w:gridCol w:w="8794"/>
+      </w:tblGrid>
+      <w:tr>
+        <w:tc>
+          <w:tcPr>
+            <w:tcW w:w="535" w:type="dxa"/>
+          </w:tcPr>
+          <w:p>
+            <w:pPr>
+              <w:spacing w:before="0" w:after="160" w:line="259" w:lineRule="auto"/>
+              <w:rPr>
+                <w:rFonts w:ascii="Malgun Gothic" w:eastAsia="Malgun Gothic" w:hAnsi="Malgun Gothic"/>
+                <w:b/>
+                <w:lang w:val="nl-NL"/>
+              </w:rPr>
+            </w:pPr>
+            <w:r>
+              <w:rPr>
+                <w:rFonts w:ascii="Malgun Gothic" w:eastAsia="Malgun Gothic" w:hAnsi="Malgun Gothic"/>
+                <w:b/>
+                <w:lang w:val="nl-NL"/>
+              </w:rPr>
+              <w:t>ID</w:t>
+            </w:r>
+          </w:p>
+        </w:tc>
+        <w:tc>
+          <w:tcPr>
+            <w:tcW w:w="8815" w:type="dxa"/>
+          </w:tcPr>
+          <w:p>
+            <w:pPr>
+              <w:spacing w:before="0" w:after="160" w:line="259" w:lineRule="auto"/>
+              <w:rPr>
+                <w:rFonts w:ascii="Malgun Gothic" w:eastAsia="Malgun Gothic" w:hAnsi="Malgun Gothic"/>
+                <w:lang w:val="nl-NL"/>
+              </w:rPr>
+            </w:pPr>
+            <w:r>
+              <w:rPr>
+                <w:rFonts w:ascii="Malgun Gothic" w:eastAsia="Malgun Gothic" w:hAnsi="Malgun Gothic"/>
+                <w:b/>
+                <w:lang w:val="nl-NL"/>
+              </w:rPr>
+              <w:t>Omschrijving</w:t>
+            </w:r>
+          </w:p>
+        </w:tc>
+      </w:tr>
+      <w:tr>
+        <w:tc>
+          <w:tcPr>
+            <w:tcW w:w="535" w:type="dxa"/>
+          </w:tcPr>
+          <w:p>
+            <w:pPr>
+              <w:spacing w:before="0" w:after="160" w:line="259" w:lineRule="auto"/>
+              <w:rPr>
+                <w:rFonts w:ascii="Malgun Gothic" w:eastAsia="Malgun Gothic" w:hAnsi="Malgun Gothic"/>
+                <w:b/>
+                <w:lang w:val="nl-NL"/>
+              </w:rPr>
+            </w:pPr>
+            <w:r>
+              <w:rPr>
+                <w:rFonts w:ascii="Malgun Gothic" w:eastAsia="Malgun Gothic" w:hAnsi="Malgun Gothic"/>
+                <w:b/>
+                <w:lang w:val="nl-NL"/>
+              </w:rPr>
+              <w:t>RI1</w:t>
+            </w:r>
+          </w:p>
+        </w:tc>
+        <w:tc>
+          <w:tcPr>
+            <w:tcW w:w="8815" w:type="dxa"/>
+          </w:tcPr>
+          <w:p>
+            <w:pPr>
+              <w:spacing w:before="0" w:after="160" w:line="259" w:lineRule="auto"/>
+              <w:rPr>
+                <w:rFonts w:ascii="Malgun Gothic" w:eastAsia="Malgun Gothic" w:hAnsi="Malgun Gothic"/>
+                <w:lang w:val="nl-NL"/>
+              </w:rPr>
+            </w:pPr>
+          </w:p>
+        </w:tc>
+      </w:tr>
+      <w:tr>
+        <w:tc>
+          <w:tcPr>
+            <w:tcW w:w="535" w:type="dxa"/>
+          </w:tcPr>
+          <w:p>
+            <w:pPr>
+              <w:spacing w:before="0" w:after="160" w:line="259" w:lineRule="auto"/>
+              <w:rPr>
+                <w:rFonts w:ascii="Malgun Gothic" w:eastAsia="Malgun Gothic" w:hAnsi="Malgun Gothic"/>
+                <w:b/>
+                <w:lang w:val="nl-NL"/>
+              </w:rPr>
+            </w:pPr>
+          </w:p>
+        </w:tc>
+        <w:tc>
+          <w:tcPr>
+            <w:tcW w:w="8815" w:type="dxa"/>
+          </w:tcPr>
+          <w:p>
+            <w:pPr>
+              <w:spacing w:before="0" w:after="160" w:line="259" w:lineRule="auto"/>
+              <w:rPr>
+                <w:rFonts w:ascii="Malgun Gothic" w:eastAsia="Malgun Gothic" w:hAnsi="Malgun Gothic"/>
+                <w:lang w:val="nl-NL"/>
+              </w:rPr>
+            </w:pPr>
+          </w:p>
+        </w:tc>
+      </w:tr>
+      <w:tr>
+        <w:tc>
+          <w:tcPr>
+            <w:tcW w:w="535" w:type="dxa"/>
+          </w:tcPr>
+          <w:p>
+            <w:pPr>
+              <w:spacing w:before="0" w:after="160" w:line="259" w:lineRule="auto"/>
+              <w:rPr>
+                <w:rFonts w:ascii="Malgun Gothic" w:eastAsia="Malgun Gothic" w:hAnsi="Malgun Gothic"/>
+                <w:b/>
+                <w:lang w:val="nl-NL"/>
+              </w:rPr>
+            </w:pPr>
+          </w:p>
+        </w:tc>
+        <w:tc>
+          <w:tcPr>
+            <w:tcW w:w="8815" w:type="dxa"/>
+          </w:tcPr>
+          <w:p>
+            <w:pPr>
+              <w:spacing w:before="0" w:after="160" w:line="259" w:lineRule="auto"/>
+              <w:rPr>
+                <w:rFonts w:ascii="Malgun Gothic" w:eastAsia="Malgun Gothic" w:hAnsi="Malgun Gothic"/>
+                <w:lang w:val="nl-NL"/>
+              </w:rPr>
+            </w:pPr>
+          </w:p>
+        </w:tc>
+      </w:tr>
+      <w:tr>
+        <w:tc>
+          <w:tcPr>
+            <w:tcW w:w="535" w:type="dxa"/>
+          </w:tcPr>
+          <w:p>
+            <w:pPr>
+              <w:spacing w:before="0" w:after="160" w:line="259" w:lineRule="auto"/>
+              <w:rPr>
+                <w:rFonts w:ascii="Malgun Gothic" w:eastAsia="Malgun Gothic" w:hAnsi="Malgun Gothic"/>
+                <w:b/>
+                <w:lang w:val="nl-NL"/>
+              </w:rPr>
+            </w:pPr>
+          </w:p>
+        </w:tc>
+        <w:tc>
+          <w:tcPr>
+            <w:tcW w:w="8815" w:type="dxa"/>
+          </w:tcPr>
+          <w:p>
+            <w:pPr>
+              <w:spacing w:before="0" w:after="160" w:line="259" w:lineRule="auto"/>
+              <w:rPr>
+                <w:rFonts w:ascii="Malgun Gothic" w:eastAsia="Malgun Gothic" w:hAnsi="Malgun Gothic"/>
+                <w:lang w:val="nl-NL"/>
+              </w:rPr>
+            </w:pPr>
+          </w:p>
+        </w:tc>
+      </w:tr>
+    </w:tbl>
+    <w:p>
+      <w:pPr>
+        <w:spacing w:before="0" w:after="160" w:line="259" w:lineRule="auto"/>
+        <w:rPr>
+          <w:rFonts w:ascii="Malgun Gothic" w:eastAsia="Malgun Gothic" w:hAnsi="Malgun Gothic"/>
+          <w:lang w:val="nl-NL"/>
+        </w:rPr>
+      </w:pPr>
+      <w:r>
+        <w:rPr>
+          <w:rFonts w:ascii="Malgun Gothic" w:eastAsia="Malgun Gothic" w:hAnsi="Malgun Gothic"/>
+          <w:lang w:val="nl-NL"/>
+        </w:rPr>
+        <w:br w:type="page"/>
+      </w:r>
+    </w:p>
+    <w:p>
+      <w:pPr>
+        <w:pStyle w:val="Heading1"/>
+        <w:rPr>
+          <w:rFonts w:ascii="Malgun Gothic" w:eastAsia="Malgun Gothic" w:hAnsi="Malgun Gothic"/>
+          <w:lang w:val="nl-NL"/>
+        </w:rPr>
+      </w:pPr>
+      <w:bookmarkStart w:id="4" w:name="_Toc497306131"/>
+      <w:r>
+        <w:rPr>
+          <w:rFonts w:ascii="Malgun Gothic" w:eastAsia="Malgun Gothic" w:hAnsi="Malgun Gothic"/>
+          <w:lang w:val="nl-NL"/>
+        </w:rPr>
+        <w:lastRenderedPageBreak/>
+        <w:t>Non-functionele eisen</w:t>
       </w:r>
       <w:bookmarkEnd w:id="4"/>
     </w:p>
@@ -1907,29 +2679,38 @@
           <w:lang w:val="nl-NL"/>
         </w:rPr>
       </w:pPr>
-      <w:bookmarkStart w:id="5" w:name="_Toc497306131"/>
+      <w:bookmarkStart w:id="5" w:name="_Toc497306132"/>
       <w:r>
         <w:rPr>
           <w:rFonts w:ascii="Malgun Gothic" w:eastAsia="Malgun Gothic" w:hAnsi="Malgun Gothic"/>
           <w:lang w:val="nl-NL"/>
         </w:rPr>
         <w:lastRenderedPageBreak/>
-        <w:t>Non-functionele eisen</w:t>
+        <w:t>Globale schermopbouw</w:t>
       </w:r>
       <w:bookmarkEnd w:id="5"/>
     </w:p>
     <w:p>
       <w:pPr>
-        <w:spacing w:before="0" w:after="160" w:line="259" w:lineRule="auto"/>
-        <w:rPr>
-          <w:rFonts w:ascii="Malgun Gothic" w:eastAsia="Malgun Gothic" w:hAnsi="Malgun Gothic"/>
-          <w:lang w:val="nl-NL"/>
-        </w:rPr>
+        <w:pStyle w:val="Heading2"/>
       </w:pPr>
       <w:r>
+        <w:t xml:space="preserve">UI </w:t>
+      </w:r>
+      <w:r>
+        <w:t>navigatie</w:t>
+      </w:r>
+    </w:p>
+    <w:p>
+      <w:pPr>
+        <w:spacing w:before="0" w:after="160" w:line="259" w:lineRule="auto"/>
         <w:rPr>
           <w:rFonts w:ascii="Malgun Gothic" w:eastAsia="Malgun Gothic" w:hAnsi="Malgun Gothic"/>
-          <w:lang w:val="nl-NL"/>
+        </w:rPr>
+      </w:pPr>
+      <w:r>
+        <w:rPr>
+          <w:rFonts w:ascii="Malgun Gothic" w:eastAsia="Malgun Gothic" w:hAnsi="Malgun Gothic"/>
         </w:rPr>
         <w:br w:type="page"/>
       </w:r>
@@ -1939,85 +2720,44 @@
         <w:pStyle w:val="Heading1"/>
         <w:rPr>
           <w:rFonts w:ascii="Malgun Gothic" w:eastAsia="Malgun Gothic" w:hAnsi="Malgun Gothic"/>
-          <w:lang w:val="nl-NL"/>
         </w:rPr>
       </w:pPr>
-      <w:bookmarkStart w:id="6" w:name="_Toc497306132"/>
+      <w:bookmarkStart w:id="6" w:name="_Toc497306133"/>
       <w:r>
         <w:rPr>
           <w:rFonts w:ascii="Malgun Gothic" w:eastAsia="Malgun Gothic" w:hAnsi="Malgun Gothic"/>
-          <w:lang w:val="nl-NL"/>
         </w:rPr>
         <w:lastRenderedPageBreak/>
-        <w:t>Globale schermopbouw</w:t>
+        <w:t>Use cases</w:t>
       </w:r>
       <w:bookmarkEnd w:id="6"/>
     </w:p>
     <w:p>
       <w:pPr>
-        <w:spacing w:before="0" w:after="160" w:line="259" w:lineRule="auto"/>
+        <w:pStyle w:val="Heading2"/>
         <w:rPr>
           <w:rFonts w:ascii="Malgun Gothic" w:eastAsia="Malgun Gothic" w:hAnsi="Malgun Gothic"/>
-          <w:lang w:val="nl-NL"/>
         </w:rPr>
       </w:pPr>
+      <w:bookmarkStart w:id="7" w:name="_Toc497306134"/>
       <w:r>
         <w:rPr>
           <w:rFonts w:ascii="Malgun Gothic" w:eastAsia="Malgun Gothic" w:hAnsi="Malgun Gothic"/>
-          <w:lang w:val="nl-NL"/>
-        </w:rPr>
-        <w:br w:type="page"/>
-      </w:r>
-    </w:p>
-    <w:p>
-      <w:pPr>
-        <w:pStyle w:val="Heading1"/>
-        <w:rPr>
-          <w:rFonts w:ascii="Malgun Gothic" w:eastAsia="Malgun Gothic" w:hAnsi="Malgun Gothic"/>
-          <w:lang w:val="nl-NL"/>
-        </w:rPr>
-      </w:pPr>
-      <w:bookmarkStart w:id="7" w:name="_Toc497306133"/>
-      <w:r>
-        <w:rPr>
-          <w:rFonts w:ascii="Malgun Gothic" w:eastAsia="Malgun Gothic" w:hAnsi="Malgun Gothic"/>
-          <w:lang w:val="nl-NL"/>
-        </w:rPr>
-        <w:lastRenderedPageBreak/>
-        <w:t>Use cases</w:t>
+        </w:rPr>
+        <w:t>Use case diagram</w:t>
       </w:r>
       <w:bookmarkEnd w:id="7"/>
     </w:p>
     <w:p>
       <w:pPr>
-        <w:pStyle w:val="Heading2"/>
+        <w:spacing w:before="0" w:after="160" w:line="259" w:lineRule="auto"/>
         <w:rPr>
           <w:rFonts w:ascii="Malgun Gothic" w:eastAsia="Malgun Gothic" w:hAnsi="Malgun Gothic"/>
-          <w:lang w:val="nl-NL"/>
-        </w:rPr>
-      </w:pPr>
-      <w:bookmarkStart w:id="8" w:name="_Toc497306134"/>
-      <w:r>
-        <w:rPr>
-          <w:rFonts w:ascii="Malgun Gothic" w:eastAsia="Malgun Gothic" w:hAnsi="Malgun Gothic"/>
-          <w:lang w:val="nl-NL"/>
-        </w:rPr>
-        <w:t>Use case diagram</w:t>
-      </w:r>
-      <w:bookmarkEnd w:id="8"/>
-    </w:p>
-    <w:p>
-      <w:pPr>
-        <w:spacing w:before="0" w:after="160" w:line="259" w:lineRule="auto"/>
-        <w:rPr>
-          <w:rFonts w:ascii="Malgun Gothic" w:eastAsia="Malgun Gothic" w:hAnsi="Malgun Gothic"/>
-          <w:lang w:val="nl-NL"/>
         </w:rPr>
       </w:pPr>
       <w:r>
         <w:rPr>
           <w:rFonts w:ascii="Malgun Gothic" w:eastAsia="Malgun Gothic" w:hAnsi="Malgun Gothic"/>
-          <w:lang w:val="nl-NL"/>
         </w:rPr>
         <w:br w:type="page"/>
       </w:r>
@@ -2025,12 +2765,13 @@
     <w:p>
       <w:pPr>
         <w:pStyle w:val="Heading2"/>
+        <w:spacing w:after="240"/>
         <w:rPr>
           <w:rFonts w:ascii="Malgun Gothic" w:eastAsia="Malgun Gothic" w:hAnsi="Malgun Gothic"/>
           <w:lang w:val="nl-NL"/>
         </w:rPr>
       </w:pPr>
-      <w:bookmarkStart w:id="9" w:name="_Toc497306135"/>
+      <w:bookmarkStart w:id="8" w:name="_Toc497306135"/>
       <w:r>
         <w:rPr>
           <w:rFonts w:ascii="Malgun Gothic" w:eastAsia="Malgun Gothic" w:hAnsi="Malgun Gothic"/>
@@ -2039,8 +2780,524 @@
         <w:lastRenderedPageBreak/>
         <w:t>Use case beschrijvingen</w:t>
       </w:r>
-      <w:bookmarkEnd w:id="9"/>
+      <w:bookmarkEnd w:id="8"/>
     </w:p>
+    <w:tbl>
+      <w:tblPr>
+        <w:tblStyle w:val="TableGrid"/>
+        <w:tblW w:w="0" w:type="auto"/>
+        <w:tblLook w:val="04A0" w:firstRow="1" w:lastRow="0" w:firstColumn="1" w:lastColumn="0" w:noHBand="0" w:noVBand="1"/>
+      </w:tblPr>
+      <w:tblGrid>
+        <w:gridCol w:w="1885"/>
+        <w:gridCol w:w="7465"/>
+      </w:tblGrid>
+      <w:tr>
+        <w:tc>
+          <w:tcPr>
+            <w:tcW w:w="1885" w:type="dxa"/>
+          </w:tcPr>
+          <w:p>
+            <w:pPr>
+              <w:rPr>
+                <w:rFonts w:ascii="Malgun Gothic" w:eastAsia="Malgun Gothic" w:hAnsi="Malgun Gothic"/>
+                <w:b/>
+                <w:lang w:val="nl-NL"/>
+              </w:rPr>
+            </w:pPr>
+            <w:r>
+              <w:rPr>
+                <w:rFonts w:ascii="Malgun Gothic" w:eastAsia="Malgun Gothic" w:hAnsi="Malgun Gothic"/>
+                <w:b/>
+                <w:lang w:val="nl-NL"/>
+              </w:rPr>
+              <w:t>Naam</w:t>
+            </w:r>
+          </w:p>
+        </w:tc>
+        <w:tc>
+          <w:tcPr>
+            <w:tcW w:w="7465" w:type="dxa"/>
+          </w:tcPr>
+          <w:p>
+            <w:pPr>
+              <w:rPr>
+                <w:rFonts w:ascii="Malgun Gothic" w:eastAsia="Malgun Gothic" w:hAnsi="Malgun Gothic"/>
+                <w:b/>
+                <w:lang w:val="nl-NL"/>
+              </w:rPr>
+            </w:pPr>
+            <w:r>
+              <w:rPr>
+                <w:rFonts w:ascii="Malgun Gothic" w:eastAsia="Malgun Gothic" w:hAnsi="Malgun Gothic"/>
+                <w:b/>
+                <w:lang w:val="nl-NL"/>
+              </w:rPr>
+              <w:t>UC1</w:t>
+            </w:r>
+          </w:p>
+        </w:tc>
+      </w:tr>
+      <w:tr>
+        <w:tc>
+          <w:tcPr>
+            <w:tcW w:w="1885" w:type="dxa"/>
+          </w:tcPr>
+          <w:p>
+            <w:pPr>
+              <w:rPr>
+                <w:rFonts w:ascii="Malgun Gothic" w:eastAsia="Malgun Gothic" w:hAnsi="Malgun Gothic"/>
+                <w:b/>
+                <w:lang w:val="nl-NL"/>
+              </w:rPr>
+            </w:pPr>
+            <w:r>
+              <w:rPr>
+                <w:rFonts w:ascii="Malgun Gothic" w:eastAsia="Malgun Gothic" w:hAnsi="Malgun Gothic"/>
+                <w:b/>
+                <w:lang w:val="nl-NL"/>
+              </w:rPr>
+              <w:t>Actor</w:t>
+            </w:r>
+          </w:p>
+        </w:tc>
+        <w:tc>
+          <w:tcPr>
+            <w:tcW w:w="7465" w:type="dxa"/>
+          </w:tcPr>
+          <w:p>
+            <w:pPr>
+              <w:rPr>
+                <w:rFonts w:ascii="Malgun Gothic" w:eastAsia="Malgun Gothic" w:hAnsi="Malgun Gothic"/>
+                <w:lang w:val="nl-NL"/>
+              </w:rPr>
+            </w:pPr>
+          </w:p>
+        </w:tc>
+      </w:tr>
+      <w:tr>
+        <w:tc>
+          <w:tcPr>
+            <w:tcW w:w="1885" w:type="dxa"/>
+          </w:tcPr>
+          <w:p>
+            <w:pPr>
+              <w:rPr>
+                <w:rFonts w:ascii="Malgun Gothic" w:eastAsia="Malgun Gothic" w:hAnsi="Malgun Gothic"/>
+                <w:b/>
+                <w:lang w:val="nl-NL"/>
+              </w:rPr>
+            </w:pPr>
+            <w:r>
+              <w:rPr>
+                <w:rFonts w:ascii="Malgun Gothic" w:eastAsia="Malgun Gothic" w:hAnsi="Malgun Gothic"/>
+                <w:b/>
+                <w:lang w:val="nl-NL"/>
+              </w:rPr>
+              <w:t>Aannamen</w:t>
+            </w:r>
+          </w:p>
+        </w:tc>
+        <w:tc>
+          <w:tcPr>
+            <w:tcW w:w="7465" w:type="dxa"/>
+          </w:tcPr>
+          <w:p>
+            <w:pPr>
+              <w:rPr>
+                <w:rFonts w:ascii="Malgun Gothic" w:eastAsia="Malgun Gothic" w:hAnsi="Malgun Gothic"/>
+                <w:lang w:val="nl-NL"/>
+              </w:rPr>
+            </w:pPr>
+          </w:p>
+        </w:tc>
+      </w:tr>
+      <w:tr>
+        <w:tc>
+          <w:tcPr>
+            <w:tcW w:w="1885" w:type="dxa"/>
+          </w:tcPr>
+          <w:p>
+            <w:pPr>
+              <w:rPr>
+                <w:rFonts w:ascii="Malgun Gothic" w:eastAsia="Malgun Gothic" w:hAnsi="Malgun Gothic"/>
+                <w:b/>
+                <w:lang w:val="nl-NL"/>
+              </w:rPr>
+            </w:pPr>
+            <w:r>
+              <w:rPr>
+                <w:rFonts w:ascii="Malgun Gothic" w:eastAsia="Malgun Gothic" w:hAnsi="Malgun Gothic"/>
+                <w:b/>
+                <w:lang w:val="nl-NL"/>
+              </w:rPr>
+              <w:t>Beschrijving</w:t>
+            </w:r>
+          </w:p>
+        </w:tc>
+        <w:tc>
+          <w:tcPr>
+            <w:tcW w:w="7465" w:type="dxa"/>
+          </w:tcPr>
+          <w:p>
+            <w:pPr>
+              <w:rPr>
+                <w:rFonts w:ascii="Malgun Gothic" w:eastAsia="Malgun Gothic" w:hAnsi="Malgun Gothic"/>
+                <w:lang w:val="nl-NL"/>
+              </w:rPr>
+            </w:pPr>
+          </w:p>
+        </w:tc>
+      </w:tr>
+      <w:tr>
+        <w:tc>
+          <w:tcPr>
+            <w:tcW w:w="1885" w:type="dxa"/>
+          </w:tcPr>
+          <w:p>
+            <w:pPr>
+              <w:rPr>
+                <w:rFonts w:ascii="Malgun Gothic" w:eastAsia="Malgun Gothic" w:hAnsi="Malgun Gothic"/>
+                <w:b/>
+                <w:lang w:val="nl-NL"/>
+              </w:rPr>
+            </w:pPr>
+            <w:r>
+              <w:rPr>
+                <w:rFonts w:ascii="Malgun Gothic" w:eastAsia="Malgun Gothic" w:hAnsi="Malgun Gothic"/>
+                <w:b/>
+                <w:lang w:val="nl-NL"/>
+              </w:rPr>
+              <w:t>Uitzonderingen</w:t>
+            </w:r>
+          </w:p>
+        </w:tc>
+        <w:tc>
+          <w:tcPr>
+            <w:tcW w:w="7465" w:type="dxa"/>
+          </w:tcPr>
+          <w:p>
+            <w:pPr>
+              <w:rPr>
+                <w:rFonts w:ascii="Malgun Gothic" w:eastAsia="Malgun Gothic" w:hAnsi="Malgun Gothic"/>
+                <w:lang w:val="nl-NL"/>
+              </w:rPr>
+            </w:pPr>
+            <w:r>
+              <w:rPr>
+                <w:rFonts w:ascii="Malgun Gothic" w:eastAsia="Malgun Gothic" w:hAnsi="Malgun Gothic"/>
+                <w:lang w:val="nl-NL"/>
+              </w:rPr>
+              <w:t>[1]</w:t>
+            </w:r>
+          </w:p>
+        </w:tc>
+      </w:tr>
+      <w:tr>
+        <w:tc>
+          <w:tcPr>
+            <w:tcW w:w="1885" w:type="dxa"/>
+          </w:tcPr>
+          <w:p>
+            <w:pPr>
+              <w:rPr>
+                <w:rFonts w:ascii="Malgun Gothic" w:eastAsia="Malgun Gothic" w:hAnsi="Malgun Gothic"/>
+                <w:b/>
+                <w:lang w:val="nl-NL"/>
+              </w:rPr>
+            </w:pPr>
+            <w:r>
+              <w:rPr>
+                <w:rFonts w:ascii="Malgun Gothic" w:eastAsia="Malgun Gothic" w:hAnsi="Malgun Gothic"/>
+                <w:b/>
+                <w:lang w:val="nl-NL"/>
+              </w:rPr>
+              <w:t>Resultaat</w:t>
+            </w:r>
+          </w:p>
+        </w:tc>
+        <w:tc>
+          <w:tcPr>
+            <w:tcW w:w="7465" w:type="dxa"/>
+          </w:tcPr>
+          <w:p>
+            <w:pPr>
+              <w:rPr>
+                <w:rFonts w:ascii="Malgun Gothic" w:eastAsia="Malgun Gothic" w:hAnsi="Malgun Gothic"/>
+                <w:lang w:val="nl-NL"/>
+              </w:rPr>
+            </w:pPr>
+          </w:p>
+        </w:tc>
+      </w:tr>
+    </w:tbl>
+    <w:p>
+      <w:pPr>
+        <w:rPr>
+          <w:rFonts w:ascii="Malgun Gothic" w:eastAsia="Malgun Gothic" w:hAnsi="Malgun Gothic"/>
+          <w:lang w:val="nl-NL"/>
+        </w:rPr>
+      </w:pPr>
+    </w:p>
+    <w:tbl>
+      <w:tblPr>
+        <w:tblStyle w:val="TableGrid"/>
+        <w:tblW w:w="0" w:type="auto"/>
+        <w:tblLook w:val="04A0" w:firstRow="1" w:lastRow="0" w:firstColumn="1" w:lastColumn="0" w:noHBand="0" w:noVBand="1"/>
+      </w:tblPr>
+      <w:tblGrid>
+        <w:gridCol w:w="1885"/>
+        <w:gridCol w:w="7465"/>
+      </w:tblGrid>
+      <w:tr>
+        <w:tc>
+          <w:tcPr>
+            <w:tcW w:w="1885" w:type="dxa"/>
+          </w:tcPr>
+          <w:p>
+            <w:pPr>
+              <w:rPr>
+                <w:rFonts w:ascii="Malgun Gothic" w:eastAsia="Malgun Gothic" w:hAnsi="Malgun Gothic"/>
+                <w:b/>
+                <w:lang w:val="nl-NL"/>
+              </w:rPr>
+            </w:pPr>
+            <w:r>
+              <w:rPr>
+                <w:rFonts w:ascii="Malgun Gothic" w:eastAsia="Malgun Gothic" w:hAnsi="Malgun Gothic"/>
+                <w:b/>
+                <w:lang w:val="nl-NL"/>
+              </w:rPr>
+              <w:t>Naam</w:t>
+            </w:r>
+          </w:p>
+        </w:tc>
+        <w:tc>
+          <w:tcPr>
+            <w:tcW w:w="7465" w:type="dxa"/>
+          </w:tcPr>
+          <w:p>
+            <w:pPr>
+              <w:rPr>
+                <w:rFonts w:ascii="Malgun Gothic" w:eastAsia="Malgun Gothic" w:hAnsi="Malgun Gothic"/>
+                <w:b/>
+                <w:lang w:val="nl-NL"/>
+              </w:rPr>
+            </w:pPr>
+            <w:r>
+              <w:rPr>
+                <w:rFonts w:ascii="Malgun Gothic" w:eastAsia="Malgun Gothic" w:hAnsi="Malgun Gothic"/>
+                <w:b/>
+                <w:lang w:val="nl-NL"/>
+              </w:rPr>
+              <w:t>UC</w:t>
+            </w:r>
+            <w:r>
+              <w:rPr>
+                <w:rFonts w:ascii="Malgun Gothic" w:eastAsia="Malgun Gothic" w:hAnsi="Malgun Gothic"/>
+                <w:b/>
+                <w:lang w:val="nl-NL"/>
+              </w:rPr>
+              <w:t>2</w:t>
+            </w:r>
+            <w:bookmarkStart w:id="9" w:name="_GoBack"/>
+            <w:bookmarkEnd w:id="9"/>
+          </w:p>
+        </w:tc>
+      </w:tr>
+      <w:tr>
+        <w:tc>
+          <w:tcPr>
+            <w:tcW w:w="1885" w:type="dxa"/>
+          </w:tcPr>
+          <w:p>
+            <w:pPr>
+              <w:rPr>
+                <w:rFonts w:ascii="Malgun Gothic" w:eastAsia="Malgun Gothic" w:hAnsi="Malgun Gothic"/>
+                <w:b/>
+                <w:lang w:val="nl-NL"/>
+              </w:rPr>
+            </w:pPr>
+            <w:r>
+              <w:rPr>
+                <w:rFonts w:ascii="Malgun Gothic" w:eastAsia="Malgun Gothic" w:hAnsi="Malgun Gothic"/>
+                <w:b/>
+                <w:lang w:val="nl-NL"/>
+              </w:rPr>
+              <w:t>Actor</w:t>
+            </w:r>
+          </w:p>
+        </w:tc>
+        <w:tc>
+          <w:tcPr>
+            <w:tcW w:w="7465" w:type="dxa"/>
+          </w:tcPr>
+          <w:p>
+            <w:pPr>
+              <w:rPr>
+                <w:rFonts w:ascii="Malgun Gothic" w:eastAsia="Malgun Gothic" w:hAnsi="Malgun Gothic"/>
+                <w:lang w:val="nl-NL"/>
+              </w:rPr>
+            </w:pPr>
+          </w:p>
+        </w:tc>
+      </w:tr>
+      <w:tr>
+        <w:tc>
+          <w:tcPr>
+            <w:tcW w:w="1885" w:type="dxa"/>
+          </w:tcPr>
+          <w:p>
+            <w:pPr>
+              <w:rPr>
+                <w:rFonts w:ascii="Malgun Gothic" w:eastAsia="Malgun Gothic" w:hAnsi="Malgun Gothic"/>
+                <w:b/>
+                <w:lang w:val="nl-NL"/>
+              </w:rPr>
+            </w:pPr>
+            <w:r>
+              <w:rPr>
+                <w:rFonts w:ascii="Malgun Gothic" w:eastAsia="Malgun Gothic" w:hAnsi="Malgun Gothic"/>
+                <w:b/>
+                <w:lang w:val="nl-NL"/>
+              </w:rPr>
+              <w:t>Aannamen</w:t>
+            </w:r>
+          </w:p>
+        </w:tc>
+        <w:tc>
+          <w:tcPr>
+            <w:tcW w:w="7465" w:type="dxa"/>
+          </w:tcPr>
+          <w:p>
+            <w:pPr>
+              <w:rPr>
+                <w:rFonts w:ascii="Malgun Gothic" w:eastAsia="Malgun Gothic" w:hAnsi="Malgun Gothic"/>
+                <w:lang w:val="nl-NL"/>
+              </w:rPr>
+            </w:pPr>
+          </w:p>
+        </w:tc>
+      </w:tr>
+      <w:tr>
+        <w:tc>
+          <w:tcPr>
+            <w:tcW w:w="1885" w:type="dxa"/>
+          </w:tcPr>
+          <w:p>
+            <w:pPr>
+              <w:rPr>
+                <w:rFonts w:ascii="Malgun Gothic" w:eastAsia="Malgun Gothic" w:hAnsi="Malgun Gothic"/>
+                <w:b/>
+                <w:lang w:val="nl-NL"/>
+              </w:rPr>
+            </w:pPr>
+            <w:r>
+              <w:rPr>
+                <w:rFonts w:ascii="Malgun Gothic" w:eastAsia="Malgun Gothic" w:hAnsi="Malgun Gothic"/>
+                <w:b/>
+                <w:lang w:val="nl-NL"/>
+              </w:rPr>
+              <w:t>Beschrijving</w:t>
+            </w:r>
+          </w:p>
+        </w:tc>
+        <w:tc>
+          <w:tcPr>
+            <w:tcW w:w="7465" w:type="dxa"/>
+          </w:tcPr>
+          <w:p>
+            <w:pPr>
+              <w:rPr>
+                <w:rFonts w:ascii="Malgun Gothic" w:eastAsia="Malgun Gothic" w:hAnsi="Malgun Gothic"/>
+                <w:lang w:val="nl-NL"/>
+              </w:rPr>
+            </w:pPr>
+          </w:p>
+        </w:tc>
+      </w:tr>
+      <w:tr>
+        <w:tc>
+          <w:tcPr>
+            <w:tcW w:w="1885" w:type="dxa"/>
+          </w:tcPr>
+          <w:p>
+            <w:pPr>
+              <w:rPr>
+                <w:rFonts w:ascii="Malgun Gothic" w:eastAsia="Malgun Gothic" w:hAnsi="Malgun Gothic"/>
+                <w:b/>
+                <w:lang w:val="nl-NL"/>
+              </w:rPr>
+            </w:pPr>
+            <w:r>
+              <w:rPr>
+                <w:rFonts w:ascii="Malgun Gothic" w:eastAsia="Malgun Gothic" w:hAnsi="Malgun Gothic"/>
+                <w:b/>
+                <w:lang w:val="nl-NL"/>
+              </w:rPr>
+              <w:t>Uitzonderingen</w:t>
+            </w:r>
+          </w:p>
+        </w:tc>
+        <w:tc>
+          <w:tcPr>
+            <w:tcW w:w="7465" w:type="dxa"/>
+          </w:tcPr>
+          <w:p>
+            <w:pPr>
+              <w:rPr>
+                <w:rFonts w:ascii="Malgun Gothic" w:eastAsia="Malgun Gothic" w:hAnsi="Malgun Gothic"/>
+                <w:lang w:val="nl-NL"/>
+              </w:rPr>
+            </w:pPr>
+            <w:r>
+              <w:rPr>
+                <w:rFonts w:ascii="Malgun Gothic" w:eastAsia="Malgun Gothic" w:hAnsi="Malgun Gothic"/>
+                <w:lang w:val="nl-NL"/>
+              </w:rPr>
+              <w:t>[1]</w:t>
+            </w:r>
+          </w:p>
+        </w:tc>
+      </w:tr>
+      <w:tr>
+        <w:tc>
+          <w:tcPr>
+            <w:tcW w:w="1885" w:type="dxa"/>
+          </w:tcPr>
+          <w:p>
+            <w:pPr>
+              <w:rPr>
+                <w:rFonts w:ascii="Malgun Gothic" w:eastAsia="Malgun Gothic" w:hAnsi="Malgun Gothic"/>
+                <w:b/>
+                <w:lang w:val="nl-NL"/>
+              </w:rPr>
+            </w:pPr>
+            <w:r>
+              <w:rPr>
+                <w:rFonts w:ascii="Malgun Gothic" w:eastAsia="Malgun Gothic" w:hAnsi="Malgun Gothic"/>
+                <w:b/>
+                <w:lang w:val="nl-NL"/>
+              </w:rPr>
+              <w:t>Resultaat</w:t>
+            </w:r>
+          </w:p>
+        </w:tc>
+        <w:tc>
+          <w:tcPr>
+            <w:tcW w:w="7465" w:type="dxa"/>
+          </w:tcPr>
+          <w:p>
+            <w:pPr>
+              <w:rPr>
+                <w:rFonts w:ascii="Malgun Gothic" w:eastAsia="Malgun Gothic" w:hAnsi="Malgun Gothic"/>
+                <w:lang w:val="nl-NL"/>
+              </w:rPr>
+            </w:pPr>
+          </w:p>
+        </w:tc>
+      </w:tr>
+    </w:tbl>
     <w:p>
       <w:pPr>
         <w:rPr>
@@ -2121,7 +3378,7 @@
           <w:rPr>
             <w:noProof/>
           </w:rPr>
-          <w:t>9</w:t>
+          <w:t>8</w:t>
         </w:r>
         <w:r>
           <w:rPr>
@@ -3387,7 +4644,7 @@
 </file>
 
 <file path=customXml/itemProps2.xml><?xml version="1.0" encoding="utf-8"?>
-<ds:datastoreItem xmlns:ds="http://schemas.openxmlformats.org/officeDocument/2006/customXml" ds:itemID="{B918E183-0F13-44B2-9710-382435BBC5B4}">
+<ds:datastoreItem xmlns:ds="http://schemas.openxmlformats.org/officeDocument/2006/customXml" ds:itemID="{6C9B84EE-F3BE-4CA1-B927-CF02717D6762}">
   <ds:schemaRefs>
     <ds:schemaRef ds:uri="http://schemas.openxmlformats.org/officeDocument/2006/bibliography"/>
   </ds:schemaRefs>

</xml_diff>

<commit_message>
Scenario verwijdert, Use cases af en UI navigatie toegevoegd
</commit_message>
<xml_diff>
--- a/URS.docx
+++ b/URS.docx
@@ -650,7 +650,7 @@
         </w:rPr>
         <w:br w:type="page"/>
       </w:r>
-      <w:bookmarkStart w:id="0" w:name="_Toc497485494"/>
+      <w:bookmarkStart w:id="0" w:name="_Toc498524016"/>
       <w:r>
         <w:rPr>
           <w:rFonts w:ascii="Malgun Gothic" w:eastAsia="Malgun Gothic" w:hAnsi="Malgun Gothic"/>
@@ -914,7 +914,14 @@
                 <w:rFonts w:ascii="Malgun Gothic" w:eastAsia="Malgun Gothic" w:hAnsi="Malgun Gothic"/>
                 <w:lang w:val="nl-NL"/>
               </w:rPr>
-              <w:t xml:space="preserve"> en basis voor </w:t>
+              <w:t xml:space="preserve"> diagram</w:t>
+            </w:r>
+            <w:r>
+              <w:rPr>
+                <w:rFonts w:ascii="Malgun Gothic" w:eastAsia="Malgun Gothic" w:hAnsi="Malgun Gothic"/>
+                <w:lang w:val="nl-NL"/>
+              </w:rPr>
+              <w:t xml:space="preserve">, </w:t>
             </w:r>
             <w:proofErr w:type="spellStart"/>
             <w:r>
@@ -930,14 +937,30 @@
                 <w:rFonts w:ascii="Malgun Gothic" w:eastAsia="Malgun Gothic" w:hAnsi="Malgun Gothic"/>
                 <w:lang w:val="nl-NL"/>
               </w:rPr>
-              <w:t xml:space="preserve"> cases</w:t>
-            </w:r>
-            <w:r>
-              <w:rPr>
-                <w:rFonts w:ascii="Malgun Gothic" w:eastAsia="Malgun Gothic" w:hAnsi="Malgun Gothic"/>
-                <w:lang w:val="nl-NL"/>
-              </w:rPr>
-              <w:t>.</w:t>
+              <w:t xml:space="preserve"> case diagram, </w:t>
+            </w:r>
+            <w:proofErr w:type="spellStart"/>
+            <w:r>
+              <w:rPr>
+                <w:rFonts w:ascii="Malgun Gothic" w:eastAsia="Malgun Gothic" w:hAnsi="Malgun Gothic"/>
+                <w:lang w:val="nl-NL"/>
+              </w:rPr>
+              <w:t>use</w:t>
+            </w:r>
+            <w:proofErr w:type="spellEnd"/>
+            <w:r>
+              <w:rPr>
+                <w:rFonts w:ascii="Malgun Gothic" w:eastAsia="Malgun Gothic" w:hAnsi="Malgun Gothic"/>
+                <w:lang w:val="nl-NL"/>
+              </w:rPr>
+              <w:t xml:space="preserve"> case beschrijvingen en </w:t>
+            </w:r>
+            <w:r>
+              <w:rPr>
+                <w:rFonts w:ascii="Malgun Gothic" w:eastAsia="Malgun Gothic" w:hAnsi="Malgun Gothic"/>
+                <w:lang w:val="nl-NL"/>
+              </w:rPr>
+              <w:t>UI met navigatie</w:t>
             </w:r>
             <w:bookmarkStart w:id="1" w:name="_GoBack"/>
             <w:bookmarkEnd w:id="1"/>
@@ -1047,6 +1070,7 @@
             <w:rPr>
               <w:noProof/>
               <w:szCs w:val="22"/>
+              <w:lang w:val="nl-NL"/>
             </w:rPr>
           </w:pPr>
           <w:r>
@@ -1067,7 +1091,7 @@
             </w:rPr>
             <w:fldChar w:fldCharType="separate"/>
           </w:r>
-          <w:hyperlink w:anchor="_Toc497485494" w:history="1">
+          <w:hyperlink w:anchor="_Toc498524016" w:history="1">
             <w:r>
               <w:rPr>
                 <w:rStyle w:val="Hyperlink"/>
@@ -1096,7 +1120,7 @@
                 <w:noProof/>
                 <w:webHidden/>
               </w:rPr>
-              <w:instrText xml:space="preserve"> PAGEREF _Toc497485494 \h </w:instrText>
+              <w:instrText xml:space="preserve"> PAGEREF _Toc498524016 \h </w:instrText>
             </w:r>
             <w:r>
               <w:rPr>
@@ -1136,9 +1160,10 @@
             <w:rPr>
               <w:noProof/>
               <w:szCs w:val="22"/>
+              <w:lang w:val="nl-NL"/>
             </w:rPr>
           </w:pPr>
-          <w:hyperlink w:anchor="_Toc497485495" w:history="1">
+          <w:hyperlink w:anchor="_Toc498524017" w:history="1">
             <w:r>
               <w:rPr>
                 <w:rStyle w:val="Hyperlink"/>
@@ -1167,7 +1192,7 @@
                 <w:noProof/>
                 <w:webHidden/>
               </w:rPr>
-              <w:instrText xml:space="preserve"> PAGEREF _Toc497485495 \h </w:instrText>
+              <w:instrText xml:space="preserve"> PAGEREF _Toc498524017 \h </w:instrText>
             </w:r>
             <w:r>
               <w:rPr>
@@ -1207,9 +1232,10 @@
             <w:rPr>
               <w:noProof/>
               <w:szCs w:val="22"/>
+              <w:lang w:val="nl-NL"/>
             </w:rPr>
           </w:pPr>
-          <w:hyperlink w:anchor="_Toc497485496" w:history="1">
+          <w:hyperlink w:anchor="_Toc498524018" w:history="1">
             <w:r>
               <w:rPr>
                 <w:rStyle w:val="Hyperlink"/>
@@ -1238,7 +1264,7 @@
                 <w:noProof/>
                 <w:webHidden/>
               </w:rPr>
-              <w:instrText xml:space="preserve"> PAGEREF _Toc497485496 \h </w:instrText>
+              <w:instrText xml:space="preserve"> PAGEREF _Toc498524018 \h </w:instrText>
             </w:r>
             <w:r>
               <w:rPr>
@@ -1278,9 +1304,10 @@
             <w:rPr>
               <w:noProof/>
               <w:szCs w:val="22"/>
+              <w:lang w:val="nl-NL"/>
             </w:rPr>
           </w:pPr>
-          <w:hyperlink w:anchor="_Toc497485497" w:history="1">
+          <w:hyperlink w:anchor="_Toc498524019" w:history="1">
             <w:r>
               <w:rPr>
                 <w:rStyle w:val="Hyperlink"/>
@@ -1288,7 +1315,7 @@
                 <w:noProof/>
                 <w:lang w:val="nl-NL"/>
               </w:rPr>
-              <w:t>Scenario’s</w:t>
+              <w:t>Functionele eisen</w:t>
             </w:r>
             <w:r>
               <w:rPr>
@@ -1309,7 +1336,7 @@
                 <w:noProof/>
                 <w:webHidden/>
               </w:rPr>
-              <w:instrText xml:space="preserve"> PAGEREF _Toc497485497 \h </w:instrText>
+              <w:instrText xml:space="preserve"> PAGEREF _Toc498524019 \h </w:instrText>
             </w:r>
             <w:r>
               <w:rPr>
@@ -1349,9 +1376,10 @@
             <w:rPr>
               <w:noProof/>
               <w:szCs w:val="22"/>
+              <w:lang w:val="nl-NL"/>
             </w:rPr>
           </w:pPr>
-          <w:hyperlink w:anchor="_Toc497485498" w:history="1">
+          <w:hyperlink w:anchor="_Toc498524020" w:history="1">
             <w:r>
               <w:rPr>
                 <w:rStyle w:val="Hyperlink"/>
@@ -1359,7 +1387,7 @@
                 <w:noProof/>
                 <w:lang w:val="nl-NL"/>
               </w:rPr>
-              <w:t>Functionele eisen</w:t>
+              <w:t>Relevante infromatie</w:t>
             </w:r>
             <w:r>
               <w:rPr>
@@ -1380,7 +1408,7 @@
                 <w:noProof/>
                 <w:webHidden/>
               </w:rPr>
-              <w:instrText xml:space="preserve"> PAGEREF _Toc497485498 \h </w:instrText>
+              <w:instrText xml:space="preserve"> PAGEREF _Toc498524020 \h </w:instrText>
             </w:r>
             <w:r>
               <w:rPr>
@@ -1420,9 +1448,10 @@
             <w:rPr>
               <w:noProof/>
               <w:szCs w:val="22"/>
+              <w:lang w:val="nl-NL"/>
             </w:rPr>
           </w:pPr>
-          <w:hyperlink w:anchor="_Toc497485499" w:history="1">
+          <w:hyperlink w:anchor="_Toc498524021" w:history="1">
             <w:r>
               <w:rPr>
                 <w:rStyle w:val="Hyperlink"/>
@@ -1430,7 +1459,7 @@
                 <w:noProof/>
                 <w:lang w:val="nl-NL"/>
               </w:rPr>
-              <w:t>Relevante infromatie</w:t>
+              <w:t>Non-functionele eisen</w:t>
             </w:r>
             <w:r>
               <w:rPr>
@@ -1451,7 +1480,7 @@
                 <w:noProof/>
                 <w:webHidden/>
               </w:rPr>
-              <w:instrText xml:space="preserve"> PAGEREF _Toc497485499 \h </w:instrText>
+              <w:instrText xml:space="preserve"> PAGEREF _Toc498524021 \h </w:instrText>
             </w:r>
             <w:r>
               <w:rPr>
@@ -1491,17 +1520,17 @@
             <w:rPr>
               <w:noProof/>
               <w:szCs w:val="22"/>
+              <w:lang w:val="nl-NL"/>
             </w:rPr>
           </w:pPr>
-          <w:hyperlink w:anchor="_Toc497485500" w:history="1">
+          <w:hyperlink w:anchor="_Toc498524022" w:history="1">
             <w:r>
               <w:rPr>
                 <w:rStyle w:val="Hyperlink"/>
                 <w:rFonts w:ascii="Malgun Gothic" w:eastAsia="Malgun Gothic" w:hAnsi="Malgun Gothic"/>
                 <w:noProof/>
-                <w:lang w:val="nl-NL"/>
-              </w:rPr>
-              <w:t>Non-functionele eisen</w:t>
+              </w:rPr>
+              <w:t>Globale schermopbouw</w:t>
             </w:r>
             <w:r>
               <w:rPr>
@@ -1522,7 +1551,78 @@
                 <w:noProof/>
                 <w:webHidden/>
               </w:rPr>
-              <w:instrText xml:space="preserve"> PAGEREF _Toc497485500 \h </w:instrText>
+              <w:instrText xml:space="preserve"> PAGEREF _Toc498524022 \h </w:instrText>
+            </w:r>
+            <w:r>
+              <w:rPr>
+                <w:noProof/>
+                <w:webHidden/>
+              </w:rPr>
+            </w:r>
+            <w:r>
+              <w:rPr>
+                <w:noProof/>
+                <w:webHidden/>
+              </w:rPr>
+              <w:fldChar w:fldCharType="separate"/>
+            </w:r>
+            <w:r>
+              <w:rPr>
+                <w:noProof/>
+                <w:webHidden/>
+              </w:rPr>
+              <w:t>3</w:t>
+            </w:r>
+            <w:r>
+              <w:rPr>
+                <w:noProof/>
+                <w:webHidden/>
+              </w:rPr>
+              <w:fldChar w:fldCharType="end"/>
+            </w:r>
+          </w:hyperlink>
+        </w:p>
+        <w:p>
+          <w:pPr>
+            <w:pStyle w:val="TOC2"/>
+            <w:tabs>
+              <w:tab w:val="right" w:leader="dot" w:pos="9350"/>
+            </w:tabs>
+            <w:rPr>
+              <w:noProof/>
+              <w:szCs w:val="22"/>
+              <w:lang w:val="nl-NL"/>
+            </w:rPr>
+          </w:pPr>
+          <w:hyperlink w:anchor="_Toc498524023" w:history="1">
+            <w:r>
+              <w:rPr>
+                <w:rStyle w:val="Hyperlink"/>
+                <w:rFonts w:ascii="Malgun Gothic" w:eastAsia="Malgun Gothic" w:hAnsi="Malgun Gothic"/>
+                <w:noProof/>
+              </w:rPr>
+              <w:t>UI navigatie</w:t>
+            </w:r>
+            <w:r>
+              <w:rPr>
+                <w:noProof/>
+                <w:webHidden/>
+              </w:rPr>
+              <w:tab/>
+            </w:r>
+            <w:r>
+              <w:rPr>
+                <w:noProof/>
+                <w:webHidden/>
+              </w:rPr>
+              <w:fldChar w:fldCharType="begin"/>
+            </w:r>
+            <w:r>
+              <w:rPr>
+                <w:noProof/>
+                <w:webHidden/>
+              </w:rPr>
+              <w:instrText xml:space="preserve"> PAGEREF _Toc498524023 \h </w:instrText>
             </w:r>
             <w:r>
               <w:rPr>
@@ -1562,16 +1662,17 @@
             <w:rPr>
               <w:noProof/>
               <w:szCs w:val="22"/>
+              <w:lang w:val="nl-NL"/>
             </w:rPr>
           </w:pPr>
-          <w:hyperlink w:anchor="_Toc497485501" w:history="1">
+          <w:hyperlink w:anchor="_Toc498524024" w:history="1">
             <w:r>
               <w:rPr>
                 <w:rStyle w:val="Hyperlink"/>
                 <w:rFonts w:ascii="Malgun Gothic" w:eastAsia="Malgun Gothic" w:hAnsi="Malgun Gothic"/>
                 <w:noProof/>
               </w:rPr>
-              <w:t>Globale schermopbouw</w:t>
+              <w:t>Use cases</w:t>
             </w:r>
             <w:r>
               <w:rPr>
@@ -1592,7 +1693,7 @@
                 <w:noProof/>
                 <w:webHidden/>
               </w:rPr>
-              <w:instrText xml:space="preserve"> PAGEREF _Toc497485501 \h </w:instrText>
+              <w:instrText xml:space="preserve"> PAGEREF _Toc498524024 \h </w:instrText>
             </w:r>
             <w:r>
               <w:rPr>
@@ -1632,16 +1733,17 @@
             <w:rPr>
               <w:noProof/>
               <w:szCs w:val="22"/>
+              <w:lang w:val="nl-NL"/>
             </w:rPr>
           </w:pPr>
-          <w:hyperlink w:anchor="_Toc497485502" w:history="1">
+          <w:hyperlink w:anchor="_Toc498524025" w:history="1">
             <w:r>
               <w:rPr>
                 <w:rStyle w:val="Hyperlink"/>
                 <w:rFonts w:ascii="Malgun Gothic" w:eastAsia="Malgun Gothic" w:hAnsi="Malgun Gothic"/>
                 <w:noProof/>
               </w:rPr>
-              <w:t>UI navigatie</w:t>
+              <w:t>Use case diagram</w:t>
             </w:r>
             <w:r>
               <w:rPr>
@@ -1662,7 +1764,7 @@
                 <w:noProof/>
                 <w:webHidden/>
               </w:rPr>
-              <w:instrText xml:space="preserve"> PAGEREF _Toc497485502 \h </w:instrText>
+              <w:instrText xml:space="preserve"> PAGEREF _Toc498524025 \h </w:instrText>
             </w:r>
             <w:r>
               <w:rPr>
@@ -1683,76 +1785,6 @@
                 <w:webHidden/>
               </w:rPr>
               <w:t>4</w:t>
-            </w:r>
-            <w:r>
-              <w:rPr>
-                <w:noProof/>
-                <w:webHidden/>
-              </w:rPr>
-              <w:fldChar w:fldCharType="end"/>
-            </w:r>
-          </w:hyperlink>
-        </w:p>
-        <w:p>
-          <w:pPr>
-            <w:pStyle w:val="TOC1"/>
-            <w:tabs>
-              <w:tab w:val="right" w:leader="dot" w:pos="9350"/>
-            </w:tabs>
-            <w:rPr>
-              <w:noProof/>
-              <w:szCs w:val="22"/>
-            </w:rPr>
-          </w:pPr>
-          <w:hyperlink w:anchor="_Toc497485503" w:history="1">
-            <w:r>
-              <w:rPr>
-                <w:rStyle w:val="Hyperlink"/>
-                <w:rFonts w:ascii="Malgun Gothic" w:eastAsia="Malgun Gothic" w:hAnsi="Malgun Gothic"/>
-                <w:noProof/>
-              </w:rPr>
-              <w:t>Use cases</w:t>
-            </w:r>
-            <w:r>
-              <w:rPr>
-                <w:noProof/>
-                <w:webHidden/>
-              </w:rPr>
-              <w:tab/>
-            </w:r>
-            <w:r>
-              <w:rPr>
-                <w:noProof/>
-                <w:webHidden/>
-              </w:rPr>
-              <w:fldChar w:fldCharType="begin"/>
-            </w:r>
-            <w:r>
-              <w:rPr>
-                <w:noProof/>
-                <w:webHidden/>
-              </w:rPr>
-              <w:instrText xml:space="preserve"> PAGEREF _Toc497485503 \h </w:instrText>
-            </w:r>
-            <w:r>
-              <w:rPr>
-                <w:noProof/>
-                <w:webHidden/>
-              </w:rPr>
-            </w:r>
-            <w:r>
-              <w:rPr>
-                <w:noProof/>
-                <w:webHidden/>
-              </w:rPr>
-              <w:fldChar w:fldCharType="separate"/>
-            </w:r>
-            <w:r>
-              <w:rPr>
-                <w:noProof/>
-                <w:webHidden/>
-              </w:rPr>
-              <w:t>5</w:t>
             </w:r>
             <w:r>
               <w:rPr>
@@ -1772,32 +1804,18 @@
             <w:rPr>
               <w:noProof/>
               <w:szCs w:val="22"/>
+              <w:lang w:val="nl-NL"/>
             </w:rPr>
           </w:pPr>
-          <w:hyperlink w:anchor="_Toc497485504" w:history="1">
+          <w:hyperlink w:anchor="_Toc498524026" w:history="1">
             <w:r>
               <w:rPr>
                 <w:rStyle w:val="Hyperlink"/>
                 <w:rFonts w:ascii="Malgun Gothic" w:eastAsia="Malgun Gothic" w:hAnsi="Malgun Gothic"/>
                 <w:noProof/>
-              </w:rPr>
-              <w:t xml:space="preserve">Use case </w:t>
-            </w:r>
-            <w:r>
-              <w:rPr>
-                <w:rStyle w:val="Hyperlink"/>
-                <w:rFonts w:ascii="Malgun Gothic" w:eastAsia="Malgun Gothic" w:hAnsi="Malgun Gothic"/>
-                <w:noProof/>
-              </w:rPr>
-              <w:t>d</w:t>
-            </w:r>
-            <w:r>
-              <w:rPr>
-                <w:rStyle w:val="Hyperlink"/>
-                <w:rFonts w:ascii="Malgun Gothic" w:eastAsia="Malgun Gothic" w:hAnsi="Malgun Gothic"/>
-                <w:noProof/>
-              </w:rPr>
-              <w:t>iagram</w:t>
+                <w:lang w:val="nl-NL"/>
+              </w:rPr>
+              <w:t>Use case beschrijvingen</w:t>
             </w:r>
             <w:r>
               <w:rPr>
@@ -1818,7 +1836,7 @@
                 <w:noProof/>
                 <w:webHidden/>
               </w:rPr>
-              <w:instrText xml:space="preserve"> PAGEREF _Toc497485504 \h </w:instrText>
+              <w:instrText xml:space="preserve"> PAGEREF _Toc498524026 \h </w:instrText>
             </w:r>
             <w:r>
               <w:rPr>
@@ -1839,77 +1857,6 @@
                 <w:webHidden/>
               </w:rPr>
               <w:t>5</w:t>
-            </w:r>
-            <w:r>
-              <w:rPr>
-                <w:noProof/>
-                <w:webHidden/>
-              </w:rPr>
-              <w:fldChar w:fldCharType="end"/>
-            </w:r>
-          </w:hyperlink>
-        </w:p>
-        <w:p>
-          <w:pPr>
-            <w:pStyle w:val="TOC2"/>
-            <w:tabs>
-              <w:tab w:val="right" w:leader="dot" w:pos="9350"/>
-            </w:tabs>
-            <w:rPr>
-              <w:noProof/>
-              <w:szCs w:val="22"/>
-            </w:rPr>
-          </w:pPr>
-          <w:hyperlink w:anchor="_Toc497485505" w:history="1">
-            <w:r>
-              <w:rPr>
-                <w:rStyle w:val="Hyperlink"/>
-                <w:rFonts w:ascii="Malgun Gothic" w:eastAsia="Malgun Gothic" w:hAnsi="Malgun Gothic"/>
-                <w:noProof/>
-                <w:lang w:val="nl-NL"/>
-              </w:rPr>
-              <w:t>Use case beschrijvingen</w:t>
-            </w:r>
-            <w:r>
-              <w:rPr>
-                <w:noProof/>
-                <w:webHidden/>
-              </w:rPr>
-              <w:tab/>
-            </w:r>
-            <w:r>
-              <w:rPr>
-                <w:noProof/>
-                <w:webHidden/>
-              </w:rPr>
-              <w:fldChar w:fldCharType="begin"/>
-            </w:r>
-            <w:r>
-              <w:rPr>
-                <w:noProof/>
-                <w:webHidden/>
-              </w:rPr>
-              <w:instrText xml:space="preserve"> PAGEREF _Toc497485505 \h </w:instrText>
-            </w:r>
-            <w:r>
-              <w:rPr>
-                <w:noProof/>
-                <w:webHidden/>
-              </w:rPr>
-            </w:r>
-            <w:r>
-              <w:rPr>
-                <w:noProof/>
-                <w:webHidden/>
-              </w:rPr>
-              <w:fldChar w:fldCharType="separate"/>
-            </w:r>
-            <w:r>
-              <w:rPr>
-                <w:noProof/>
-                <w:webHidden/>
-              </w:rPr>
-              <w:t>6</w:t>
             </w:r>
             <w:r>
               <w:rPr>
@@ -1967,7 +1914,7 @@
           <w:lang w:val="nl-NL"/>
         </w:rPr>
       </w:pPr>
-      <w:bookmarkStart w:id="2" w:name="_Toc497485495"/>
+      <w:bookmarkStart w:id="2" w:name="_Toc498524017"/>
       <w:r>
         <w:rPr>
           <w:rFonts w:ascii="Malgun Gothic" w:eastAsia="Malgun Gothic" w:hAnsi="Malgun Gothic"/>
@@ -2099,7 +2046,7 @@
           <w:lang w:val="nl-NL"/>
         </w:rPr>
       </w:pPr>
-      <w:bookmarkStart w:id="3" w:name="_Toc497485496"/>
+      <w:bookmarkStart w:id="3" w:name="_Toc498524018"/>
       <w:r>
         <w:rPr>
           <w:rFonts w:ascii="Malgun Gothic" w:eastAsia="Malgun Gothic" w:hAnsi="Malgun Gothic"/>
@@ -2201,6 +2148,14 @@
           <w:szCs w:val="22"/>
           <w:lang w:val="nl-NL"/>
         </w:rPr>
+        <w:sectPr>
+          <w:pgSz w:w="15840" w:h="12240" w:orient="landscape"/>
+          <w:pgMar w:top="1440" w:right="1440" w:bottom="1440" w:left="1440" w:header="720" w:footer="720" w:gutter="0"/>
+          <w:pgNumType w:start="0"/>
+          <w:cols w:space="720"/>
+          <w:titlePg/>
+          <w:docGrid w:linePitch="360"/>
+        </w:sectPr>
       </w:pPr>
       <w:r>
         <w:rPr>
@@ -2217,67 +2172,8 @@
           <w:rFonts w:ascii="Malgun Gothic" w:eastAsia="Malgun Gothic" w:hAnsi="Malgun Gothic"/>
           <w:lang w:val="nl-NL"/>
         </w:rPr>
-        <w:sectPr>
-          <w:pgSz w:w="15840" w:h="12240" w:orient="landscape"/>
-          <w:pgMar w:top="1440" w:right="1440" w:bottom="1440" w:left="1440" w:header="720" w:footer="720" w:gutter="0"/>
-          <w:pgNumType w:start="0"/>
-          <w:cols w:space="720"/>
-          <w:titlePg/>
-          <w:docGrid w:linePitch="360"/>
-        </w:sectPr>
-      </w:pPr>
-    </w:p>
-    <w:p>
-      <w:pPr>
-        <w:pStyle w:val="Heading1"/>
-        <w:rPr>
-          <w:rFonts w:ascii="Malgun Gothic" w:eastAsia="Malgun Gothic" w:hAnsi="Malgun Gothic"/>
-          <w:lang w:val="nl-NL"/>
-        </w:rPr>
-      </w:pPr>
-      <w:bookmarkStart w:id="4" w:name="_Toc497485497"/>
-      <w:r>
-        <w:rPr>
-          <w:rFonts w:ascii="Malgun Gothic" w:eastAsia="Malgun Gothic" w:hAnsi="Malgun Gothic"/>
-          <w:lang w:val="nl-NL"/>
-        </w:rPr>
-        <w:lastRenderedPageBreak/>
-        <w:t>Scenario’s</w:t>
-      </w:r>
-      <w:bookmarkEnd w:id="4"/>
-      <w:r>
-        <w:rPr>
-          <w:rFonts w:ascii="Malgun Gothic" w:eastAsia="Malgun Gothic" w:hAnsi="Malgun Gothic"/>
-          <w:lang w:val="nl-NL"/>
-        </w:rPr>
-        <w:t xml:space="preserve"> </w:t>
-      </w:r>
-    </w:p>
-    <w:p>
-      <w:pPr>
-        <w:spacing w:before="0" w:after="160" w:line="259" w:lineRule="auto"/>
-        <w:rPr>
-          <w:rFonts w:ascii="Malgun Gothic" w:eastAsia="Malgun Gothic" w:hAnsi="Malgun Gothic"/>
-          <w:lang w:val="nl-NL"/>
-        </w:rPr>
-      </w:pPr>
-      <w:r>
-        <w:rPr>
-          <w:rFonts w:ascii="Malgun Gothic" w:eastAsia="Malgun Gothic" w:hAnsi="Malgun Gothic"/>
-          <w:lang w:val="nl-NL"/>
-        </w:rPr>
-        <w:br w:type="page"/>
-      </w:r>
-    </w:p>
-    <w:p>
-      <w:pPr>
-        <w:pStyle w:val="Heading1"/>
-        <w:rPr>
-          <w:rFonts w:ascii="Malgun Gothic" w:eastAsia="Malgun Gothic" w:hAnsi="Malgun Gothic"/>
-          <w:lang w:val="nl-NL"/>
-        </w:rPr>
-      </w:pPr>
-      <w:bookmarkStart w:id="5" w:name="_Toc497485498"/>
+      </w:pPr>
+      <w:bookmarkStart w:id="4" w:name="_Toc498524019"/>
       <w:r>
         <w:rPr>
           <w:rFonts w:ascii="Malgun Gothic" w:eastAsia="Malgun Gothic" w:hAnsi="Malgun Gothic"/>
@@ -2286,7 +2182,7 @@
         <w:lastRenderedPageBreak/>
         <w:t>Functionele eisen</w:t>
       </w:r>
-      <w:bookmarkEnd w:id="5"/>
+      <w:bookmarkEnd w:id="4"/>
     </w:p>
     <w:tbl>
       <w:tblPr>
@@ -3308,7 +3204,7 @@
           <w:lang w:val="nl-NL"/>
         </w:rPr>
       </w:pPr>
-      <w:bookmarkStart w:id="6" w:name="_Toc497485499"/>
+      <w:bookmarkStart w:id="5" w:name="_Toc498524020"/>
       <w:r>
         <w:rPr>
           <w:rFonts w:ascii="Malgun Gothic" w:eastAsia="Malgun Gothic" w:hAnsi="Malgun Gothic"/>
@@ -3317,7 +3213,7 @@
         <w:lastRenderedPageBreak/>
         <w:t>Relevante infromatie</w:t>
       </w:r>
-      <w:bookmarkEnd w:id="6"/>
+      <w:bookmarkEnd w:id="5"/>
     </w:p>
     <w:tbl>
       <w:tblPr>
@@ -3417,14 +3313,62 @@
                 <w:rFonts w:ascii="Malgun Gothic" w:eastAsia="Malgun Gothic" w:hAnsi="Malgun Gothic"/>
                 <w:lang w:val="nl-NL"/>
               </w:rPr>
-              <w:t>&lt;Client&gt; heeft &lt;Account&gt;</w:t>
-            </w:r>
-            <w:r>
-              <w:rPr>
-                <w:rFonts w:ascii="Malgun Gothic" w:eastAsia="Malgun Gothic" w:hAnsi="Malgun Gothic"/>
-                <w:lang w:val="nl-NL"/>
-              </w:rPr>
-              <w:t xml:space="preserve"> met &lt;Gegevens&gt;</w:t>
+              <w:t>&lt;</w:t>
+            </w:r>
+            <w:r>
+              <w:rPr>
+                <w:rFonts w:ascii="Malgun Gothic" w:eastAsia="Malgun Gothic" w:hAnsi="Malgun Gothic"/>
+                <w:b/>
+                <w:color w:val="AD84C6" w:themeColor="accent1"/>
+                <w:lang w:val="nl-NL"/>
+              </w:rPr>
+              <w:t>Client</w:t>
+            </w:r>
+            <w:r>
+              <w:rPr>
+                <w:rFonts w:ascii="Malgun Gothic" w:eastAsia="Malgun Gothic" w:hAnsi="Malgun Gothic"/>
+                <w:lang w:val="nl-NL"/>
+              </w:rPr>
+              <w:t>&gt; heeft &lt;</w:t>
+            </w:r>
+            <w:r>
+              <w:rPr>
+                <w:rFonts w:ascii="Malgun Gothic" w:eastAsia="Malgun Gothic" w:hAnsi="Malgun Gothic"/>
+                <w:b/>
+                <w:color w:val="AD84C6" w:themeColor="accent1"/>
+                <w:lang w:val="nl-NL"/>
+              </w:rPr>
+              <w:t>Account</w:t>
+            </w:r>
+            <w:r>
+              <w:rPr>
+                <w:rFonts w:ascii="Malgun Gothic" w:eastAsia="Malgun Gothic" w:hAnsi="Malgun Gothic"/>
+                <w:lang w:val="nl-NL"/>
+              </w:rPr>
+              <w:t>&gt;</w:t>
+            </w:r>
+            <w:r>
+              <w:rPr>
+                <w:rFonts w:ascii="Malgun Gothic" w:eastAsia="Malgun Gothic" w:hAnsi="Malgun Gothic"/>
+                <w:lang w:val="nl-NL"/>
+              </w:rPr>
+              <w:t xml:space="preserve"> met &lt;</w:t>
+            </w:r>
+            <w:r>
+              <w:rPr>
+                <w:rFonts w:ascii="Malgun Gothic" w:eastAsia="Malgun Gothic" w:hAnsi="Malgun Gothic"/>
+                <w:b/>
+                <w:color w:val="AD84C6" w:themeColor="accent1"/>
+                <w:lang w:val="nl-NL"/>
+              </w:rPr>
+              <w:t>Gegevens</w:t>
+            </w:r>
+            <w:r>
+              <w:rPr>
+                <w:rFonts w:ascii="Malgun Gothic" w:eastAsia="Malgun Gothic" w:hAnsi="Malgun Gothic"/>
+                <w:lang w:val="nl-NL"/>
+              </w:rPr>
+              <w:t>&gt;</w:t>
             </w:r>
           </w:p>
         </w:tc>
@@ -3470,7 +3414,257 @@
                 <w:rFonts w:ascii="Malgun Gothic" w:eastAsia="Malgun Gothic" w:hAnsi="Malgun Gothic"/>
                 <w:lang w:val="nl-NL"/>
               </w:rPr>
-              <w:t>&lt;Client&gt; moet registreren voordat hij in kan loggen</w:t>
+              <w:t>&lt;</w:t>
+            </w:r>
+            <w:r>
+              <w:rPr>
+                <w:rFonts w:ascii="Malgun Gothic" w:eastAsia="Malgun Gothic" w:hAnsi="Malgun Gothic"/>
+                <w:b/>
+                <w:color w:val="AD84C6" w:themeColor="accent1"/>
+                <w:lang w:val="nl-NL"/>
+              </w:rPr>
+              <w:t>Client</w:t>
+            </w:r>
+            <w:r>
+              <w:rPr>
+                <w:rFonts w:ascii="Malgun Gothic" w:eastAsia="Malgun Gothic" w:hAnsi="Malgun Gothic"/>
+                <w:lang w:val="nl-NL"/>
+              </w:rPr>
+              <w:t>&gt; moet registreren voordat hij in kan loggen</w:t>
+            </w:r>
+          </w:p>
+        </w:tc>
+      </w:tr>
+      <w:tr>
+        <w:tc>
+          <w:tcPr>
+            <w:tcW w:w="556" w:type="dxa"/>
+          </w:tcPr>
+          <w:p>
+            <w:pPr>
+              <w:spacing w:before="0" w:after="160" w:line="259" w:lineRule="auto"/>
+              <w:rPr>
+                <w:rFonts w:ascii="Malgun Gothic" w:eastAsia="Malgun Gothic" w:hAnsi="Malgun Gothic"/>
+                <w:b/>
+                <w:lang w:val="nl-NL"/>
+              </w:rPr>
+            </w:pPr>
+            <w:r>
+              <w:rPr>
+                <w:rFonts w:ascii="Malgun Gothic" w:eastAsia="Malgun Gothic" w:hAnsi="Malgun Gothic"/>
+                <w:b/>
+                <w:lang w:val="nl-NL"/>
+              </w:rPr>
+              <w:t>RI3</w:t>
+            </w:r>
+          </w:p>
+        </w:tc>
+        <w:tc>
+          <w:tcPr>
+            <w:tcW w:w="8794" w:type="dxa"/>
+          </w:tcPr>
+          <w:p>
+            <w:pPr>
+              <w:spacing w:before="0" w:after="160" w:line="259" w:lineRule="auto"/>
+              <w:rPr>
+                <w:rFonts w:ascii="Malgun Gothic" w:eastAsia="Malgun Gothic" w:hAnsi="Malgun Gothic"/>
+                <w:lang w:val="nl-NL"/>
+              </w:rPr>
+            </w:pPr>
+            <w:r>
+              <w:rPr>
+                <w:rFonts w:ascii="Malgun Gothic" w:eastAsia="Malgun Gothic" w:hAnsi="Malgun Gothic"/>
+                <w:lang w:val="nl-NL"/>
+              </w:rPr>
+              <w:t>&lt;</w:t>
+            </w:r>
+            <w:r>
+              <w:rPr>
+                <w:rFonts w:ascii="Malgun Gothic" w:eastAsia="Malgun Gothic" w:hAnsi="Malgun Gothic"/>
+                <w:b/>
+                <w:color w:val="AD84C6" w:themeColor="accent1"/>
+                <w:lang w:val="nl-NL"/>
+              </w:rPr>
+              <w:t>Con</w:t>
+            </w:r>
+            <w:r>
+              <w:rPr>
+                <w:rFonts w:ascii="Malgun Gothic" w:eastAsia="Malgun Gothic" w:hAnsi="Malgun Gothic"/>
+                <w:lang w:val="nl-NL"/>
+              </w:rPr>
+              <w:t>&gt; heeft een &lt;</w:t>
+            </w:r>
+            <w:r>
+              <w:rPr>
+                <w:rFonts w:ascii="Malgun Gothic" w:eastAsia="Malgun Gothic" w:hAnsi="Malgun Gothic"/>
+                <w:b/>
+                <w:color w:val="AD84C6" w:themeColor="accent1"/>
+                <w:lang w:val="nl-NL"/>
+              </w:rPr>
+              <w:t>Ticket</w:t>
+            </w:r>
+            <w:r>
+              <w:rPr>
+                <w:rFonts w:ascii="Malgun Gothic" w:eastAsia="Malgun Gothic" w:hAnsi="Malgun Gothic"/>
+                <w:lang w:val="nl-NL"/>
+              </w:rPr>
+              <w:t xml:space="preserve">&gt; </w:t>
+            </w:r>
+          </w:p>
+        </w:tc>
+      </w:tr>
+      <w:tr>
+        <w:tc>
+          <w:tcPr>
+            <w:tcW w:w="556" w:type="dxa"/>
+          </w:tcPr>
+          <w:p>
+            <w:pPr>
+              <w:spacing w:before="0" w:after="160" w:line="259" w:lineRule="auto"/>
+              <w:rPr>
+                <w:rFonts w:ascii="Malgun Gothic" w:eastAsia="Malgun Gothic" w:hAnsi="Malgun Gothic"/>
+                <w:b/>
+                <w:lang w:val="nl-NL"/>
+              </w:rPr>
+            </w:pPr>
+            <w:r>
+              <w:rPr>
+                <w:rFonts w:ascii="Malgun Gothic" w:eastAsia="Malgun Gothic" w:hAnsi="Malgun Gothic"/>
+                <w:b/>
+                <w:lang w:val="nl-NL"/>
+              </w:rPr>
+              <w:t>RI4</w:t>
+            </w:r>
+          </w:p>
+        </w:tc>
+        <w:tc>
+          <w:tcPr>
+            <w:tcW w:w="8794" w:type="dxa"/>
+          </w:tcPr>
+          <w:p>
+            <w:pPr>
+              <w:spacing w:before="0" w:after="160" w:line="259" w:lineRule="auto"/>
+              <w:rPr>
+                <w:rFonts w:ascii="Malgun Gothic" w:eastAsia="Malgun Gothic" w:hAnsi="Malgun Gothic"/>
+                <w:lang w:val="nl-NL"/>
+              </w:rPr>
+            </w:pPr>
+            <w:r>
+              <w:rPr>
+                <w:rFonts w:ascii="Malgun Gothic" w:eastAsia="Malgun Gothic" w:hAnsi="Malgun Gothic"/>
+                <w:lang w:val="nl-NL"/>
+              </w:rPr>
+              <w:t>&lt;</w:t>
+            </w:r>
+            <w:r>
+              <w:rPr>
+                <w:rFonts w:ascii="Malgun Gothic" w:eastAsia="Malgun Gothic" w:hAnsi="Malgun Gothic"/>
+                <w:b/>
+                <w:color w:val="AD84C6" w:themeColor="accent1"/>
+                <w:lang w:val="nl-NL"/>
+              </w:rPr>
+              <w:t>Ticket</w:t>
+            </w:r>
+            <w:r>
+              <w:rPr>
+                <w:rFonts w:ascii="Malgun Gothic" w:eastAsia="Malgun Gothic" w:hAnsi="Malgun Gothic"/>
+                <w:lang w:val="nl-NL"/>
+              </w:rPr>
+              <w:t>&gt; heeft een &lt;</w:t>
+            </w:r>
+            <w:r>
+              <w:rPr>
+                <w:rFonts w:ascii="Malgun Gothic" w:eastAsia="Malgun Gothic" w:hAnsi="Malgun Gothic"/>
+                <w:b/>
+                <w:color w:val="AD84C6" w:themeColor="accent1"/>
+                <w:lang w:val="nl-NL"/>
+              </w:rPr>
+              <w:t>Day</w:t>
+            </w:r>
+            <w:r>
+              <w:rPr>
+                <w:rFonts w:ascii="Malgun Gothic" w:eastAsia="Malgun Gothic" w:hAnsi="Malgun Gothic"/>
+                <w:lang w:val="nl-NL"/>
+              </w:rPr>
+              <w:t>&gt;</w:t>
+            </w:r>
+          </w:p>
+        </w:tc>
+      </w:tr>
+      <w:tr>
+        <w:tc>
+          <w:tcPr>
+            <w:tcW w:w="556" w:type="dxa"/>
+          </w:tcPr>
+          <w:p>
+            <w:pPr>
+              <w:spacing w:before="0" w:after="160" w:line="259" w:lineRule="auto"/>
+              <w:rPr>
+                <w:rFonts w:ascii="Malgun Gothic" w:eastAsia="Malgun Gothic" w:hAnsi="Malgun Gothic"/>
+                <w:b/>
+                <w:lang w:val="nl-NL"/>
+              </w:rPr>
+            </w:pPr>
+            <w:r>
+              <w:rPr>
+                <w:rFonts w:ascii="Malgun Gothic" w:eastAsia="Malgun Gothic" w:hAnsi="Malgun Gothic"/>
+                <w:b/>
+                <w:lang w:val="nl-NL"/>
+              </w:rPr>
+              <w:t>RI5</w:t>
+            </w:r>
+          </w:p>
+        </w:tc>
+        <w:tc>
+          <w:tcPr>
+            <w:tcW w:w="8794" w:type="dxa"/>
+          </w:tcPr>
+          <w:p>
+            <w:pPr>
+              <w:spacing w:before="0" w:after="160" w:line="259" w:lineRule="auto"/>
+              <w:rPr>
+                <w:rFonts w:ascii="Malgun Gothic" w:eastAsia="Malgun Gothic" w:hAnsi="Malgun Gothic"/>
+                <w:lang w:val="nl-NL"/>
+              </w:rPr>
+            </w:pPr>
+            <w:r>
+              <w:rPr>
+                <w:rFonts w:ascii="Malgun Gothic" w:eastAsia="Malgun Gothic" w:hAnsi="Malgun Gothic"/>
+                <w:lang w:val="nl-NL"/>
+              </w:rPr>
+              <w:t>&lt;</w:t>
+            </w:r>
+            <w:r>
+              <w:rPr>
+                <w:rFonts w:ascii="Malgun Gothic" w:eastAsia="Malgun Gothic" w:hAnsi="Malgun Gothic"/>
+                <w:b/>
+                <w:color w:val="AD84C6" w:themeColor="accent1"/>
+                <w:lang w:val="nl-NL"/>
+              </w:rPr>
+              <w:t>Account</w:t>
+            </w:r>
+            <w:r>
+              <w:rPr>
+                <w:rFonts w:ascii="Malgun Gothic" w:eastAsia="Malgun Gothic" w:hAnsi="Malgun Gothic"/>
+                <w:lang w:val="nl-NL"/>
+              </w:rPr>
+              <w:t>&gt; heeft een (of meer) &lt;</w:t>
+            </w:r>
+            <w:r>
+              <w:rPr>
+                <w:rFonts w:ascii="Malgun Gothic" w:eastAsia="Malgun Gothic" w:hAnsi="Malgun Gothic"/>
+                <w:b/>
+                <w:color w:val="AD84C6" w:themeColor="accent1"/>
+                <w:lang w:val="nl-NL"/>
+              </w:rPr>
+              <w:t>Ticket</w:t>
+            </w:r>
+            <w:r>
+              <w:rPr>
+                <w:rFonts w:ascii="Malgun Gothic" w:eastAsia="Malgun Gothic" w:hAnsi="Malgun Gothic"/>
+                <w:lang w:val="nl-NL"/>
+              </w:rPr>
+              <w:t>&gt;</w:t>
             </w:r>
           </w:p>
         </w:tc>
@@ -3500,7 +3694,7 @@
           <w:lang w:val="nl-NL"/>
         </w:rPr>
       </w:pPr>
-      <w:bookmarkStart w:id="7" w:name="_Toc497485500"/>
+      <w:bookmarkStart w:id="6" w:name="_Toc498524021"/>
       <w:r>
         <w:rPr>
           <w:rFonts w:ascii="Malgun Gothic" w:eastAsia="Malgun Gothic" w:hAnsi="Malgun Gothic"/>
@@ -3509,7 +3703,7 @@
         <w:lastRenderedPageBreak/>
         <w:t>Non-functionele eisen</w:t>
       </w:r>
-      <w:bookmarkEnd w:id="7"/>
+      <w:bookmarkEnd w:id="6"/>
     </w:p>
     <w:tbl>
       <w:tblPr>
@@ -3752,150 +3946,6 @@
           </w:p>
         </w:tc>
       </w:tr>
-      <w:tr>
-        <w:tc>
-          <w:tcPr>
-            <w:tcW w:w="635" w:type="dxa"/>
-          </w:tcPr>
-          <w:p>
-            <w:pPr>
-              <w:spacing w:before="0" w:after="160" w:line="259" w:lineRule="auto"/>
-              <w:rPr>
-                <w:rFonts w:ascii="Malgun Gothic" w:eastAsia="Malgun Gothic" w:hAnsi="Malgun Gothic"/>
-                <w:lang w:val="nl-NL"/>
-              </w:rPr>
-            </w:pPr>
-          </w:p>
-        </w:tc>
-        <w:tc>
-          <w:tcPr>
-            <w:tcW w:w="1700" w:type="dxa"/>
-          </w:tcPr>
-          <w:p>
-            <w:pPr>
-              <w:spacing w:before="0" w:after="160" w:line="259" w:lineRule="auto"/>
-              <w:rPr>
-                <w:rFonts w:ascii="Malgun Gothic" w:eastAsia="Malgun Gothic" w:hAnsi="Malgun Gothic"/>
-                <w:lang w:val="nl-NL"/>
-              </w:rPr>
-            </w:pPr>
-          </w:p>
-        </w:tc>
-        <w:tc>
-          <w:tcPr>
-            <w:tcW w:w="4680" w:type="dxa"/>
-          </w:tcPr>
-          <w:p>
-            <w:pPr>
-              <w:spacing w:before="0" w:after="160" w:line="259" w:lineRule="auto"/>
-              <w:rPr>
-                <w:rFonts w:ascii="Malgun Gothic" w:eastAsia="Malgun Gothic" w:hAnsi="Malgun Gothic"/>
-                <w:lang w:val="nl-NL"/>
-              </w:rPr>
-            </w:pPr>
-          </w:p>
-        </w:tc>
-        <w:tc>
-          <w:tcPr>
-            <w:tcW w:w="1213" w:type="dxa"/>
-          </w:tcPr>
-          <w:p>
-            <w:pPr>
-              <w:spacing w:before="0" w:after="160" w:line="259" w:lineRule="auto"/>
-              <w:rPr>
-                <w:rFonts w:ascii="Malgun Gothic" w:eastAsia="Malgun Gothic" w:hAnsi="Malgun Gothic"/>
-                <w:lang w:val="nl-NL"/>
-              </w:rPr>
-            </w:pPr>
-          </w:p>
-        </w:tc>
-        <w:tc>
-          <w:tcPr>
-            <w:tcW w:w="1122" w:type="dxa"/>
-          </w:tcPr>
-          <w:p>
-            <w:pPr>
-              <w:spacing w:before="0" w:after="160" w:line="259" w:lineRule="auto"/>
-              <w:rPr>
-                <w:rFonts w:ascii="Malgun Gothic" w:eastAsia="Malgun Gothic" w:hAnsi="Malgun Gothic"/>
-                <w:lang w:val="nl-NL"/>
-              </w:rPr>
-            </w:pPr>
-          </w:p>
-        </w:tc>
-      </w:tr>
-      <w:tr>
-        <w:tc>
-          <w:tcPr>
-            <w:tcW w:w="635" w:type="dxa"/>
-          </w:tcPr>
-          <w:p>
-            <w:pPr>
-              <w:spacing w:before="0" w:after="160" w:line="259" w:lineRule="auto"/>
-              <w:rPr>
-                <w:rFonts w:ascii="Malgun Gothic" w:eastAsia="Malgun Gothic" w:hAnsi="Malgun Gothic"/>
-                <w:lang w:val="nl-NL"/>
-              </w:rPr>
-            </w:pPr>
-          </w:p>
-        </w:tc>
-        <w:tc>
-          <w:tcPr>
-            <w:tcW w:w="1700" w:type="dxa"/>
-          </w:tcPr>
-          <w:p>
-            <w:pPr>
-              <w:spacing w:before="0" w:after="160" w:line="259" w:lineRule="auto"/>
-              <w:rPr>
-                <w:rFonts w:ascii="Malgun Gothic" w:eastAsia="Malgun Gothic" w:hAnsi="Malgun Gothic"/>
-                <w:lang w:val="nl-NL"/>
-              </w:rPr>
-            </w:pPr>
-          </w:p>
-        </w:tc>
-        <w:tc>
-          <w:tcPr>
-            <w:tcW w:w="4680" w:type="dxa"/>
-          </w:tcPr>
-          <w:p>
-            <w:pPr>
-              <w:spacing w:before="0" w:after="160" w:line="259" w:lineRule="auto"/>
-              <w:rPr>
-                <w:rFonts w:ascii="Malgun Gothic" w:eastAsia="Malgun Gothic" w:hAnsi="Malgun Gothic"/>
-                <w:lang w:val="nl-NL"/>
-              </w:rPr>
-            </w:pPr>
-          </w:p>
-        </w:tc>
-        <w:tc>
-          <w:tcPr>
-            <w:tcW w:w="1213" w:type="dxa"/>
-          </w:tcPr>
-          <w:p>
-            <w:pPr>
-              <w:spacing w:before="0" w:after="160" w:line="259" w:lineRule="auto"/>
-              <w:rPr>
-                <w:rFonts w:ascii="Malgun Gothic" w:eastAsia="Malgun Gothic" w:hAnsi="Malgun Gothic"/>
-                <w:lang w:val="nl-NL"/>
-              </w:rPr>
-            </w:pPr>
-          </w:p>
-        </w:tc>
-        <w:tc>
-          <w:tcPr>
-            <w:tcW w:w="1122" w:type="dxa"/>
-          </w:tcPr>
-          <w:p>
-            <w:pPr>
-              <w:spacing w:before="0" w:after="160" w:line="259" w:lineRule="auto"/>
-              <w:rPr>
-                <w:rFonts w:ascii="Malgun Gothic" w:eastAsia="Malgun Gothic" w:hAnsi="Malgun Gothic"/>
-                <w:lang w:val="nl-NL"/>
-              </w:rPr>
-            </w:pPr>
-          </w:p>
-        </w:tc>
-      </w:tr>
     </w:tbl>
     <w:p>
       <w:pPr>
@@ -3919,8 +3969,24 @@
         <w:rPr>
           <w:rFonts w:ascii="Malgun Gothic" w:eastAsia="Malgun Gothic" w:hAnsi="Malgun Gothic"/>
         </w:rPr>
-      </w:pPr>
-      <w:bookmarkStart w:id="8" w:name="_Toc497485501"/>
+        <w:sectPr>
+          <w:pgSz w:w="12240" w:h="15840"/>
+          <w:pgMar w:top="1440" w:right="1440" w:bottom="1440" w:left="1440" w:header="720" w:footer="720" w:gutter="0"/>
+          <w:pgNumType w:start="0"/>
+          <w:cols w:space="720"/>
+          <w:titlePg/>
+          <w:docGrid w:linePitch="360"/>
+        </w:sectPr>
+      </w:pPr>
+      <w:bookmarkStart w:id="7" w:name="_Toc498524022"/>
+    </w:p>
+    <w:p>
+      <w:pPr>
+        <w:pStyle w:val="Heading1"/>
+        <w:rPr>
+          <w:rFonts w:ascii="Malgun Gothic" w:eastAsia="Malgun Gothic" w:hAnsi="Malgun Gothic"/>
+        </w:rPr>
+      </w:pPr>
       <w:r>
         <w:rPr>
           <w:rFonts w:ascii="Malgun Gothic" w:eastAsia="Malgun Gothic" w:hAnsi="Malgun Gothic"/>
@@ -3928,7 +3994,7 @@
         <w:lastRenderedPageBreak/>
         <w:t>Globale schermopbouw</w:t>
       </w:r>
-      <w:bookmarkEnd w:id="8"/>
+      <w:bookmarkEnd w:id="7"/>
     </w:p>
     <w:p>
       <w:pPr>
@@ -3937,14 +4003,14 @@
           <w:rFonts w:ascii="Malgun Gothic" w:eastAsia="Malgun Gothic" w:hAnsi="Malgun Gothic"/>
         </w:rPr>
       </w:pPr>
-      <w:bookmarkStart w:id="9" w:name="_Toc497485502"/>
+      <w:bookmarkStart w:id="8" w:name="_Toc498524023"/>
       <w:r>
         <w:rPr>
           <w:rFonts w:ascii="Malgun Gothic" w:eastAsia="Malgun Gothic" w:hAnsi="Malgun Gothic"/>
         </w:rPr>
         <w:t>UI navigatie</w:t>
       </w:r>
-      <w:bookmarkEnd w:id="9"/>
+      <w:bookmarkEnd w:id="8"/>
     </w:p>
     <w:p>
       <w:pPr>
@@ -3953,6 +4019,70 @@
           <w:rFonts w:ascii="Malgun Gothic" w:eastAsia="Malgun Gothic" w:hAnsi="Malgun Gothic"/>
         </w:rPr>
       </w:pPr>
+      <w:r>
+        <w:rPr>
+          <w:noProof/>
+        </w:rPr>
+        <w:drawing>
+          <wp:anchor distT="0" distB="0" distL="114300" distR="114300" simplePos="0" relativeHeight="251662336" behindDoc="0" locked="0" layoutInCell="1" allowOverlap="1">
+            <wp:simplePos x="0" y="0"/>
+            <wp:positionH relativeFrom="margin">
+              <wp:align>center</wp:align>
+            </wp:positionH>
+            <wp:positionV relativeFrom="margin">
+              <wp:posOffset>942975</wp:posOffset>
+            </wp:positionV>
+            <wp:extent cx="7377294" cy="5486400"/>
+            <wp:effectExtent l="0" t="0" r="0" b="0"/>
+            <wp:wrapSquare wrapText="bothSides"/>
+            <wp:docPr id="2" name="Picture 2"/>
+            <wp:cNvGraphicFramePr>
+              <a:graphicFrameLocks xmlns:a="http://schemas.openxmlformats.org/drawingml/2006/main" noChangeAspect="1"/>
+            </wp:cNvGraphicFramePr>
+            <a:graphic xmlns:a="http://schemas.openxmlformats.org/drawingml/2006/main">
+              <a:graphicData uri="http://schemas.openxmlformats.org/drawingml/2006/picture">
+                <pic:pic xmlns:pic="http://schemas.openxmlformats.org/drawingml/2006/picture">
+                  <pic:nvPicPr>
+                    <pic:cNvPr id="0" name="Picture 1"/>
+                    <pic:cNvPicPr>
+                      <a:picLocks noChangeAspect="1" noChangeArrowheads="1"/>
+                    </pic:cNvPicPr>
+                  </pic:nvPicPr>
+                  <pic:blipFill rotWithShape="1">
+                    <a:blip r:embed="rId11">
+                      <a:extLst>
+                        <a:ext uri="{28A0092B-C50C-407E-A947-70E740481C1C}">
+                          <a14:useLocalDpi xmlns:a14="http://schemas.microsoft.com/office/drawing/2010/main" val="0"/>
+                        </a:ext>
+                      </a:extLst>
+                    </a:blip>
+                    <a:srcRect l="1282" t="2074" b="2918"/>
+                    <a:stretch/>
+                  </pic:blipFill>
+                  <pic:spPr bwMode="auto">
+                    <a:xfrm>
+                      <a:off x="0" y="0"/>
+                      <a:ext cx="7377294" cy="5486400"/>
+                    </a:xfrm>
+                    <a:prstGeom prst="rect">
+                      <a:avLst/>
+                    </a:prstGeom>
+                    <a:noFill/>
+                    <a:ln>
+                      <a:noFill/>
+                    </a:ln>
+                    <a:extLst>
+                      <a:ext uri="{53640926-AAD7-44D8-BBD7-CCE9431645EC}">
+                        <a14:shadowObscured xmlns:a14="http://schemas.microsoft.com/office/drawing/2010/main"/>
+                      </a:ext>
+                    </a:extLst>
+                  </pic:spPr>
+                </pic:pic>
+              </a:graphicData>
+            </a:graphic>
+          </wp:anchor>
+        </w:drawing>
+      </w:r>
       <w:r>
         <w:rPr>
           <w:rFonts w:ascii="Malgun Gothic" w:eastAsia="Malgun Gothic" w:hAnsi="Malgun Gothic"/>
@@ -3966,8 +4096,24 @@
         <w:rPr>
           <w:rFonts w:ascii="Malgun Gothic" w:eastAsia="Malgun Gothic" w:hAnsi="Malgun Gothic"/>
         </w:rPr>
-      </w:pPr>
-      <w:bookmarkStart w:id="10" w:name="_Toc497485503"/>
+        <w:sectPr>
+          <w:pgSz w:w="15840" w:h="12240" w:orient="landscape"/>
+          <w:pgMar w:top="1440" w:right="1440" w:bottom="1440" w:left="1440" w:header="720" w:footer="720" w:gutter="0"/>
+          <w:pgNumType w:start="0"/>
+          <w:cols w:space="720"/>
+          <w:titlePg/>
+          <w:docGrid w:linePitch="360"/>
+        </w:sectPr>
+      </w:pPr>
+      <w:bookmarkStart w:id="9" w:name="_Toc498524024"/>
+    </w:p>
+    <w:p>
+      <w:pPr>
+        <w:pStyle w:val="Heading1"/>
+        <w:rPr>
+          <w:rFonts w:ascii="Malgun Gothic" w:eastAsia="Malgun Gothic" w:hAnsi="Malgun Gothic"/>
+        </w:rPr>
+      </w:pPr>
       <w:r>
         <w:rPr>
           <w:rFonts w:ascii="Malgun Gothic" w:eastAsia="Malgun Gothic" w:hAnsi="Malgun Gothic"/>
@@ -3975,7 +4121,7 @@
         <w:lastRenderedPageBreak/>
         <w:t>Use cases</w:t>
       </w:r>
-      <w:bookmarkEnd w:id="10"/>
+      <w:bookmarkEnd w:id="9"/>
     </w:p>
     <w:p>
       <w:pPr>
@@ -3984,14 +4130,14 @@
           <w:rFonts w:ascii="Malgun Gothic" w:eastAsia="Malgun Gothic" w:hAnsi="Malgun Gothic"/>
         </w:rPr>
       </w:pPr>
-      <w:bookmarkStart w:id="11" w:name="_Toc497485504"/>
+      <w:bookmarkStart w:id="10" w:name="_Toc498524025"/>
       <w:r>
         <w:rPr>
           <w:rFonts w:ascii="Malgun Gothic" w:eastAsia="Malgun Gothic" w:hAnsi="Malgun Gothic"/>
         </w:rPr>
         <w:t>Use case diagram</w:t>
       </w:r>
-      <w:bookmarkEnd w:id="11"/>
+      <w:bookmarkEnd w:id="10"/>
     </w:p>
     <w:p>
       <w:r>
@@ -4024,7 +4170,7 @@
                     </pic:cNvPicPr>
                   </pic:nvPicPr>
                   <pic:blipFill rotWithShape="1">
-                    <a:blip r:embed="rId11">
+                    <a:blip r:embed="rId12">
                       <a:extLst>
                         <a:ext uri="{28A0092B-C50C-407E-A947-70E740481C1C}">
                           <a14:useLocalDpi xmlns:a14="http://schemas.microsoft.com/office/drawing/2010/main" val="0"/>
@@ -4082,7 +4228,7 @@
           <w:lang w:val="nl-NL"/>
         </w:rPr>
       </w:pPr>
-      <w:bookmarkStart w:id="12" w:name="_Toc497485505"/>
+      <w:bookmarkStart w:id="11" w:name="_Toc498524026"/>
       <w:r>
         <w:rPr>
           <w:rFonts w:ascii="Malgun Gothic" w:eastAsia="Malgun Gothic" w:hAnsi="Malgun Gothic"/>
@@ -4091,7 +4237,7 @@
         <w:lastRenderedPageBreak/>
         <w:t>Use case beschrijvingen</w:t>
       </w:r>
-      <w:bookmarkEnd w:id="12"/>
+      <w:bookmarkEnd w:id="11"/>
     </w:p>
     <w:tbl>
       <w:tblPr>
@@ -4110,6 +4256,7 @@
           </w:tcPr>
           <w:p>
             <w:pPr>
+              <w:spacing w:line="240" w:lineRule="auto"/>
               <w:rPr>
                 <w:rFonts w:ascii="Malgun Gothic" w:eastAsia="Malgun Gothic" w:hAnsi="Malgun Gothic"/>
                 <w:b/>
@@ -4132,6 +4279,7 @@
           </w:tcPr>
           <w:p>
             <w:pPr>
+              <w:spacing w:line="240" w:lineRule="auto"/>
               <w:rPr>
                 <w:rFonts w:ascii="Malgun Gothic" w:eastAsia="Malgun Gothic" w:hAnsi="Malgun Gothic"/>
                 <w:b/>
@@ -4164,6 +4312,7 @@
           </w:tcPr>
           <w:p>
             <w:pPr>
+              <w:spacing w:line="240" w:lineRule="auto"/>
               <w:rPr>
                 <w:rFonts w:ascii="Malgun Gothic" w:eastAsia="Malgun Gothic" w:hAnsi="Malgun Gothic"/>
                 <w:b/>
@@ -4186,6 +4335,7 @@
           </w:tcPr>
           <w:p>
             <w:pPr>
+              <w:spacing w:line="240" w:lineRule="auto"/>
               <w:rPr>
                 <w:rFonts w:ascii="Malgun Gothic" w:eastAsia="Malgun Gothic" w:hAnsi="Malgun Gothic"/>
                 <w:lang w:val="nl-NL"/>
@@ -4208,6 +4358,7 @@
           </w:tcPr>
           <w:p>
             <w:pPr>
+              <w:spacing w:line="240" w:lineRule="auto"/>
               <w:rPr>
                 <w:rFonts w:ascii="Malgun Gothic" w:eastAsia="Malgun Gothic" w:hAnsi="Malgun Gothic"/>
                 <w:b/>
@@ -4230,6 +4381,7 @@
           </w:tcPr>
           <w:p>
             <w:pPr>
+              <w:spacing w:line="240" w:lineRule="auto"/>
               <w:rPr>
                 <w:rFonts w:ascii="Malgun Gothic" w:eastAsia="Malgun Gothic" w:hAnsi="Malgun Gothic"/>
                 <w:lang w:val="nl-NL"/>
@@ -4241,6 +4393,13 @@
                 <w:lang w:val="nl-NL"/>
               </w:rPr>
               <w:t>De actor heeft nog geen account</w:t>
+            </w:r>
+            <w:r>
+              <w:rPr>
+                <w:rFonts w:ascii="Malgun Gothic" w:eastAsia="Malgun Gothic" w:hAnsi="Malgun Gothic"/>
+                <w:lang w:val="nl-NL"/>
+              </w:rPr>
+              <w:t xml:space="preserve"> en heeft het programma gestart </w:t>
             </w:r>
           </w:p>
         </w:tc>
@@ -4252,6 +4411,7 @@
           </w:tcPr>
           <w:p>
             <w:pPr>
+              <w:spacing w:line="240" w:lineRule="auto"/>
               <w:rPr>
                 <w:rFonts w:ascii="Malgun Gothic" w:eastAsia="Malgun Gothic" w:hAnsi="Malgun Gothic"/>
                 <w:b/>
@@ -4279,317 +4439,110 @@
                 <w:ilvl w:val="0"/>
                 <w:numId w:val="3"/>
               </w:numPr>
-              <w:rPr>
-                <w:rFonts w:ascii="Malgun Gothic" w:eastAsia="Malgun Gothic" w:hAnsi="Malgun Gothic"/>
-                <w:lang w:val="nl-NL"/>
-              </w:rPr>
-            </w:pPr>
-            <w:r>
-              <w:rPr>
-                <w:rFonts w:ascii="Malgun Gothic" w:eastAsia="Malgun Gothic" w:hAnsi="Malgun Gothic"/>
-                <w:lang w:val="nl-NL"/>
-              </w:rPr>
-              <w:t>De actor</w:t>
-            </w:r>
-          </w:p>
-        </w:tc>
-      </w:tr>
-      <w:tr>
-        <w:tc>
-          <w:tcPr>
-            <w:tcW w:w="1885" w:type="dxa"/>
-          </w:tcPr>
-          <w:p>
-            <w:pPr>
-              <w:rPr>
-                <w:rFonts w:ascii="Malgun Gothic" w:eastAsia="Malgun Gothic" w:hAnsi="Malgun Gothic"/>
-                <w:b/>
-                <w:lang w:val="nl-NL"/>
-              </w:rPr>
-            </w:pPr>
-            <w:r>
-              <w:rPr>
-                <w:rFonts w:ascii="Malgun Gothic" w:eastAsia="Malgun Gothic" w:hAnsi="Malgun Gothic"/>
-                <w:b/>
-                <w:lang w:val="nl-NL"/>
-              </w:rPr>
-              <w:t>Uitzonderingen</w:t>
-            </w:r>
-          </w:p>
-        </w:tc>
-        <w:tc>
-          <w:tcPr>
-            <w:tcW w:w="7465" w:type="dxa"/>
-          </w:tcPr>
-          <w:p>
-            <w:pPr>
-              <w:rPr>
-                <w:rFonts w:ascii="Malgun Gothic" w:eastAsia="Malgun Gothic" w:hAnsi="Malgun Gothic"/>
-                <w:lang w:val="nl-NL"/>
-              </w:rPr>
-            </w:pPr>
-            <w:r>
-              <w:rPr>
-                <w:rFonts w:ascii="Malgun Gothic" w:eastAsia="Malgun Gothic" w:hAnsi="Malgun Gothic"/>
-                <w:lang w:val="nl-NL"/>
-              </w:rPr>
-              <w:t>[1]</w:t>
-            </w:r>
-          </w:p>
-        </w:tc>
-      </w:tr>
-      <w:tr>
-        <w:tc>
-          <w:tcPr>
-            <w:tcW w:w="1885" w:type="dxa"/>
-          </w:tcPr>
-          <w:p>
-            <w:pPr>
-              <w:rPr>
-                <w:rFonts w:ascii="Malgun Gothic" w:eastAsia="Malgun Gothic" w:hAnsi="Malgun Gothic"/>
-                <w:b/>
-                <w:lang w:val="nl-NL"/>
-              </w:rPr>
-            </w:pPr>
-            <w:r>
-              <w:rPr>
-                <w:rFonts w:ascii="Malgun Gothic" w:eastAsia="Malgun Gothic" w:hAnsi="Malgun Gothic"/>
-                <w:b/>
-                <w:lang w:val="nl-NL"/>
-              </w:rPr>
-              <w:t>Resultaat</w:t>
-            </w:r>
-          </w:p>
-        </w:tc>
-        <w:tc>
-          <w:tcPr>
-            <w:tcW w:w="7465" w:type="dxa"/>
-          </w:tcPr>
-          <w:p>
-            <w:pPr>
-              <w:rPr>
-                <w:rFonts w:ascii="Malgun Gothic" w:eastAsia="Malgun Gothic" w:hAnsi="Malgun Gothic"/>
-                <w:lang w:val="nl-NL"/>
-              </w:rPr>
-            </w:pPr>
-            <w:r>
-              <w:rPr>
-                <w:rFonts w:ascii="Malgun Gothic" w:eastAsia="Malgun Gothic" w:hAnsi="Malgun Gothic"/>
-                <w:lang w:val="nl-NL"/>
-              </w:rPr>
-              <w:t>De actor heeft zichzelf geregistreerd</w:t>
-            </w:r>
-          </w:p>
-        </w:tc>
-      </w:tr>
-    </w:tbl>
-    <w:p>
-      <w:pPr>
-        <w:rPr>
-          <w:rFonts w:ascii="Malgun Gothic" w:eastAsia="Malgun Gothic" w:hAnsi="Malgun Gothic"/>
-          <w:lang w:val="nl-NL"/>
-        </w:rPr>
-      </w:pPr>
-    </w:p>
-    <w:tbl>
-      <w:tblPr>
-        <w:tblStyle w:val="TableGrid"/>
-        <w:tblW w:w="0" w:type="auto"/>
-        <w:tblLook w:val="04A0" w:firstRow="1" w:lastRow="0" w:firstColumn="1" w:lastColumn="0" w:noHBand="0" w:noVBand="1"/>
-      </w:tblPr>
-      <w:tblGrid>
-        <w:gridCol w:w="1885"/>
-        <w:gridCol w:w="7465"/>
-      </w:tblGrid>
-      <w:tr>
-        <w:tc>
-          <w:tcPr>
-            <w:tcW w:w="1885" w:type="dxa"/>
-          </w:tcPr>
-          <w:p>
-            <w:pPr>
-              <w:rPr>
-                <w:rFonts w:ascii="Malgun Gothic" w:eastAsia="Malgun Gothic" w:hAnsi="Malgun Gothic"/>
-                <w:b/>
-                <w:lang w:val="nl-NL"/>
-              </w:rPr>
-            </w:pPr>
-            <w:r>
-              <w:rPr>
-                <w:rFonts w:ascii="Malgun Gothic" w:eastAsia="Malgun Gothic" w:hAnsi="Malgun Gothic"/>
-                <w:b/>
-                <w:lang w:val="nl-NL"/>
-              </w:rPr>
-              <w:t>Naam</w:t>
-            </w:r>
-          </w:p>
-        </w:tc>
-        <w:tc>
-          <w:tcPr>
-            <w:tcW w:w="7465" w:type="dxa"/>
-          </w:tcPr>
-          <w:p>
-            <w:pPr>
-              <w:rPr>
-                <w:rFonts w:ascii="Malgun Gothic" w:eastAsia="Malgun Gothic" w:hAnsi="Malgun Gothic"/>
-                <w:b/>
-                <w:lang w:val="nl-NL"/>
-              </w:rPr>
-            </w:pPr>
-            <w:r>
-              <w:rPr>
-                <w:rFonts w:ascii="Malgun Gothic" w:eastAsia="Malgun Gothic" w:hAnsi="Malgun Gothic"/>
-                <w:b/>
-                <w:lang w:val="nl-NL"/>
-              </w:rPr>
-              <w:t>UC</w:t>
-            </w:r>
-            <w:r>
-              <w:rPr>
-                <w:rFonts w:ascii="Malgun Gothic" w:eastAsia="Malgun Gothic" w:hAnsi="Malgun Gothic"/>
-                <w:b/>
-                <w:lang w:val="nl-NL"/>
-              </w:rPr>
-              <w:t>2</w:t>
-            </w:r>
-            <w:r>
-              <w:rPr>
-                <w:rFonts w:ascii="Malgun Gothic" w:eastAsia="Malgun Gothic" w:hAnsi="Malgun Gothic"/>
-                <w:b/>
-                <w:lang w:val="nl-NL"/>
-              </w:rPr>
-              <w:t>: Inloggen</w:t>
-            </w:r>
-          </w:p>
-        </w:tc>
-      </w:tr>
-      <w:tr>
-        <w:tc>
-          <w:tcPr>
-            <w:tcW w:w="1885" w:type="dxa"/>
-          </w:tcPr>
-          <w:p>
-            <w:pPr>
-              <w:rPr>
-                <w:rFonts w:ascii="Malgun Gothic" w:eastAsia="Malgun Gothic" w:hAnsi="Malgun Gothic"/>
-                <w:b/>
-                <w:lang w:val="nl-NL"/>
-              </w:rPr>
-            </w:pPr>
-            <w:r>
-              <w:rPr>
-                <w:rFonts w:ascii="Malgun Gothic" w:eastAsia="Malgun Gothic" w:hAnsi="Malgun Gothic"/>
-                <w:b/>
-                <w:lang w:val="nl-NL"/>
-              </w:rPr>
-              <w:t>Actor</w:t>
-            </w:r>
-          </w:p>
-        </w:tc>
-        <w:tc>
-          <w:tcPr>
-            <w:tcW w:w="7465" w:type="dxa"/>
-          </w:tcPr>
-          <w:p>
-            <w:pPr>
-              <w:rPr>
-                <w:rFonts w:ascii="Malgun Gothic" w:eastAsia="Malgun Gothic" w:hAnsi="Malgun Gothic"/>
-                <w:lang w:val="nl-NL"/>
-              </w:rPr>
-            </w:pPr>
-            <w:r>
-              <w:rPr>
-                <w:rFonts w:ascii="Malgun Gothic" w:eastAsia="Malgun Gothic" w:hAnsi="Malgun Gothic"/>
-                <w:lang w:val="nl-NL"/>
-              </w:rPr>
-              <w:t>Client</w:t>
-            </w:r>
-          </w:p>
-        </w:tc>
-      </w:tr>
-      <w:tr>
-        <w:tc>
-          <w:tcPr>
-            <w:tcW w:w="1885" w:type="dxa"/>
-          </w:tcPr>
-          <w:p>
-            <w:pPr>
-              <w:rPr>
-                <w:rFonts w:ascii="Malgun Gothic" w:eastAsia="Malgun Gothic" w:hAnsi="Malgun Gothic"/>
-                <w:b/>
-                <w:lang w:val="nl-NL"/>
-              </w:rPr>
-            </w:pPr>
-            <w:r>
-              <w:rPr>
-                <w:rFonts w:ascii="Malgun Gothic" w:eastAsia="Malgun Gothic" w:hAnsi="Malgun Gothic"/>
-                <w:b/>
-                <w:lang w:val="nl-NL"/>
-              </w:rPr>
-              <w:t>Aannamen</w:t>
-            </w:r>
-          </w:p>
-        </w:tc>
-        <w:tc>
-          <w:tcPr>
-            <w:tcW w:w="7465" w:type="dxa"/>
-          </w:tcPr>
-          <w:p>
-            <w:pPr>
-              <w:rPr>
-                <w:rFonts w:ascii="Malgun Gothic" w:eastAsia="Malgun Gothic" w:hAnsi="Malgun Gothic"/>
-                <w:lang w:val="nl-NL"/>
-              </w:rPr>
-            </w:pPr>
-            <w:r>
-              <w:rPr>
-                <w:rFonts w:ascii="Malgun Gothic" w:eastAsia="Malgun Gothic" w:hAnsi="Malgun Gothic"/>
-                <w:lang w:val="nl-NL"/>
-              </w:rPr>
-              <w:t>De cliënt heeft al een account</w:t>
-            </w:r>
-          </w:p>
-        </w:tc>
-      </w:tr>
-      <w:tr>
-        <w:tc>
-          <w:tcPr>
-            <w:tcW w:w="1885" w:type="dxa"/>
-          </w:tcPr>
-          <w:p>
-            <w:pPr>
-              <w:rPr>
-                <w:rFonts w:ascii="Malgun Gothic" w:eastAsia="Malgun Gothic" w:hAnsi="Malgun Gothic"/>
-                <w:b/>
-                <w:lang w:val="nl-NL"/>
-              </w:rPr>
-            </w:pPr>
-            <w:r>
-              <w:rPr>
-                <w:rFonts w:ascii="Malgun Gothic" w:eastAsia="Malgun Gothic" w:hAnsi="Malgun Gothic"/>
-                <w:b/>
-                <w:lang w:val="nl-NL"/>
-              </w:rPr>
-              <w:t>Beschrijving</w:t>
-            </w:r>
-          </w:p>
-        </w:tc>
-        <w:tc>
-          <w:tcPr>
-            <w:tcW w:w="7465" w:type="dxa"/>
-          </w:tcPr>
+              <w:spacing w:line="240" w:lineRule="auto"/>
+              <w:rPr>
+                <w:rFonts w:ascii="Malgun Gothic" w:eastAsia="Malgun Gothic" w:hAnsi="Malgun Gothic"/>
+                <w:lang w:val="nl-NL"/>
+              </w:rPr>
+            </w:pPr>
+            <w:r>
+              <w:rPr>
+                <w:rFonts w:ascii="Malgun Gothic" w:eastAsia="Malgun Gothic" w:hAnsi="Malgun Gothic"/>
+                <w:lang w:val="nl-NL"/>
+              </w:rPr>
+              <w:t xml:space="preserve">De actor </w:t>
+            </w:r>
+            <w:r>
+              <w:rPr>
+                <w:rFonts w:ascii="Malgun Gothic" w:eastAsia="Malgun Gothic" w:hAnsi="Malgun Gothic"/>
+                <w:lang w:val="nl-NL"/>
+              </w:rPr>
+              <w:t xml:space="preserve">navigeert zich naar het registratiescherm </w:t>
+            </w:r>
+          </w:p>
           <w:p>
             <w:pPr>
               <w:pStyle w:val="ListParagraph"/>
               <w:numPr>
                 <w:ilvl w:val="0"/>
-                <w:numId w:val="4"/>
+                <w:numId w:val="3"/>
               </w:numPr>
-              <w:rPr>
-                <w:rFonts w:ascii="Malgun Gothic" w:eastAsia="Malgun Gothic" w:hAnsi="Malgun Gothic"/>
-                <w:lang w:val="nl-NL"/>
-              </w:rPr>
-            </w:pPr>
+              <w:spacing w:line="240" w:lineRule="auto"/>
+              <w:rPr>
+                <w:rFonts w:ascii="Malgun Gothic" w:eastAsia="Malgun Gothic" w:hAnsi="Malgun Gothic"/>
+                <w:lang w:val="nl-NL"/>
+              </w:rPr>
+            </w:pPr>
+            <w:r>
+              <w:rPr>
+                <w:rFonts w:ascii="Malgun Gothic" w:eastAsia="Malgun Gothic" w:hAnsi="Malgun Gothic"/>
+                <w:lang w:val="nl-NL"/>
+              </w:rPr>
+              <w:t xml:space="preserve">Het systeem laat de actor het registratiemenu </w:t>
+            </w:r>
+            <w:r>
+              <w:rPr>
+                <w:rFonts w:ascii="Malgun Gothic" w:eastAsia="Malgun Gothic" w:hAnsi="Malgun Gothic"/>
+                <w:lang w:val="nl-NL"/>
+              </w:rPr>
+              <w:t>zien</w:t>
+            </w:r>
+          </w:p>
+          <w:p>
+            <w:pPr>
+              <w:pStyle w:val="ListParagraph"/>
+              <w:numPr>
+                <w:ilvl w:val="0"/>
+                <w:numId w:val="3"/>
+              </w:numPr>
+              <w:spacing w:line="240" w:lineRule="auto"/>
+              <w:rPr>
+                <w:rFonts w:ascii="Malgun Gothic" w:eastAsia="Malgun Gothic" w:hAnsi="Malgun Gothic"/>
+                <w:lang w:val="nl-NL"/>
+              </w:rPr>
+            </w:pPr>
+            <w:r>
+              <w:rPr>
+                <w:rFonts w:ascii="Malgun Gothic" w:eastAsia="Malgun Gothic" w:hAnsi="Malgun Gothic"/>
+                <w:lang w:val="nl-NL"/>
+              </w:rPr>
+              <w:t>De actor vult de gevraagde velden in en bevestigt zijn account creatie</w:t>
+            </w:r>
+            <w:r>
+              <w:rPr>
+                <w:rFonts w:ascii="Malgun Gothic" w:eastAsia="Malgun Gothic" w:hAnsi="Malgun Gothic"/>
+                <w:lang w:val="nl-NL"/>
+              </w:rPr>
+              <w:t xml:space="preserve"> [1]</w:t>
+            </w:r>
+          </w:p>
+          <w:p>
+            <w:pPr>
+              <w:pStyle w:val="ListParagraph"/>
+              <w:numPr>
+                <w:ilvl w:val="0"/>
+                <w:numId w:val="3"/>
+              </w:numPr>
+              <w:spacing w:line="240" w:lineRule="auto"/>
+              <w:rPr>
+                <w:rFonts w:ascii="Malgun Gothic" w:eastAsia="Malgun Gothic" w:hAnsi="Malgun Gothic"/>
+                <w:lang w:val="nl-NL"/>
+              </w:rPr>
+            </w:pPr>
+            <w:r>
+              <w:rPr>
+                <w:rFonts w:ascii="Malgun Gothic" w:eastAsia="Malgun Gothic" w:hAnsi="Malgun Gothic"/>
+                <w:lang w:val="nl-NL"/>
+              </w:rPr>
+              <w:t xml:space="preserve">Het systeem slaat de gegevens die de actor ingevuld heeft op in een </w:t>
+            </w:r>
+            <w:r>
+              <w:rPr>
+                <w:rFonts w:ascii="Malgun Gothic" w:eastAsia="Malgun Gothic" w:hAnsi="Malgun Gothic"/>
+                <w:lang w:val="nl-NL"/>
+              </w:rPr>
+              <w:t>database</w:t>
+            </w:r>
           </w:p>
         </w:tc>
       </w:tr>
@@ -4600,6 +4553,7 @@
           </w:tcPr>
           <w:p>
             <w:pPr>
+              <w:spacing w:line="240" w:lineRule="auto"/>
               <w:rPr>
                 <w:rFonts w:ascii="Malgun Gothic" w:eastAsia="Malgun Gothic" w:hAnsi="Malgun Gothic"/>
                 <w:b/>
@@ -4622,6 +4576,7 @@
           </w:tcPr>
           <w:p>
             <w:pPr>
+              <w:spacing w:line="240" w:lineRule="auto"/>
               <w:rPr>
                 <w:rFonts w:ascii="Malgun Gothic" w:eastAsia="Malgun Gothic" w:hAnsi="Malgun Gothic"/>
                 <w:lang w:val="nl-NL"/>
@@ -4633,6 +4588,13 @@
                 <w:lang w:val="nl-NL"/>
               </w:rPr>
               <w:t>[1]</w:t>
+            </w:r>
+            <w:r>
+              <w:rPr>
+                <w:rFonts w:ascii="Malgun Gothic" w:eastAsia="Malgun Gothic" w:hAnsi="Malgun Gothic"/>
+                <w:lang w:val="nl-NL"/>
+              </w:rPr>
+              <w:t xml:space="preserve"> Er bestaat al een account met dezelfde gegevens, de actor krijgt dan een foutmelding te zien</w:t>
             </w:r>
           </w:p>
         </w:tc>
@@ -4644,6 +4606,7 @@
           </w:tcPr>
           <w:p>
             <w:pPr>
+              <w:spacing w:line="240" w:lineRule="auto"/>
               <w:rPr>
                 <w:rFonts w:ascii="Malgun Gothic" w:eastAsia="Malgun Gothic" w:hAnsi="Malgun Gothic"/>
                 <w:b/>
@@ -4666,30 +4629,23 @@
           </w:tcPr>
           <w:p>
             <w:pPr>
-              <w:rPr>
-                <w:rFonts w:ascii="Malgun Gothic" w:eastAsia="Malgun Gothic" w:hAnsi="Malgun Gothic"/>
-                <w:lang w:val="nl-NL"/>
-              </w:rPr>
-            </w:pPr>
-            <w:r>
-              <w:rPr>
-                <w:rFonts w:ascii="Malgun Gothic" w:eastAsia="Malgun Gothic" w:hAnsi="Malgun Gothic"/>
-                <w:lang w:val="nl-NL"/>
-              </w:rPr>
-              <w:t>De actor is ingelogd</w:t>
+              <w:spacing w:line="240" w:lineRule="auto"/>
+              <w:rPr>
+                <w:rFonts w:ascii="Malgun Gothic" w:eastAsia="Malgun Gothic" w:hAnsi="Malgun Gothic"/>
+                <w:lang w:val="nl-NL"/>
+              </w:rPr>
+            </w:pPr>
+            <w:r>
+              <w:rPr>
+                <w:rFonts w:ascii="Malgun Gothic" w:eastAsia="Malgun Gothic" w:hAnsi="Malgun Gothic"/>
+                <w:lang w:val="nl-NL"/>
+              </w:rPr>
+              <w:t>De actor heeft zichzelf geregistreerd</w:t>
             </w:r>
           </w:p>
         </w:tc>
       </w:tr>
     </w:tbl>
-    <w:p>
-      <w:pPr>
-        <w:rPr>
-          <w:rFonts w:ascii="Malgun Gothic" w:eastAsia="Malgun Gothic" w:hAnsi="Malgun Gothic"/>
-          <w:lang w:val="nl-NL"/>
-        </w:rPr>
-      </w:pPr>
-    </w:p>
     <w:p>
       <w:pPr>
         <w:spacing w:before="0" w:after="160" w:line="259" w:lineRule="auto"/>
@@ -4723,6 +4679,7 @@
           </w:tcPr>
           <w:p>
             <w:pPr>
+              <w:spacing w:line="240" w:lineRule="auto"/>
               <w:rPr>
                 <w:rFonts w:ascii="Malgun Gothic" w:eastAsia="Malgun Gothic" w:hAnsi="Malgun Gothic"/>
                 <w:b/>
@@ -4746,19 +4703,36 @@
           </w:tcPr>
           <w:p>
             <w:pPr>
-              <w:rPr>
-                <w:rFonts w:ascii="Malgun Gothic" w:eastAsia="Malgun Gothic" w:hAnsi="Malgun Gothic"/>
-                <w:b/>
-                <w:lang w:val="nl-NL"/>
-              </w:rPr>
-            </w:pPr>
-            <w:r>
-              <w:rPr>
-                <w:rFonts w:ascii="Malgun Gothic" w:eastAsia="Malgun Gothic" w:hAnsi="Malgun Gothic"/>
-                <w:b/>
-                <w:lang w:val="nl-NL"/>
-              </w:rPr>
-              <w:t>UC3: Con kiezen</w:t>
+              <w:spacing w:line="240" w:lineRule="auto"/>
+              <w:rPr>
+                <w:rFonts w:ascii="Malgun Gothic" w:eastAsia="Malgun Gothic" w:hAnsi="Malgun Gothic"/>
+                <w:b/>
+                <w:lang w:val="nl-NL"/>
+              </w:rPr>
+            </w:pPr>
+            <w:r>
+              <w:rPr>
+                <w:rFonts w:ascii="Malgun Gothic" w:eastAsia="Malgun Gothic" w:hAnsi="Malgun Gothic"/>
+                <w:b/>
+                <w:lang w:val="nl-NL"/>
+              </w:rPr>
+              <w:t>UC</w:t>
+            </w:r>
+            <w:r>
+              <w:rPr>
+                <w:rFonts w:ascii="Malgun Gothic" w:eastAsia="Malgun Gothic" w:hAnsi="Malgun Gothic"/>
+                <w:b/>
+                <w:lang w:val="nl-NL"/>
+              </w:rPr>
+              <w:t>2</w:t>
+            </w:r>
+            <w:r>
+              <w:rPr>
+                <w:rFonts w:ascii="Malgun Gothic" w:eastAsia="Malgun Gothic" w:hAnsi="Malgun Gothic"/>
+                <w:b/>
+                <w:lang w:val="nl-NL"/>
+              </w:rPr>
+              <w:t>: Inloggen</w:t>
             </w:r>
           </w:p>
         </w:tc>
@@ -4770,6 +4744,7 @@
           </w:tcPr>
           <w:p>
             <w:pPr>
+              <w:spacing w:line="240" w:lineRule="auto"/>
               <w:rPr>
                 <w:rFonts w:ascii="Malgun Gothic" w:eastAsia="Malgun Gothic" w:hAnsi="Malgun Gothic"/>
                 <w:b/>
@@ -4792,6 +4767,7 @@
           </w:tcPr>
           <w:p>
             <w:pPr>
+              <w:spacing w:line="240" w:lineRule="auto"/>
               <w:rPr>
                 <w:rFonts w:ascii="Malgun Gothic" w:eastAsia="Malgun Gothic" w:hAnsi="Malgun Gothic"/>
                 <w:lang w:val="nl-NL"/>
@@ -4814,6 +4790,7 @@
           </w:tcPr>
           <w:p>
             <w:pPr>
+              <w:spacing w:line="240" w:lineRule="auto"/>
               <w:rPr>
                 <w:rFonts w:ascii="Malgun Gothic" w:eastAsia="Malgun Gothic" w:hAnsi="Malgun Gothic"/>
                 <w:b/>
@@ -4836,17 +4813,18 @@
           </w:tcPr>
           <w:p>
             <w:pPr>
-              <w:rPr>
-                <w:rFonts w:ascii="Malgun Gothic" w:eastAsia="Malgun Gothic" w:hAnsi="Malgun Gothic"/>
-                <w:lang w:val="nl-NL"/>
-              </w:rPr>
-            </w:pPr>
-            <w:r>
-              <w:rPr>
-                <w:rFonts w:ascii="Malgun Gothic" w:eastAsia="Malgun Gothic" w:hAnsi="Malgun Gothic"/>
-                <w:lang w:val="nl-NL"/>
-              </w:rPr>
-              <w:t xml:space="preserve">De cliënt is ingelogd </w:t>
+              <w:spacing w:line="240" w:lineRule="auto"/>
+              <w:rPr>
+                <w:rFonts w:ascii="Malgun Gothic" w:eastAsia="Malgun Gothic" w:hAnsi="Malgun Gothic"/>
+                <w:lang w:val="nl-NL"/>
+              </w:rPr>
+            </w:pPr>
+            <w:r>
+              <w:rPr>
+                <w:rFonts w:ascii="Malgun Gothic" w:eastAsia="Malgun Gothic" w:hAnsi="Malgun Gothic"/>
+                <w:lang w:val="nl-NL"/>
+              </w:rPr>
+              <w:t>De cliënt heeft al een account</w:t>
             </w:r>
           </w:p>
         </w:tc>
@@ -4858,6 +4836,7 @@
           </w:tcPr>
           <w:p>
             <w:pPr>
+              <w:spacing w:line="240" w:lineRule="auto"/>
               <w:rPr>
                 <w:rFonts w:ascii="Malgun Gothic" w:eastAsia="Malgun Gothic" w:hAnsi="Malgun Gothic"/>
                 <w:b/>
@@ -4880,11 +4859,94 @@
           </w:tcPr>
           <w:p>
             <w:pPr>
-              <w:rPr>
-                <w:rFonts w:ascii="Malgun Gothic" w:eastAsia="Malgun Gothic" w:hAnsi="Malgun Gothic"/>
-                <w:lang w:val="nl-NL"/>
-              </w:rPr>
-            </w:pPr>
+              <w:pStyle w:val="ListParagraph"/>
+              <w:numPr>
+                <w:ilvl w:val="0"/>
+                <w:numId w:val="4"/>
+              </w:numPr>
+              <w:spacing w:line="240" w:lineRule="auto"/>
+              <w:rPr>
+                <w:rFonts w:ascii="Malgun Gothic" w:eastAsia="Malgun Gothic" w:hAnsi="Malgun Gothic"/>
+                <w:lang w:val="nl-NL"/>
+              </w:rPr>
+            </w:pPr>
+            <w:r>
+              <w:rPr>
+                <w:rFonts w:ascii="Malgun Gothic" w:eastAsia="Malgun Gothic" w:hAnsi="Malgun Gothic"/>
+                <w:lang w:val="nl-NL"/>
+              </w:rPr>
+              <w:t>De actor navigeert zich naar het inlogscherm</w:t>
+            </w:r>
+          </w:p>
+          <w:p>
+            <w:pPr>
+              <w:pStyle w:val="ListParagraph"/>
+              <w:numPr>
+                <w:ilvl w:val="0"/>
+                <w:numId w:val="4"/>
+              </w:numPr>
+              <w:spacing w:line="240" w:lineRule="auto"/>
+              <w:rPr>
+                <w:rFonts w:ascii="Malgun Gothic" w:eastAsia="Malgun Gothic" w:hAnsi="Malgun Gothic"/>
+                <w:lang w:val="nl-NL"/>
+              </w:rPr>
+            </w:pPr>
+            <w:r>
+              <w:rPr>
+                <w:rFonts w:ascii="Malgun Gothic" w:eastAsia="Malgun Gothic" w:hAnsi="Malgun Gothic"/>
+                <w:lang w:val="nl-NL"/>
+              </w:rPr>
+              <w:t xml:space="preserve">Het systeem laat </w:t>
+            </w:r>
+            <w:r>
+              <w:rPr>
+                <w:rFonts w:ascii="Malgun Gothic" w:eastAsia="Malgun Gothic" w:hAnsi="Malgun Gothic"/>
+                <w:lang w:val="nl-NL"/>
+              </w:rPr>
+              <w:t>de actor het inlogmenu zien</w:t>
+            </w:r>
+          </w:p>
+          <w:p>
+            <w:pPr>
+              <w:pStyle w:val="ListParagraph"/>
+              <w:numPr>
+                <w:ilvl w:val="0"/>
+                <w:numId w:val="4"/>
+              </w:numPr>
+              <w:spacing w:line="240" w:lineRule="auto"/>
+              <w:rPr>
+                <w:rFonts w:ascii="Malgun Gothic" w:eastAsia="Malgun Gothic" w:hAnsi="Malgun Gothic"/>
+                <w:lang w:val="nl-NL"/>
+              </w:rPr>
+            </w:pPr>
+            <w:r>
+              <w:rPr>
+                <w:rFonts w:ascii="Malgun Gothic" w:eastAsia="Malgun Gothic" w:hAnsi="Malgun Gothic"/>
+                <w:lang w:val="nl-NL"/>
+              </w:rPr>
+              <w:t>De actor vult de gevraagde gegevens in [1]</w:t>
+            </w:r>
+          </w:p>
+          <w:p>
+            <w:pPr>
+              <w:pStyle w:val="ListParagraph"/>
+              <w:numPr>
+                <w:ilvl w:val="0"/>
+                <w:numId w:val="4"/>
+              </w:numPr>
+              <w:spacing w:line="240" w:lineRule="auto"/>
+              <w:rPr>
+                <w:rFonts w:ascii="Malgun Gothic" w:eastAsia="Malgun Gothic" w:hAnsi="Malgun Gothic"/>
+                <w:lang w:val="nl-NL"/>
+              </w:rPr>
+            </w:pPr>
+            <w:r>
+              <w:rPr>
+                <w:rFonts w:ascii="Malgun Gothic" w:eastAsia="Malgun Gothic" w:hAnsi="Malgun Gothic"/>
+                <w:lang w:val="nl-NL"/>
+              </w:rPr>
+              <w:t>Het systeem stuurt de actor naar zijn persoonlijke pagina</w:t>
+            </w:r>
           </w:p>
         </w:tc>
       </w:tr>
@@ -4895,6 +4957,7 @@
           </w:tcPr>
           <w:p>
             <w:pPr>
+              <w:spacing w:line="240" w:lineRule="auto"/>
               <w:rPr>
                 <w:rFonts w:ascii="Malgun Gothic" w:eastAsia="Malgun Gothic" w:hAnsi="Malgun Gothic"/>
                 <w:b/>
@@ -4917,6 +4980,7 @@
           </w:tcPr>
           <w:p>
             <w:pPr>
+              <w:spacing w:line="240" w:lineRule="auto"/>
               <w:rPr>
                 <w:rFonts w:ascii="Malgun Gothic" w:eastAsia="Malgun Gothic" w:hAnsi="Malgun Gothic"/>
                 <w:lang w:val="nl-NL"/>
@@ -4928,6 +4992,13 @@
                 <w:lang w:val="nl-NL"/>
               </w:rPr>
               <w:t>[1]</w:t>
+            </w:r>
+            <w:r>
+              <w:rPr>
+                <w:rFonts w:ascii="Malgun Gothic" w:eastAsia="Malgun Gothic" w:hAnsi="Malgun Gothic"/>
+                <w:lang w:val="nl-NL"/>
+              </w:rPr>
+              <w:t xml:space="preserve"> De ingevulde gegevens kloppen niet, de actor krijgt een foutmelding gezien</w:t>
             </w:r>
           </w:p>
         </w:tc>
@@ -4939,6 +5010,7 @@
           </w:tcPr>
           <w:p>
             <w:pPr>
+              <w:spacing w:line="240" w:lineRule="auto"/>
               <w:rPr>
                 <w:rFonts w:ascii="Malgun Gothic" w:eastAsia="Malgun Gothic" w:hAnsi="Malgun Gothic"/>
                 <w:b/>
@@ -4961,6 +5033,417 @@
           </w:tcPr>
           <w:p>
             <w:pPr>
+              <w:spacing w:line="240" w:lineRule="auto"/>
+              <w:rPr>
+                <w:rFonts w:ascii="Malgun Gothic" w:eastAsia="Malgun Gothic" w:hAnsi="Malgun Gothic"/>
+                <w:lang w:val="nl-NL"/>
+              </w:rPr>
+            </w:pPr>
+            <w:r>
+              <w:rPr>
+                <w:rFonts w:ascii="Malgun Gothic" w:eastAsia="Malgun Gothic" w:hAnsi="Malgun Gothic"/>
+                <w:lang w:val="nl-NL"/>
+              </w:rPr>
+              <w:t>De actor is ingelogd</w:t>
+            </w:r>
+          </w:p>
+        </w:tc>
+      </w:tr>
+    </w:tbl>
+    <w:p>
+      <w:pPr>
+        <w:rPr>
+          <w:rFonts w:ascii="Malgun Gothic" w:eastAsia="Malgun Gothic" w:hAnsi="Malgun Gothic"/>
+          <w:lang w:val="nl-NL"/>
+        </w:rPr>
+      </w:pPr>
+    </w:p>
+    <w:p>
+      <w:pPr>
+        <w:spacing w:before="0" w:after="160" w:line="259" w:lineRule="auto"/>
+        <w:rPr>
+          <w:rFonts w:ascii="Malgun Gothic" w:eastAsia="Malgun Gothic" w:hAnsi="Malgun Gothic"/>
+          <w:lang w:val="nl-NL"/>
+        </w:rPr>
+      </w:pPr>
+      <w:r>
+        <w:rPr>
+          <w:rFonts w:ascii="Malgun Gothic" w:eastAsia="Malgun Gothic" w:hAnsi="Malgun Gothic"/>
+          <w:lang w:val="nl-NL"/>
+        </w:rPr>
+        <w:br w:type="page"/>
+      </w:r>
+    </w:p>
+    <w:tbl>
+      <w:tblPr>
+        <w:tblStyle w:val="TableGrid"/>
+        <w:tblW w:w="0" w:type="auto"/>
+        <w:tblLook w:val="04A0" w:firstRow="1" w:lastRow="0" w:firstColumn="1" w:lastColumn="0" w:noHBand="0" w:noVBand="1"/>
+      </w:tblPr>
+      <w:tblGrid>
+        <w:gridCol w:w="1885"/>
+        <w:gridCol w:w="7465"/>
+      </w:tblGrid>
+      <w:tr>
+        <w:tc>
+          <w:tcPr>
+            <w:tcW w:w="1885" w:type="dxa"/>
+          </w:tcPr>
+          <w:p>
+            <w:pPr>
+              <w:spacing w:line="240" w:lineRule="auto"/>
+              <w:rPr>
+                <w:rFonts w:ascii="Malgun Gothic" w:eastAsia="Malgun Gothic" w:hAnsi="Malgun Gothic"/>
+                <w:b/>
+                <w:lang w:val="nl-NL"/>
+              </w:rPr>
+            </w:pPr>
+            <w:r>
+              <w:rPr>
+                <w:rFonts w:ascii="Malgun Gothic" w:eastAsia="Malgun Gothic" w:hAnsi="Malgun Gothic"/>
+                <w:b/>
+                <w:lang w:val="nl-NL"/>
+              </w:rPr>
+              <w:lastRenderedPageBreak/>
+              <w:t>Naam</w:t>
+            </w:r>
+          </w:p>
+        </w:tc>
+        <w:tc>
+          <w:tcPr>
+            <w:tcW w:w="7465" w:type="dxa"/>
+          </w:tcPr>
+          <w:p>
+            <w:pPr>
+              <w:spacing w:line="240" w:lineRule="auto"/>
+              <w:rPr>
+                <w:rFonts w:ascii="Malgun Gothic" w:eastAsia="Malgun Gothic" w:hAnsi="Malgun Gothic"/>
+                <w:b/>
+                <w:lang w:val="nl-NL"/>
+              </w:rPr>
+            </w:pPr>
+            <w:r>
+              <w:rPr>
+                <w:rFonts w:ascii="Malgun Gothic" w:eastAsia="Malgun Gothic" w:hAnsi="Malgun Gothic"/>
+                <w:b/>
+                <w:lang w:val="nl-NL"/>
+              </w:rPr>
+              <w:t>UC3: Con kiezen</w:t>
+            </w:r>
+          </w:p>
+        </w:tc>
+      </w:tr>
+      <w:tr>
+        <w:tc>
+          <w:tcPr>
+            <w:tcW w:w="1885" w:type="dxa"/>
+          </w:tcPr>
+          <w:p>
+            <w:pPr>
+              <w:spacing w:line="240" w:lineRule="auto"/>
+              <w:rPr>
+                <w:rFonts w:ascii="Malgun Gothic" w:eastAsia="Malgun Gothic" w:hAnsi="Malgun Gothic"/>
+                <w:b/>
+                <w:lang w:val="nl-NL"/>
+              </w:rPr>
+            </w:pPr>
+            <w:r>
+              <w:rPr>
+                <w:rFonts w:ascii="Malgun Gothic" w:eastAsia="Malgun Gothic" w:hAnsi="Malgun Gothic"/>
+                <w:b/>
+                <w:lang w:val="nl-NL"/>
+              </w:rPr>
+              <w:t>Actor</w:t>
+            </w:r>
+          </w:p>
+        </w:tc>
+        <w:tc>
+          <w:tcPr>
+            <w:tcW w:w="7465" w:type="dxa"/>
+          </w:tcPr>
+          <w:p>
+            <w:pPr>
+              <w:spacing w:line="240" w:lineRule="auto"/>
+              <w:rPr>
+                <w:rFonts w:ascii="Malgun Gothic" w:eastAsia="Malgun Gothic" w:hAnsi="Malgun Gothic"/>
+                <w:lang w:val="nl-NL"/>
+              </w:rPr>
+            </w:pPr>
+            <w:r>
+              <w:rPr>
+                <w:rFonts w:ascii="Malgun Gothic" w:eastAsia="Malgun Gothic" w:hAnsi="Malgun Gothic"/>
+                <w:lang w:val="nl-NL"/>
+              </w:rPr>
+              <w:t>Client</w:t>
+            </w:r>
+          </w:p>
+        </w:tc>
+      </w:tr>
+      <w:tr>
+        <w:tc>
+          <w:tcPr>
+            <w:tcW w:w="1885" w:type="dxa"/>
+          </w:tcPr>
+          <w:p>
+            <w:pPr>
+              <w:spacing w:line="240" w:lineRule="auto"/>
+              <w:rPr>
+                <w:rFonts w:ascii="Malgun Gothic" w:eastAsia="Malgun Gothic" w:hAnsi="Malgun Gothic"/>
+                <w:b/>
+                <w:lang w:val="nl-NL"/>
+              </w:rPr>
+            </w:pPr>
+            <w:r>
+              <w:rPr>
+                <w:rFonts w:ascii="Malgun Gothic" w:eastAsia="Malgun Gothic" w:hAnsi="Malgun Gothic"/>
+                <w:b/>
+                <w:lang w:val="nl-NL"/>
+              </w:rPr>
+              <w:t>Aannamen</w:t>
+            </w:r>
+          </w:p>
+        </w:tc>
+        <w:tc>
+          <w:tcPr>
+            <w:tcW w:w="7465" w:type="dxa"/>
+          </w:tcPr>
+          <w:p>
+            <w:pPr>
+              <w:spacing w:line="240" w:lineRule="auto"/>
+              <w:rPr>
+                <w:rFonts w:ascii="Malgun Gothic" w:eastAsia="Malgun Gothic" w:hAnsi="Malgun Gothic"/>
+                <w:lang w:val="nl-NL"/>
+              </w:rPr>
+            </w:pPr>
+            <w:r>
+              <w:rPr>
+                <w:rFonts w:ascii="Malgun Gothic" w:eastAsia="Malgun Gothic" w:hAnsi="Malgun Gothic"/>
+                <w:lang w:val="nl-NL"/>
+              </w:rPr>
+              <w:t xml:space="preserve">De </w:t>
+            </w:r>
+            <w:r>
+              <w:rPr>
+                <w:rFonts w:ascii="Malgun Gothic" w:eastAsia="Malgun Gothic" w:hAnsi="Malgun Gothic"/>
+                <w:lang w:val="nl-NL"/>
+              </w:rPr>
+              <w:t>actor</w:t>
+            </w:r>
+            <w:r>
+              <w:rPr>
+                <w:rFonts w:ascii="Malgun Gothic" w:eastAsia="Malgun Gothic" w:hAnsi="Malgun Gothic"/>
+                <w:lang w:val="nl-NL"/>
+              </w:rPr>
+              <w:t xml:space="preserve"> is ingelogd </w:t>
+            </w:r>
+          </w:p>
+        </w:tc>
+      </w:tr>
+      <w:tr>
+        <w:tc>
+          <w:tcPr>
+            <w:tcW w:w="1885" w:type="dxa"/>
+          </w:tcPr>
+          <w:p>
+            <w:pPr>
+              <w:spacing w:line="240" w:lineRule="auto"/>
+              <w:rPr>
+                <w:rFonts w:ascii="Malgun Gothic" w:eastAsia="Malgun Gothic" w:hAnsi="Malgun Gothic"/>
+                <w:b/>
+                <w:lang w:val="nl-NL"/>
+              </w:rPr>
+            </w:pPr>
+            <w:r>
+              <w:rPr>
+                <w:rFonts w:ascii="Malgun Gothic" w:eastAsia="Malgun Gothic" w:hAnsi="Malgun Gothic"/>
+                <w:b/>
+                <w:lang w:val="nl-NL"/>
+              </w:rPr>
+              <w:t>Beschrijving</w:t>
+            </w:r>
+          </w:p>
+        </w:tc>
+        <w:tc>
+          <w:tcPr>
+            <w:tcW w:w="7465" w:type="dxa"/>
+          </w:tcPr>
+          <w:p>
+            <w:pPr>
+              <w:pStyle w:val="ListParagraph"/>
+              <w:numPr>
+                <w:ilvl w:val="0"/>
+                <w:numId w:val="6"/>
+              </w:numPr>
+              <w:spacing w:line="240" w:lineRule="auto"/>
+              <w:rPr>
+                <w:rFonts w:ascii="Malgun Gothic" w:eastAsia="Malgun Gothic" w:hAnsi="Malgun Gothic"/>
+                <w:lang w:val="nl-NL"/>
+              </w:rPr>
+            </w:pPr>
+            <w:r>
+              <w:rPr>
+                <w:rFonts w:ascii="Malgun Gothic" w:eastAsia="Malgun Gothic" w:hAnsi="Malgun Gothic"/>
+                <w:lang w:val="nl-NL"/>
+              </w:rPr>
+              <w:t xml:space="preserve">De actor </w:t>
+            </w:r>
+            <w:r>
+              <w:rPr>
+                <w:rFonts w:ascii="Malgun Gothic" w:eastAsia="Malgun Gothic" w:hAnsi="Malgun Gothic"/>
+                <w:lang w:val="nl-NL"/>
+              </w:rPr>
+              <w:t>navigeert zich naar het aankoopmenu</w:t>
+            </w:r>
+          </w:p>
+          <w:p>
+            <w:pPr>
+              <w:pStyle w:val="ListParagraph"/>
+              <w:numPr>
+                <w:ilvl w:val="0"/>
+                <w:numId w:val="6"/>
+              </w:numPr>
+              <w:spacing w:line="240" w:lineRule="auto"/>
+              <w:rPr>
+                <w:rFonts w:ascii="Malgun Gothic" w:eastAsia="Malgun Gothic" w:hAnsi="Malgun Gothic"/>
+                <w:lang w:val="nl-NL"/>
+              </w:rPr>
+            </w:pPr>
+            <w:r>
+              <w:rPr>
+                <w:rFonts w:ascii="Malgun Gothic" w:eastAsia="Malgun Gothic" w:hAnsi="Malgun Gothic"/>
+                <w:lang w:val="nl-NL"/>
+              </w:rPr>
+              <w:t>Het systeem laat de beschikbare cons zien</w:t>
+            </w:r>
+          </w:p>
+          <w:p>
+            <w:pPr>
+              <w:pStyle w:val="ListParagraph"/>
+              <w:numPr>
+                <w:ilvl w:val="0"/>
+                <w:numId w:val="6"/>
+              </w:numPr>
+              <w:spacing w:line="240" w:lineRule="auto"/>
+              <w:rPr>
+                <w:rFonts w:ascii="Malgun Gothic" w:eastAsia="Malgun Gothic" w:hAnsi="Malgun Gothic"/>
+                <w:lang w:val="nl-NL"/>
+              </w:rPr>
+            </w:pPr>
+            <w:r>
+              <w:rPr>
+                <w:rFonts w:ascii="Malgun Gothic" w:eastAsia="Malgun Gothic" w:hAnsi="Malgun Gothic"/>
+                <w:lang w:val="nl-NL"/>
+              </w:rPr>
+              <w:t>De actor selecteert er een [1]</w:t>
+            </w:r>
+          </w:p>
+          <w:p>
+            <w:pPr>
+              <w:pStyle w:val="ListParagraph"/>
+              <w:numPr>
+                <w:ilvl w:val="0"/>
+                <w:numId w:val="6"/>
+              </w:numPr>
+              <w:spacing w:line="240" w:lineRule="auto"/>
+              <w:rPr>
+                <w:rFonts w:ascii="Malgun Gothic" w:eastAsia="Malgun Gothic" w:hAnsi="Malgun Gothic"/>
+                <w:lang w:val="nl-NL"/>
+              </w:rPr>
+            </w:pPr>
+            <w:r>
+              <w:rPr>
+                <w:rFonts w:ascii="Malgun Gothic" w:eastAsia="Malgun Gothic" w:hAnsi="Malgun Gothic"/>
+                <w:lang w:val="nl-NL"/>
+              </w:rPr>
+              <w:t>Het systeem laat verdere opties zien</w:t>
+            </w:r>
+          </w:p>
+        </w:tc>
+      </w:tr>
+      <w:tr>
+        <w:tc>
+          <w:tcPr>
+            <w:tcW w:w="1885" w:type="dxa"/>
+          </w:tcPr>
+          <w:p>
+            <w:pPr>
+              <w:spacing w:line="240" w:lineRule="auto"/>
+              <w:rPr>
+                <w:rFonts w:ascii="Malgun Gothic" w:eastAsia="Malgun Gothic" w:hAnsi="Malgun Gothic"/>
+                <w:b/>
+                <w:lang w:val="nl-NL"/>
+              </w:rPr>
+            </w:pPr>
+            <w:r>
+              <w:rPr>
+                <w:rFonts w:ascii="Malgun Gothic" w:eastAsia="Malgun Gothic" w:hAnsi="Malgun Gothic"/>
+                <w:b/>
+                <w:lang w:val="nl-NL"/>
+              </w:rPr>
+              <w:t>Uitzonderingen</w:t>
+            </w:r>
+          </w:p>
+        </w:tc>
+        <w:tc>
+          <w:tcPr>
+            <w:tcW w:w="7465" w:type="dxa"/>
+          </w:tcPr>
+          <w:p>
+            <w:pPr>
+              <w:spacing w:line="240" w:lineRule="auto"/>
+              <w:rPr>
+                <w:rFonts w:ascii="Malgun Gothic" w:eastAsia="Malgun Gothic" w:hAnsi="Malgun Gothic"/>
+                <w:lang w:val="nl-NL"/>
+              </w:rPr>
+            </w:pPr>
+            <w:r>
+              <w:rPr>
+                <w:rFonts w:ascii="Malgun Gothic" w:eastAsia="Malgun Gothic" w:hAnsi="Malgun Gothic"/>
+                <w:lang w:val="nl-NL"/>
+              </w:rPr>
+              <w:t>[1]</w:t>
+            </w:r>
+            <w:r>
+              <w:rPr>
+                <w:rFonts w:ascii="Malgun Gothic" w:eastAsia="Malgun Gothic" w:hAnsi="Malgun Gothic"/>
+                <w:lang w:val="nl-NL"/>
+              </w:rPr>
+              <w:t xml:space="preserve"> Er zijn geen beschikbare cons, de actor krijgt dan een foutmelding te zien</w:t>
+            </w:r>
+          </w:p>
+        </w:tc>
+      </w:tr>
+      <w:tr>
+        <w:tc>
+          <w:tcPr>
+            <w:tcW w:w="1885" w:type="dxa"/>
+          </w:tcPr>
+          <w:p>
+            <w:pPr>
+              <w:spacing w:line="240" w:lineRule="auto"/>
+              <w:rPr>
+                <w:rFonts w:ascii="Malgun Gothic" w:eastAsia="Malgun Gothic" w:hAnsi="Malgun Gothic"/>
+                <w:b/>
+                <w:lang w:val="nl-NL"/>
+              </w:rPr>
+            </w:pPr>
+            <w:r>
+              <w:rPr>
+                <w:rFonts w:ascii="Malgun Gothic" w:eastAsia="Malgun Gothic" w:hAnsi="Malgun Gothic"/>
+                <w:b/>
+                <w:lang w:val="nl-NL"/>
+              </w:rPr>
+              <w:t>Resultaat</w:t>
+            </w:r>
+          </w:p>
+        </w:tc>
+        <w:tc>
+          <w:tcPr>
+            <w:tcW w:w="7465" w:type="dxa"/>
+          </w:tcPr>
+          <w:p>
+            <w:pPr>
+              <w:spacing w:line="240" w:lineRule="auto"/>
               <w:rPr>
                 <w:rFonts w:ascii="Malgun Gothic" w:eastAsia="Malgun Gothic" w:hAnsi="Malgun Gothic"/>
                 <w:lang w:val="nl-NL"/>
@@ -5010,6 +5493,7 @@
           </w:tcPr>
           <w:p>
             <w:pPr>
+              <w:spacing w:line="240" w:lineRule="auto"/>
               <w:rPr>
                 <w:rFonts w:ascii="Malgun Gothic" w:eastAsia="Malgun Gothic" w:hAnsi="Malgun Gothic"/>
                 <w:b/>
@@ -5032,6 +5516,7 @@
           </w:tcPr>
           <w:p>
             <w:pPr>
+              <w:spacing w:line="240" w:lineRule="auto"/>
               <w:rPr>
                 <w:rFonts w:ascii="Malgun Gothic" w:eastAsia="Malgun Gothic" w:hAnsi="Malgun Gothic"/>
                 <w:b/>
@@ -5060,15 +5545,7 @@
                 <w:b/>
                 <w:lang w:val="nl-NL"/>
               </w:rPr>
-              <w:t xml:space="preserve">: </w:t>
-            </w:r>
-            <w:r>
-              <w:rPr>
-                <w:rFonts w:ascii="Malgun Gothic" w:eastAsia="Malgun Gothic" w:hAnsi="Malgun Gothic"/>
-                <w:b/>
-                <w:lang w:val="nl-NL"/>
-              </w:rPr>
-              <w:t>Tickets bestellen</w:t>
+              <w:t>: Tickets bestellen</w:t>
             </w:r>
           </w:p>
         </w:tc>
@@ -5080,6 +5557,7 @@
           </w:tcPr>
           <w:p>
             <w:pPr>
+              <w:spacing w:line="240" w:lineRule="auto"/>
               <w:rPr>
                 <w:rFonts w:ascii="Malgun Gothic" w:eastAsia="Malgun Gothic" w:hAnsi="Malgun Gothic"/>
                 <w:b/>
@@ -5102,6 +5580,7 @@
           </w:tcPr>
           <w:p>
             <w:pPr>
+              <w:spacing w:line="240" w:lineRule="auto"/>
               <w:rPr>
                 <w:rFonts w:ascii="Malgun Gothic" w:eastAsia="Malgun Gothic" w:hAnsi="Malgun Gothic"/>
                 <w:lang w:val="nl-NL"/>
@@ -5124,6 +5603,7 @@
           </w:tcPr>
           <w:p>
             <w:pPr>
+              <w:spacing w:line="240" w:lineRule="auto"/>
               <w:rPr>
                 <w:rFonts w:ascii="Malgun Gothic" w:eastAsia="Malgun Gothic" w:hAnsi="Malgun Gothic"/>
                 <w:b/>
@@ -5146,17 +5626,32 @@
           </w:tcPr>
           <w:p>
             <w:pPr>
-              <w:rPr>
-                <w:rFonts w:ascii="Malgun Gothic" w:eastAsia="Malgun Gothic" w:hAnsi="Malgun Gothic"/>
-                <w:lang w:val="nl-NL"/>
-              </w:rPr>
-            </w:pPr>
-            <w:r>
-              <w:rPr>
-                <w:rFonts w:ascii="Malgun Gothic" w:eastAsia="Malgun Gothic" w:hAnsi="Malgun Gothic"/>
-                <w:lang w:val="nl-NL"/>
-              </w:rPr>
-              <w:t>De cliënt is ingelogd</w:t>
+              <w:spacing w:line="240" w:lineRule="auto"/>
+              <w:rPr>
+                <w:rFonts w:ascii="Malgun Gothic" w:eastAsia="Malgun Gothic" w:hAnsi="Malgun Gothic"/>
+                <w:lang w:val="nl-NL"/>
+              </w:rPr>
+            </w:pPr>
+            <w:r>
+              <w:rPr>
+                <w:rFonts w:ascii="Malgun Gothic" w:eastAsia="Malgun Gothic" w:hAnsi="Malgun Gothic"/>
+                <w:lang w:val="nl-NL"/>
+              </w:rPr>
+              <w:t xml:space="preserve">De </w:t>
+            </w:r>
+            <w:r>
+              <w:rPr>
+                <w:rFonts w:ascii="Malgun Gothic" w:eastAsia="Malgun Gothic" w:hAnsi="Malgun Gothic"/>
+                <w:lang w:val="nl-NL"/>
+              </w:rPr>
+              <w:t>actor</w:t>
+            </w:r>
+            <w:r>
+              <w:rPr>
+                <w:rFonts w:ascii="Malgun Gothic" w:eastAsia="Malgun Gothic" w:hAnsi="Malgun Gothic"/>
+                <w:lang w:val="nl-NL"/>
+              </w:rPr>
+              <w:t xml:space="preserve"> heeft een con gekozen</w:t>
             </w:r>
           </w:p>
         </w:tc>
@@ -5168,6 +5663,7 @@
           </w:tcPr>
           <w:p>
             <w:pPr>
+              <w:spacing w:line="240" w:lineRule="auto"/>
               <w:rPr>
                 <w:rFonts w:ascii="Malgun Gothic" w:eastAsia="Malgun Gothic" w:hAnsi="Malgun Gothic"/>
                 <w:b/>
@@ -5195,11 +5691,61 @@
                 <w:ilvl w:val="0"/>
                 <w:numId w:val="5"/>
               </w:numPr>
-              <w:rPr>
-                <w:rFonts w:ascii="Malgun Gothic" w:eastAsia="Malgun Gothic" w:hAnsi="Malgun Gothic"/>
-                <w:lang w:val="nl-NL"/>
-              </w:rPr>
-            </w:pPr>
+              <w:spacing w:line="240" w:lineRule="auto"/>
+              <w:rPr>
+                <w:rFonts w:ascii="Malgun Gothic" w:eastAsia="Malgun Gothic" w:hAnsi="Malgun Gothic"/>
+                <w:lang w:val="nl-NL"/>
+              </w:rPr>
+            </w:pPr>
+            <w:r>
+              <w:rPr>
+                <w:rFonts w:ascii="Malgun Gothic" w:eastAsia="Malgun Gothic" w:hAnsi="Malgun Gothic"/>
+                <w:lang w:val="nl-NL"/>
+              </w:rPr>
+              <w:t>De actor selecteert een of meerdere dagen</w:t>
+            </w:r>
+          </w:p>
+          <w:p>
+            <w:pPr>
+              <w:pStyle w:val="ListParagraph"/>
+              <w:numPr>
+                <w:ilvl w:val="0"/>
+                <w:numId w:val="5"/>
+              </w:numPr>
+              <w:spacing w:line="240" w:lineRule="auto"/>
+              <w:rPr>
+                <w:rFonts w:ascii="Malgun Gothic" w:eastAsia="Malgun Gothic" w:hAnsi="Malgun Gothic"/>
+                <w:lang w:val="nl-NL"/>
+              </w:rPr>
+            </w:pPr>
+            <w:r>
+              <w:rPr>
+                <w:rFonts w:ascii="Malgun Gothic" w:eastAsia="Malgun Gothic" w:hAnsi="Malgun Gothic"/>
+                <w:lang w:val="nl-NL"/>
+              </w:rPr>
+              <w:t xml:space="preserve">Het systeem laat de actor het bevestigingsmenu zien met extra opties zoals hotel inbegrepen als de con dat ondersteunt </w:t>
+            </w:r>
+          </w:p>
+          <w:p>
+            <w:pPr>
+              <w:pStyle w:val="ListParagraph"/>
+              <w:numPr>
+                <w:ilvl w:val="0"/>
+                <w:numId w:val="5"/>
+              </w:numPr>
+              <w:spacing w:line="240" w:lineRule="auto"/>
+              <w:rPr>
+                <w:rFonts w:ascii="Malgun Gothic" w:eastAsia="Malgun Gothic" w:hAnsi="Malgun Gothic"/>
+                <w:lang w:val="nl-NL"/>
+              </w:rPr>
+            </w:pPr>
+            <w:r>
+              <w:rPr>
+                <w:rFonts w:ascii="Malgun Gothic" w:eastAsia="Malgun Gothic" w:hAnsi="Malgun Gothic"/>
+                <w:lang w:val="nl-NL"/>
+              </w:rPr>
+              <w:t>De actor voegt extra materiaal toe als dat gewenst is en bevestigt zijn bestelling</w:t>
+            </w:r>
           </w:p>
         </w:tc>
       </w:tr>
@@ -5210,6 +5756,7 @@
           </w:tcPr>
           <w:p>
             <w:pPr>
+              <w:spacing w:line="240" w:lineRule="auto"/>
               <w:rPr>
                 <w:rFonts w:ascii="Malgun Gothic" w:eastAsia="Malgun Gothic" w:hAnsi="Malgun Gothic"/>
                 <w:b/>
@@ -5232,18 +5779,12 @@
           </w:tcPr>
           <w:p>
             <w:pPr>
-              <w:rPr>
-                <w:rFonts w:ascii="Malgun Gothic" w:eastAsia="Malgun Gothic" w:hAnsi="Malgun Gothic"/>
-                <w:lang w:val="nl-NL"/>
-              </w:rPr>
-            </w:pPr>
-            <w:r>
-              <w:rPr>
-                <w:rFonts w:ascii="Malgun Gothic" w:eastAsia="Malgun Gothic" w:hAnsi="Malgun Gothic"/>
-                <w:lang w:val="nl-NL"/>
-              </w:rPr>
-              <w:t>[1]</w:t>
-            </w:r>
+              <w:spacing w:line="240" w:lineRule="auto"/>
+              <w:rPr>
+                <w:rFonts w:ascii="Malgun Gothic" w:eastAsia="Malgun Gothic" w:hAnsi="Malgun Gothic"/>
+                <w:lang w:val="nl-NL"/>
+              </w:rPr>
+            </w:pPr>
           </w:p>
         </w:tc>
       </w:tr>
@@ -5254,6 +5795,7 @@
           </w:tcPr>
           <w:p>
             <w:pPr>
+              <w:spacing w:line="240" w:lineRule="auto"/>
               <w:rPr>
                 <w:rFonts w:ascii="Malgun Gothic" w:eastAsia="Malgun Gothic" w:hAnsi="Malgun Gothic"/>
                 <w:b/>
@@ -5276,6 +5818,7 @@
           </w:tcPr>
           <w:p>
             <w:pPr>
+              <w:spacing w:line="240" w:lineRule="auto"/>
               <w:rPr>
                 <w:rFonts w:ascii="Malgun Gothic" w:eastAsia="Malgun Gothic" w:hAnsi="Malgun Gothic"/>
                 <w:lang w:val="nl-NL"/>
@@ -5300,8 +5843,434 @@
         </w:rPr>
       </w:pPr>
     </w:p>
+    <w:tbl>
+      <w:tblPr>
+        <w:tblStyle w:val="TableGrid"/>
+        <w:tblW w:w="0" w:type="auto"/>
+        <w:tblLook w:val="04A0" w:firstRow="1" w:lastRow="0" w:firstColumn="1" w:lastColumn="0" w:noHBand="0" w:noVBand="1"/>
+      </w:tblPr>
+      <w:tblGrid>
+        <w:gridCol w:w="1885"/>
+        <w:gridCol w:w="7465"/>
+      </w:tblGrid>
+      <w:tr>
+        <w:tc>
+          <w:tcPr>
+            <w:tcW w:w="1885" w:type="dxa"/>
+          </w:tcPr>
+          <w:p>
+            <w:pPr>
+              <w:spacing w:line="240" w:lineRule="auto"/>
+              <w:rPr>
+                <w:rFonts w:ascii="Malgun Gothic" w:eastAsia="Malgun Gothic" w:hAnsi="Malgun Gothic"/>
+                <w:b/>
+                <w:lang w:val="nl-NL"/>
+              </w:rPr>
+            </w:pPr>
+            <w:r>
+              <w:rPr>
+                <w:rFonts w:ascii="Malgun Gothic" w:eastAsia="Malgun Gothic" w:hAnsi="Malgun Gothic"/>
+                <w:b/>
+                <w:lang w:val="nl-NL"/>
+              </w:rPr>
+              <w:lastRenderedPageBreak/>
+              <w:t>Naam</w:t>
+            </w:r>
+          </w:p>
+        </w:tc>
+        <w:tc>
+          <w:tcPr>
+            <w:tcW w:w="7465" w:type="dxa"/>
+          </w:tcPr>
+          <w:p>
+            <w:pPr>
+              <w:spacing w:line="240" w:lineRule="auto"/>
+              <w:rPr>
+                <w:rFonts w:ascii="Malgun Gothic" w:eastAsia="Malgun Gothic" w:hAnsi="Malgun Gothic"/>
+                <w:b/>
+                <w:lang w:val="nl-NL"/>
+              </w:rPr>
+            </w:pPr>
+            <w:r>
+              <w:rPr>
+                <w:rFonts w:ascii="Malgun Gothic" w:eastAsia="Malgun Gothic" w:hAnsi="Malgun Gothic"/>
+                <w:b/>
+                <w:lang w:val="nl-NL"/>
+              </w:rPr>
+              <w:t>UC</w:t>
+            </w:r>
+            <w:r>
+              <w:rPr>
+                <w:rFonts w:ascii="Malgun Gothic" w:eastAsia="Malgun Gothic" w:hAnsi="Malgun Gothic"/>
+                <w:b/>
+                <w:lang w:val="nl-NL"/>
+              </w:rPr>
+              <w:t>5</w:t>
+            </w:r>
+            <w:r>
+              <w:rPr>
+                <w:rFonts w:ascii="Malgun Gothic" w:eastAsia="Malgun Gothic" w:hAnsi="Malgun Gothic"/>
+                <w:b/>
+                <w:lang w:val="nl-NL"/>
+              </w:rPr>
+              <w:t>: Con sorteren</w:t>
+            </w:r>
+          </w:p>
+        </w:tc>
+      </w:tr>
+      <w:tr>
+        <w:tc>
+          <w:tcPr>
+            <w:tcW w:w="1885" w:type="dxa"/>
+          </w:tcPr>
+          <w:p>
+            <w:pPr>
+              <w:spacing w:line="240" w:lineRule="auto"/>
+              <w:rPr>
+                <w:rFonts w:ascii="Malgun Gothic" w:eastAsia="Malgun Gothic" w:hAnsi="Malgun Gothic"/>
+                <w:b/>
+                <w:lang w:val="nl-NL"/>
+              </w:rPr>
+            </w:pPr>
+            <w:r>
+              <w:rPr>
+                <w:rFonts w:ascii="Malgun Gothic" w:eastAsia="Malgun Gothic" w:hAnsi="Malgun Gothic"/>
+                <w:b/>
+                <w:lang w:val="nl-NL"/>
+              </w:rPr>
+              <w:t>Actor</w:t>
+            </w:r>
+          </w:p>
+        </w:tc>
+        <w:tc>
+          <w:tcPr>
+            <w:tcW w:w="7465" w:type="dxa"/>
+          </w:tcPr>
+          <w:p>
+            <w:pPr>
+              <w:spacing w:line="240" w:lineRule="auto"/>
+              <w:rPr>
+                <w:rFonts w:ascii="Malgun Gothic" w:eastAsia="Malgun Gothic" w:hAnsi="Malgun Gothic"/>
+                <w:lang w:val="nl-NL"/>
+              </w:rPr>
+            </w:pPr>
+            <w:r>
+              <w:rPr>
+                <w:rFonts w:ascii="Malgun Gothic" w:eastAsia="Malgun Gothic" w:hAnsi="Malgun Gothic"/>
+                <w:lang w:val="nl-NL"/>
+              </w:rPr>
+              <w:t>Client</w:t>
+            </w:r>
+          </w:p>
+        </w:tc>
+      </w:tr>
+      <w:tr>
+        <w:tc>
+          <w:tcPr>
+            <w:tcW w:w="1885" w:type="dxa"/>
+          </w:tcPr>
+          <w:p>
+            <w:pPr>
+              <w:spacing w:line="240" w:lineRule="auto"/>
+              <w:rPr>
+                <w:rFonts w:ascii="Malgun Gothic" w:eastAsia="Malgun Gothic" w:hAnsi="Malgun Gothic"/>
+                <w:b/>
+                <w:lang w:val="nl-NL"/>
+              </w:rPr>
+            </w:pPr>
+            <w:r>
+              <w:rPr>
+                <w:rFonts w:ascii="Malgun Gothic" w:eastAsia="Malgun Gothic" w:hAnsi="Malgun Gothic"/>
+                <w:b/>
+                <w:lang w:val="nl-NL"/>
+              </w:rPr>
+              <w:t>Aannamen</w:t>
+            </w:r>
+          </w:p>
+        </w:tc>
+        <w:tc>
+          <w:tcPr>
+            <w:tcW w:w="7465" w:type="dxa"/>
+          </w:tcPr>
+          <w:p>
+            <w:pPr>
+              <w:spacing w:line="240" w:lineRule="auto"/>
+              <w:rPr>
+                <w:rFonts w:ascii="Malgun Gothic" w:eastAsia="Malgun Gothic" w:hAnsi="Malgun Gothic"/>
+                <w:lang w:val="nl-NL"/>
+              </w:rPr>
+            </w:pPr>
+            <w:r>
+              <w:rPr>
+                <w:rFonts w:ascii="Malgun Gothic" w:eastAsia="Malgun Gothic" w:hAnsi="Malgun Gothic"/>
+                <w:lang w:val="nl-NL"/>
+              </w:rPr>
+              <w:t xml:space="preserve">De </w:t>
+            </w:r>
+            <w:r>
+              <w:rPr>
+                <w:rFonts w:ascii="Malgun Gothic" w:eastAsia="Malgun Gothic" w:hAnsi="Malgun Gothic"/>
+                <w:lang w:val="nl-NL"/>
+              </w:rPr>
+              <w:t>actor</w:t>
+            </w:r>
+            <w:r>
+              <w:rPr>
+                <w:rFonts w:ascii="Malgun Gothic" w:eastAsia="Malgun Gothic" w:hAnsi="Malgun Gothic"/>
+                <w:lang w:val="nl-NL"/>
+              </w:rPr>
+              <w:t xml:space="preserve"> is ingelogd</w:t>
+            </w:r>
+          </w:p>
+        </w:tc>
+      </w:tr>
+      <w:tr>
+        <w:tc>
+          <w:tcPr>
+            <w:tcW w:w="1885" w:type="dxa"/>
+          </w:tcPr>
+          <w:p>
+            <w:pPr>
+              <w:spacing w:line="240" w:lineRule="auto"/>
+              <w:rPr>
+                <w:rFonts w:ascii="Malgun Gothic" w:eastAsia="Malgun Gothic" w:hAnsi="Malgun Gothic"/>
+                <w:b/>
+                <w:lang w:val="nl-NL"/>
+              </w:rPr>
+            </w:pPr>
+            <w:r>
+              <w:rPr>
+                <w:rFonts w:ascii="Malgun Gothic" w:eastAsia="Malgun Gothic" w:hAnsi="Malgun Gothic"/>
+                <w:b/>
+                <w:lang w:val="nl-NL"/>
+              </w:rPr>
+              <w:t>Beschrijving</w:t>
+            </w:r>
+          </w:p>
+        </w:tc>
+        <w:tc>
+          <w:tcPr>
+            <w:tcW w:w="7465" w:type="dxa"/>
+          </w:tcPr>
+          <w:p>
+            <w:pPr>
+              <w:pStyle w:val="ListParagraph"/>
+              <w:numPr>
+                <w:ilvl w:val="0"/>
+                <w:numId w:val="7"/>
+              </w:numPr>
+              <w:spacing w:line="240" w:lineRule="auto"/>
+              <w:rPr>
+                <w:rFonts w:ascii="Malgun Gothic" w:eastAsia="Malgun Gothic" w:hAnsi="Malgun Gothic"/>
+                <w:lang w:val="nl-NL"/>
+              </w:rPr>
+            </w:pPr>
+            <w:r>
+              <w:rPr>
+                <w:rFonts w:ascii="Malgun Gothic" w:eastAsia="Malgun Gothic" w:hAnsi="Malgun Gothic"/>
+                <w:lang w:val="nl-NL"/>
+              </w:rPr>
+              <w:t>De actor navigeert naar het aankoopmenu</w:t>
+            </w:r>
+          </w:p>
+          <w:p>
+            <w:pPr>
+              <w:pStyle w:val="ListParagraph"/>
+              <w:numPr>
+                <w:ilvl w:val="0"/>
+                <w:numId w:val="7"/>
+              </w:numPr>
+              <w:spacing w:line="240" w:lineRule="auto"/>
+              <w:rPr>
+                <w:rFonts w:ascii="Malgun Gothic" w:eastAsia="Malgun Gothic" w:hAnsi="Malgun Gothic"/>
+                <w:lang w:val="nl-NL"/>
+              </w:rPr>
+            </w:pPr>
+            <w:r>
+              <w:rPr>
+                <w:rFonts w:ascii="Malgun Gothic" w:eastAsia="Malgun Gothic" w:hAnsi="Malgun Gothic"/>
+                <w:lang w:val="nl-NL"/>
+              </w:rPr>
+              <w:t>Het systeem laat alle cons zien</w:t>
+            </w:r>
+          </w:p>
+          <w:p>
+            <w:pPr>
+              <w:pStyle w:val="ListParagraph"/>
+              <w:numPr>
+                <w:ilvl w:val="0"/>
+                <w:numId w:val="7"/>
+              </w:numPr>
+              <w:spacing w:line="240" w:lineRule="auto"/>
+              <w:rPr>
+                <w:rFonts w:ascii="Malgun Gothic" w:eastAsia="Malgun Gothic" w:hAnsi="Malgun Gothic"/>
+                <w:lang w:val="nl-NL"/>
+              </w:rPr>
+            </w:pPr>
+            <w:r>
+              <w:rPr>
+                <w:rFonts w:ascii="Malgun Gothic" w:eastAsia="Malgun Gothic" w:hAnsi="Malgun Gothic"/>
+                <w:lang w:val="nl-NL"/>
+              </w:rPr>
+              <w:t>De actor kiest voor sorteren [1]</w:t>
+            </w:r>
+          </w:p>
+          <w:p>
+            <w:pPr>
+              <w:pStyle w:val="ListParagraph"/>
+              <w:numPr>
+                <w:ilvl w:val="0"/>
+                <w:numId w:val="7"/>
+              </w:numPr>
+              <w:spacing w:line="240" w:lineRule="auto"/>
+              <w:rPr>
+                <w:rFonts w:ascii="Malgun Gothic" w:eastAsia="Malgun Gothic" w:hAnsi="Malgun Gothic"/>
+                <w:lang w:val="nl-NL"/>
+              </w:rPr>
+            </w:pPr>
+            <w:r>
+              <w:rPr>
+                <w:rFonts w:ascii="Malgun Gothic" w:eastAsia="Malgun Gothic" w:hAnsi="Malgun Gothic"/>
+                <w:lang w:val="nl-NL"/>
+              </w:rPr>
+              <w:t>Het systeem sorteert de cons oplopend op datum</w:t>
+            </w:r>
+          </w:p>
+        </w:tc>
+      </w:tr>
+      <w:tr>
+        <w:tc>
+          <w:tcPr>
+            <w:tcW w:w="1885" w:type="dxa"/>
+          </w:tcPr>
+          <w:p>
+            <w:pPr>
+              <w:spacing w:line="240" w:lineRule="auto"/>
+              <w:rPr>
+                <w:rFonts w:ascii="Malgun Gothic" w:eastAsia="Malgun Gothic" w:hAnsi="Malgun Gothic"/>
+                <w:b/>
+                <w:lang w:val="nl-NL"/>
+              </w:rPr>
+            </w:pPr>
+            <w:r>
+              <w:rPr>
+                <w:rFonts w:ascii="Malgun Gothic" w:eastAsia="Malgun Gothic" w:hAnsi="Malgun Gothic"/>
+                <w:b/>
+                <w:lang w:val="nl-NL"/>
+              </w:rPr>
+              <w:t>Uitzonderingen</w:t>
+            </w:r>
+          </w:p>
+        </w:tc>
+        <w:tc>
+          <w:tcPr>
+            <w:tcW w:w="7465" w:type="dxa"/>
+          </w:tcPr>
+          <w:p>
+            <w:pPr>
+              <w:spacing w:line="240" w:lineRule="auto"/>
+              <w:rPr>
+                <w:rFonts w:ascii="Malgun Gothic" w:eastAsia="Malgun Gothic" w:hAnsi="Malgun Gothic"/>
+                <w:lang w:val="nl-NL"/>
+              </w:rPr>
+            </w:pPr>
+            <w:r>
+              <w:rPr>
+                <w:rFonts w:ascii="Malgun Gothic" w:eastAsia="Malgun Gothic" w:hAnsi="Malgun Gothic"/>
+                <w:lang w:val="nl-NL"/>
+              </w:rPr>
+              <w:t>[1]</w:t>
+            </w:r>
+            <w:r>
+              <w:rPr>
+                <w:rFonts w:ascii="Malgun Gothic" w:eastAsia="Malgun Gothic" w:hAnsi="Malgun Gothic"/>
+                <w:lang w:val="nl-NL"/>
+              </w:rPr>
+              <w:t xml:space="preserve"> Er zijn geen cons om te sorteren, de actor krijgt dan een foutmelding te zien</w:t>
+            </w:r>
+          </w:p>
+        </w:tc>
+      </w:tr>
+      <w:tr>
+        <w:tc>
+          <w:tcPr>
+            <w:tcW w:w="1885" w:type="dxa"/>
+          </w:tcPr>
+          <w:p>
+            <w:pPr>
+              <w:spacing w:line="240" w:lineRule="auto"/>
+              <w:rPr>
+                <w:rFonts w:ascii="Malgun Gothic" w:eastAsia="Malgun Gothic" w:hAnsi="Malgun Gothic"/>
+                <w:b/>
+                <w:lang w:val="nl-NL"/>
+              </w:rPr>
+            </w:pPr>
+            <w:r>
+              <w:rPr>
+                <w:rFonts w:ascii="Malgun Gothic" w:eastAsia="Malgun Gothic" w:hAnsi="Malgun Gothic"/>
+                <w:b/>
+                <w:lang w:val="nl-NL"/>
+              </w:rPr>
+              <w:t>Resultaat</w:t>
+            </w:r>
+          </w:p>
+        </w:tc>
+        <w:tc>
+          <w:tcPr>
+            <w:tcW w:w="7465" w:type="dxa"/>
+          </w:tcPr>
+          <w:p>
+            <w:pPr>
+              <w:spacing w:line="240" w:lineRule="auto"/>
+              <w:rPr>
+                <w:rFonts w:ascii="Malgun Gothic" w:eastAsia="Malgun Gothic" w:hAnsi="Malgun Gothic"/>
+                <w:lang w:val="nl-NL"/>
+              </w:rPr>
+            </w:pPr>
+            <w:r>
+              <w:rPr>
+                <w:rFonts w:ascii="Malgun Gothic" w:eastAsia="Malgun Gothic" w:hAnsi="Malgun Gothic"/>
+                <w:lang w:val="nl-NL"/>
+              </w:rPr>
+              <w:t xml:space="preserve">De </w:t>
+            </w:r>
+            <w:r>
+              <w:rPr>
+                <w:rFonts w:ascii="Malgun Gothic" w:eastAsia="Malgun Gothic" w:hAnsi="Malgun Gothic"/>
+                <w:lang w:val="nl-NL"/>
+              </w:rPr>
+              <w:t>actor</w:t>
+            </w:r>
+            <w:r>
+              <w:rPr>
+                <w:rFonts w:ascii="Malgun Gothic" w:eastAsia="Malgun Gothic" w:hAnsi="Malgun Gothic"/>
+                <w:lang w:val="nl-NL"/>
+              </w:rPr>
+              <w:t xml:space="preserve"> heeft een lijst van cons voor zich die gesorteerd zijn op de </w:t>
+            </w:r>
+            <w:r>
+              <w:rPr>
+                <w:rFonts w:ascii="Malgun Gothic" w:eastAsia="Malgun Gothic" w:hAnsi="Malgun Gothic"/>
+                <w:lang w:val="nl-NL"/>
+              </w:rPr>
+              <w:t>datum</w:t>
+            </w:r>
+          </w:p>
+        </w:tc>
+      </w:tr>
+    </w:tbl>
     <w:p>
       <w:pPr>
+        <w:spacing w:line="240" w:lineRule="auto"/>
+        <w:rPr>
+          <w:rFonts w:ascii="Malgun Gothic" w:eastAsia="Malgun Gothic" w:hAnsi="Malgun Gothic"/>
+          <w:lang w:val="nl-NL"/>
+        </w:rPr>
+      </w:pPr>
+    </w:p>
+    <w:p>
+      <w:pPr>
+        <w:spacing w:line="240" w:lineRule="auto"/>
         <w:rPr>
           <w:rFonts w:ascii="Malgun Gothic" w:eastAsia="Malgun Gothic" w:hAnsi="Malgun Gothic"/>
           <w:lang w:val="nl-NL"/>
@@ -5341,6 +6310,7 @@
           </w:tcPr>
           <w:p>
             <w:pPr>
+              <w:spacing w:line="240" w:lineRule="auto"/>
               <w:rPr>
                 <w:rFonts w:ascii="Malgun Gothic" w:eastAsia="Malgun Gothic" w:hAnsi="Malgun Gothic"/>
                 <w:b/>
@@ -5364,6 +6334,7 @@
           </w:tcPr>
           <w:p>
             <w:pPr>
+              <w:spacing w:line="240" w:lineRule="auto"/>
               <w:rPr>
                 <w:rFonts w:ascii="Malgun Gothic" w:eastAsia="Malgun Gothic" w:hAnsi="Malgun Gothic"/>
                 <w:b/>
@@ -5384,23 +6355,15 @@
                 <w:b/>
                 <w:lang w:val="nl-NL"/>
               </w:rPr>
-              <w:t>5</w:t>
-            </w:r>
-            <w:r>
-              <w:rPr>
-                <w:rFonts w:ascii="Malgun Gothic" w:eastAsia="Malgun Gothic" w:hAnsi="Malgun Gothic"/>
-                <w:b/>
-                <w:lang w:val="nl-NL"/>
-              </w:rPr>
-              <w:t xml:space="preserve">: </w:t>
-            </w:r>
-            <w:r>
-              <w:rPr>
-                <w:rFonts w:ascii="Malgun Gothic" w:eastAsia="Malgun Gothic" w:hAnsi="Malgun Gothic"/>
-                <w:b/>
-                <w:lang w:val="nl-NL"/>
-              </w:rPr>
-              <w:t>Con sorteren</w:t>
+              <w:t>6</w:t>
+            </w:r>
+            <w:r>
+              <w:rPr>
+                <w:rFonts w:ascii="Malgun Gothic" w:eastAsia="Malgun Gothic" w:hAnsi="Malgun Gothic"/>
+                <w:b/>
+                <w:lang w:val="nl-NL"/>
+              </w:rPr>
+              <w:t>: Con opvragen</w:t>
             </w:r>
           </w:p>
         </w:tc>
@@ -5412,6 +6375,7 @@
           </w:tcPr>
           <w:p>
             <w:pPr>
+              <w:spacing w:line="240" w:lineRule="auto"/>
               <w:rPr>
                 <w:rFonts w:ascii="Malgun Gothic" w:eastAsia="Malgun Gothic" w:hAnsi="Malgun Gothic"/>
                 <w:b/>
@@ -5434,6 +6398,7 @@
           </w:tcPr>
           <w:p>
             <w:pPr>
+              <w:spacing w:line="240" w:lineRule="auto"/>
               <w:rPr>
                 <w:rFonts w:ascii="Malgun Gothic" w:eastAsia="Malgun Gothic" w:hAnsi="Malgun Gothic"/>
                 <w:lang w:val="nl-NL"/>
@@ -5456,6 +6421,7 @@
           </w:tcPr>
           <w:p>
             <w:pPr>
+              <w:spacing w:line="240" w:lineRule="auto"/>
               <w:rPr>
                 <w:rFonts w:ascii="Malgun Gothic" w:eastAsia="Malgun Gothic" w:hAnsi="Malgun Gothic"/>
                 <w:b/>
@@ -5478,17 +6444,32 @@
           </w:tcPr>
           <w:p>
             <w:pPr>
-              <w:rPr>
-                <w:rFonts w:ascii="Malgun Gothic" w:eastAsia="Malgun Gothic" w:hAnsi="Malgun Gothic"/>
-                <w:lang w:val="nl-NL"/>
-              </w:rPr>
-            </w:pPr>
-            <w:r>
-              <w:rPr>
-                <w:rFonts w:ascii="Malgun Gothic" w:eastAsia="Malgun Gothic" w:hAnsi="Malgun Gothic"/>
-                <w:lang w:val="nl-NL"/>
-              </w:rPr>
-              <w:t>De cliënt is ingelogd</w:t>
+              <w:spacing w:line="240" w:lineRule="auto"/>
+              <w:rPr>
+                <w:rFonts w:ascii="Malgun Gothic" w:eastAsia="Malgun Gothic" w:hAnsi="Malgun Gothic"/>
+                <w:lang w:val="nl-NL"/>
+              </w:rPr>
+            </w:pPr>
+            <w:r>
+              <w:rPr>
+                <w:rFonts w:ascii="Malgun Gothic" w:eastAsia="Malgun Gothic" w:hAnsi="Malgun Gothic"/>
+                <w:lang w:val="nl-NL"/>
+              </w:rPr>
+              <w:t xml:space="preserve">De </w:t>
+            </w:r>
+            <w:r>
+              <w:rPr>
+                <w:rFonts w:ascii="Malgun Gothic" w:eastAsia="Malgun Gothic" w:hAnsi="Malgun Gothic"/>
+                <w:lang w:val="nl-NL"/>
+              </w:rPr>
+              <w:t>actor</w:t>
+            </w:r>
+            <w:r>
+              <w:rPr>
+                <w:rFonts w:ascii="Malgun Gothic" w:eastAsia="Malgun Gothic" w:hAnsi="Malgun Gothic"/>
+                <w:lang w:val="nl-NL"/>
+              </w:rPr>
+              <w:t xml:space="preserve"> is ingelogd </w:t>
             </w:r>
           </w:p>
         </w:tc>
@@ -5500,6 +6481,7 @@
           </w:tcPr>
           <w:p>
             <w:pPr>
+              <w:spacing w:line="240" w:lineRule="auto"/>
               <w:rPr>
                 <w:rFonts w:ascii="Malgun Gothic" w:eastAsia="Malgun Gothic" w:hAnsi="Malgun Gothic"/>
                 <w:b/>
@@ -5522,11 +6504,87 @@
           </w:tcPr>
           <w:p>
             <w:pPr>
-              <w:rPr>
-                <w:rFonts w:ascii="Malgun Gothic" w:eastAsia="Malgun Gothic" w:hAnsi="Malgun Gothic"/>
-                <w:lang w:val="nl-NL"/>
-              </w:rPr>
-            </w:pPr>
+              <w:pStyle w:val="ListParagraph"/>
+              <w:numPr>
+                <w:ilvl w:val="0"/>
+                <w:numId w:val="8"/>
+              </w:numPr>
+              <w:spacing w:line="240" w:lineRule="auto"/>
+              <w:rPr>
+                <w:rFonts w:ascii="Malgun Gothic" w:eastAsia="Malgun Gothic" w:hAnsi="Malgun Gothic"/>
+                <w:lang w:val="nl-NL"/>
+              </w:rPr>
+            </w:pPr>
+            <w:r>
+              <w:rPr>
+                <w:rFonts w:ascii="Malgun Gothic" w:eastAsia="Malgun Gothic" w:hAnsi="Malgun Gothic"/>
+                <w:lang w:val="nl-NL"/>
+              </w:rPr>
+              <w:t>De actor navigeert zich naar het aankoopmenu</w:t>
+            </w:r>
+          </w:p>
+          <w:p>
+            <w:pPr>
+              <w:pStyle w:val="ListParagraph"/>
+              <w:numPr>
+                <w:ilvl w:val="0"/>
+                <w:numId w:val="8"/>
+              </w:numPr>
+              <w:spacing w:line="240" w:lineRule="auto"/>
+              <w:rPr>
+                <w:rFonts w:ascii="Malgun Gothic" w:eastAsia="Malgun Gothic" w:hAnsi="Malgun Gothic"/>
+                <w:lang w:val="nl-NL"/>
+              </w:rPr>
+            </w:pPr>
+            <w:r>
+              <w:rPr>
+                <w:rFonts w:ascii="Malgun Gothic" w:eastAsia="Malgun Gothic" w:hAnsi="Malgun Gothic"/>
+                <w:lang w:val="nl-NL"/>
+              </w:rPr>
+              <w:t>Het systeem laat alle cons zien</w:t>
+            </w:r>
+          </w:p>
+          <w:p>
+            <w:pPr>
+              <w:pStyle w:val="ListParagraph"/>
+              <w:numPr>
+                <w:ilvl w:val="0"/>
+                <w:numId w:val="8"/>
+              </w:numPr>
+              <w:spacing w:line="240" w:lineRule="auto"/>
+              <w:rPr>
+                <w:rFonts w:ascii="Malgun Gothic" w:eastAsia="Malgun Gothic" w:hAnsi="Malgun Gothic"/>
+                <w:lang w:val="nl-NL"/>
+              </w:rPr>
+            </w:pPr>
+            <w:r>
+              <w:rPr>
+                <w:rFonts w:ascii="Malgun Gothic" w:eastAsia="Malgun Gothic" w:hAnsi="Malgun Gothic"/>
+                <w:lang w:val="nl-NL"/>
+              </w:rPr>
+              <w:t>De actor kiest voor laat alles zien [1]</w:t>
+            </w:r>
+          </w:p>
+          <w:p>
+            <w:pPr>
+              <w:pStyle w:val="ListParagraph"/>
+              <w:numPr>
+                <w:ilvl w:val="0"/>
+                <w:numId w:val="8"/>
+              </w:numPr>
+              <w:spacing w:line="240" w:lineRule="auto"/>
+              <w:rPr>
+                <w:rFonts w:ascii="Malgun Gothic" w:eastAsia="Malgun Gothic" w:hAnsi="Malgun Gothic"/>
+                <w:lang w:val="nl-NL"/>
+              </w:rPr>
+            </w:pPr>
+            <w:r>
+              <w:rPr>
+                <w:rFonts w:ascii="Malgun Gothic" w:eastAsia="Malgun Gothic" w:hAnsi="Malgun Gothic"/>
+                <w:lang w:val="nl-NL"/>
+              </w:rPr>
+              <w:t>Het systeem laat een lijst zien van alle cons waar de actor een kaartje voor heeft gekocht</w:t>
+            </w:r>
           </w:p>
         </w:tc>
       </w:tr>
@@ -5537,6 +6595,7 @@
           </w:tcPr>
           <w:p>
             <w:pPr>
+              <w:spacing w:line="240" w:lineRule="auto"/>
               <w:rPr>
                 <w:rFonts w:ascii="Malgun Gothic" w:eastAsia="Malgun Gothic" w:hAnsi="Malgun Gothic"/>
                 <w:b/>
@@ -5559,6 +6618,7 @@
           </w:tcPr>
           <w:p>
             <w:pPr>
+              <w:spacing w:line="240" w:lineRule="auto"/>
               <w:rPr>
                 <w:rFonts w:ascii="Malgun Gothic" w:eastAsia="Malgun Gothic" w:hAnsi="Malgun Gothic"/>
                 <w:lang w:val="nl-NL"/>
@@ -5570,6 +6630,13 @@
                 <w:lang w:val="nl-NL"/>
               </w:rPr>
               <w:t>[1]</w:t>
+            </w:r>
+            <w:r>
+              <w:rPr>
+                <w:rFonts w:ascii="Malgun Gothic" w:eastAsia="Malgun Gothic" w:hAnsi="Malgun Gothic"/>
+                <w:lang w:val="nl-NL"/>
+              </w:rPr>
+              <w:t xml:space="preserve"> De actor heeft nog geen kaartjes gekocht voor een con, hij krijgt dan een foutmelding te zien</w:t>
             </w:r>
           </w:p>
         </w:tc>
@@ -5581,6 +6648,7 @@
           </w:tcPr>
           <w:p>
             <w:pPr>
+              <w:spacing w:line="240" w:lineRule="auto"/>
               <w:rPr>
                 <w:rFonts w:ascii="Malgun Gothic" w:eastAsia="Malgun Gothic" w:hAnsi="Malgun Gothic"/>
                 <w:b/>
@@ -5603,6 +6671,7 @@
           </w:tcPr>
           <w:p>
             <w:pPr>
+              <w:spacing w:line="240" w:lineRule="auto"/>
               <w:rPr>
                 <w:rFonts w:ascii="Malgun Gothic" w:eastAsia="Malgun Gothic" w:hAnsi="Malgun Gothic"/>
                 <w:lang w:val="nl-NL"/>
@@ -5620,330 +6689,7 @@
                 <w:rFonts w:ascii="Malgun Gothic" w:eastAsia="Malgun Gothic" w:hAnsi="Malgun Gothic"/>
                 <w:lang w:val="nl-NL"/>
               </w:rPr>
-              <w:t>cliënt</w:t>
-            </w:r>
-            <w:r>
-              <w:rPr>
-                <w:rFonts w:ascii="Malgun Gothic" w:eastAsia="Malgun Gothic" w:hAnsi="Malgun Gothic"/>
-                <w:lang w:val="nl-NL"/>
-              </w:rPr>
-              <w:t xml:space="preserve"> heeft een lijst van cons voor zich die gesorteerd zijn op de </w:t>
-            </w:r>
-            <w:r>
-              <w:rPr>
-                <w:rFonts w:ascii="Malgun Gothic" w:eastAsia="Malgun Gothic" w:hAnsi="Malgun Gothic"/>
-                <w:lang w:val="nl-NL"/>
-              </w:rPr>
-              <w:t>datum</w:t>
-            </w:r>
-          </w:p>
-        </w:tc>
-      </w:tr>
-    </w:tbl>
-    <w:p>
-      <w:pPr>
-        <w:rPr>
-          <w:rFonts w:ascii="Malgun Gothic" w:eastAsia="Malgun Gothic" w:hAnsi="Malgun Gothic"/>
-          <w:lang w:val="nl-NL"/>
-        </w:rPr>
-      </w:pPr>
-    </w:p>
-    <w:tbl>
-      <w:tblPr>
-        <w:tblStyle w:val="TableGrid"/>
-        <w:tblW w:w="0" w:type="auto"/>
-        <w:tblLook w:val="04A0" w:firstRow="1" w:lastRow="0" w:firstColumn="1" w:lastColumn="0" w:noHBand="0" w:noVBand="1"/>
-      </w:tblPr>
-      <w:tblGrid>
-        <w:gridCol w:w="1885"/>
-        <w:gridCol w:w="7465"/>
-      </w:tblGrid>
-      <w:tr>
-        <w:tc>
-          <w:tcPr>
-            <w:tcW w:w="1885" w:type="dxa"/>
-          </w:tcPr>
-          <w:p>
-            <w:pPr>
-              <w:rPr>
-                <w:rFonts w:ascii="Malgun Gothic" w:eastAsia="Malgun Gothic" w:hAnsi="Malgun Gothic"/>
-                <w:b/>
-                <w:lang w:val="nl-NL"/>
-              </w:rPr>
-            </w:pPr>
-            <w:r>
-              <w:rPr>
-                <w:rFonts w:ascii="Malgun Gothic" w:eastAsia="Malgun Gothic" w:hAnsi="Malgun Gothic"/>
-                <w:b/>
-                <w:lang w:val="nl-NL"/>
-              </w:rPr>
-              <w:t>Naam</w:t>
-            </w:r>
-          </w:p>
-        </w:tc>
-        <w:tc>
-          <w:tcPr>
-            <w:tcW w:w="7465" w:type="dxa"/>
-          </w:tcPr>
-          <w:p>
-            <w:pPr>
-              <w:rPr>
-                <w:rFonts w:ascii="Malgun Gothic" w:eastAsia="Malgun Gothic" w:hAnsi="Malgun Gothic"/>
-                <w:b/>
-                <w:lang w:val="nl-NL"/>
-              </w:rPr>
-            </w:pPr>
-            <w:r>
-              <w:rPr>
-                <w:rFonts w:ascii="Malgun Gothic" w:eastAsia="Malgun Gothic" w:hAnsi="Malgun Gothic"/>
-                <w:b/>
-                <w:lang w:val="nl-NL"/>
-              </w:rPr>
-              <w:t>UC</w:t>
-            </w:r>
-            <w:r>
-              <w:rPr>
-                <w:rFonts w:ascii="Malgun Gothic" w:eastAsia="Malgun Gothic" w:hAnsi="Malgun Gothic"/>
-                <w:b/>
-                <w:lang w:val="nl-NL"/>
-              </w:rPr>
-              <w:t>6</w:t>
-            </w:r>
-            <w:r>
-              <w:rPr>
-                <w:rFonts w:ascii="Malgun Gothic" w:eastAsia="Malgun Gothic" w:hAnsi="Malgun Gothic"/>
-                <w:b/>
-                <w:lang w:val="nl-NL"/>
-              </w:rPr>
-              <w:t xml:space="preserve">: </w:t>
-            </w:r>
-            <w:r>
-              <w:rPr>
-                <w:rFonts w:ascii="Malgun Gothic" w:eastAsia="Malgun Gothic" w:hAnsi="Malgun Gothic"/>
-                <w:b/>
-                <w:lang w:val="nl-NL"/>
-              </w:rPr>
-              <w:t>Con opvragen</w:t>
-            </w:r>
-          </w:p>
-        </w:tc>
-      </w:tr>
-      <w:tr>
-        <w:tc>
-          <w:tcPr>
-            <w:tcW w:w="1885" w:type="dxa"/>
-          </w:tcPr>
-          <w:p>
-            <w:pPr>
-              <w:rPr>
-                <w:rFonts w:ascii="Malgun Gothic" w:eastAsia="Malgun Gothic" w:hAnsi="Malgun Gothic"/>
-                <w:b/>
-                <w:lang w:val="nl-NL"/>
-              </w:rPr>
-            </w:pPr>
-            <w:r>
-              <w:rPr>
-                <w:rFonts w:ascii="Malgun Gothic" w:eastAsia="Malgun Gothic" w:hAnsi="Malgun Gothic"/>
-                <w:b/>
-                <w:lang w:val="nl-NL"/>
-              </w:rPr>
-              <w:t>Actor</w:t>
-            </w:r>
-          </w:p>
-        </w:tc>
-        <w:tc>
-          <w:tcPr>
-            <w:tcW w:w="7465" w:type="dxa"/>
-          </w:tcPr>
-          <w:p>
-            <w:pPr>
-              <w:rPr>
-                <w:rFonts w:ascii="Malgun Gothic" w:eastAsia="Malgun Gothic" w:hAnsi="Malgun Gothic"/>
-                <w:lang w:val="nl-NL"/>
-              </w:rPr>
-            </w:pPr>
-            <w:r>
-              <w:rPr>
-                <w:rFonts w:ascii="Malgun Gothic" w:eastAsia="Malgun Gothic" w:hAnsi="Malgun Gothic"/>
-                <w:lang w:val="nl-NL"/>
-              </w:rPr>
-              <w:t>Client</w:t>
-            </w:r>
-          </w:p>
-        </w:tc>
-      </w:tr>
-      <w:tr>
-        <w:tc>
-          <w:tcPr>
-            <w:tcW w:w="1885" w:type="dxa"/>
-          </w:tcPr>
-          <w:p>
-            <w:pPr>
-              <w:rPr>
-                <w:rFonts w:ascii="Malgun Gothic" w:eastAsia="Malgun Gothic" w:hAnsi="Malgun Gothic"/>
-                <w:b/>
-                <w:lang w:val="nl-NL"/>
-              </w:rPr>
-            </w:pPr>
-            <w:r>
-              <w:rPr>
-                <w:rFonts w:ascii="Malgun Gothic" w:eastAsia="Malgun Gothic" w:hAnsi="Malgun Gothic"/>
-                <w:b/>
-                <w:lang w:val="nl-NL"/>
-              </w:rPr>
-              <w:t>Aannamen</w:t>
-            </w:r>
-          </w:p>
-        </w:tc>
-        <w:tc>
-          <w:tcPr>
-            <w:tcW w:w="7465" w:type="dxa"/>
-          </w:tcPr>
-          <w:p>
-            <w:pPr>
-              <w:rPr>
-                <w:rFonts w:ascii="Malgun Gothic" w:eastAsia="Malgun Gothic" w:hAnsi="Malgun Gothic"/>
-                <w:lang w:val="nl-NL"/>
-              </w:rPr>
-            </w:pPr>
-            <w:r>
-              <w:rPr>
-                <w:rFonts w:ascii="Malgun Gothic" w:eastAsia="Malgun Gothic" w:hAnsi="Malgun Gothic"/>
-                <w:lang w:val="nl-NL"/>
-              </w:rPr>
-              <w:t xml:space="preserve">De cliënt is ingelogd </w:t>
-            </w:r>
-          </w:p>
-        </w:tc>
-      </w:tr>
-      <w:tr>
-        <w:tc>
-          <w:tcPr>
-            <w:tcW w:w="1885" w:type="dxa"/>
-          </w:tcPr>
-          <w:p>
-            <w:pPr>
-              <w:rPr>
-                <w:rFonts w:ascii="Malgun Gothic" w:eastAsia="Malgun Gothic" w:hAnsi="Malgun Gothic"/>
-                <w:b/>
-                <w:lang w:val="nl-NL"/>
-              </w:rPr>
-            </w:pPr>
-            <w:r>
-              <w:rPr>
-                <w:rFonts w:ascii="Malgun Gothic" w:eastAsia="Malgun Gothic" w:hAnsi="Malgun Gothic"/>
-                <w:b/>
-                <w:lang w:val="nl-NL"/>
-              </w:rPr>
-              <w:t>Beschrijving</w:t>
-            </w:r>
-          </w:p>
-        </w:tc>
-        <w:tc>
-          <w:tcPr>
-            <w:tcW w:w="7465" w:type="dxa"/>
-          </w:tcPr>
-          <w:p>
-            <w:pPr>
-              <w:rPr>
-                <w:rFonts w:ascii="Malgun Gothic" w:eastAsia="Malgun Gothic" w:hAnsi="Malgun Gothic"/>
-                <w:lang w:val="nl-NL"/>
-              </w:rPr>
-            </w:pPr>
-          </w:p>
-        </w:tc>
-      </w:tr>
-      <w:tr>
-        <w:tc>
-          <w:tcPr>
-            <w:tcW w:w="1885" w:type="dxa"/>
-          </w:tcPr>
-          <w:p>
-            <w:pPr>
-              <w:rPr>
-                <w:rFonts w:ascii="Malgun Gothic" w:eastAsia="Malgun Gothic" w:hAnsi="Malgun Gothic"/>
-                <w:b/>
-                <w:lang w:val="nl-NL"/>
-              </w:rPr>
-            </w:pPr>
-            <w:r>
-              <w:rPr>
-                <w:rFonts w:ascii="Malgun Gothic" w:eastAsia="Malgun Gothic" w:hAnsi="Malgun Gothic"/>
-                <w:b/>
-                <w:lang w:val="nl-NL"/>
-              </w:rPr>
-              <w:t>Uitzonderingen</w:t>
-            </w:r>
-          </w:p>
-        </w:tc>
-        <w:tc>
-          <w:tcPr>
-            <w:tcW w:w="7465" w:type="dxa"/>
-          </w:tcPr>
-          <w:p>
-            <w:pPr>
-              <w:rPr>
-                <w:rFonts w:ascii="Malgun Gothic" w:eastAsia="Malgun Gothic" w:hAnsi="Malgun Gothic"/>
-                <w:lang w:val="nl-NL"/>
-              </w:rPr>
-            </w:pPr>
-            <w:r>
-              <w:rPr>
-                <w:rFonts w:ascii="Malgun Gothic" w:eastAsia="Malgun Gothic" w:hAnsi="Malgun Gothic"/>
-                <w:lang w:val="nl-NL"/>
-              </w:rPr>
-              <w:t>[1]</w:t>
-            </w:r>
-          </w:p>
-        </w:tc>
-      </w:tr>
-      <w:tr>
-        <w:tc>
-          <w:tcPr>
-            <w:tcW w:w="1885" w:type="dxa"/>
-          </w:tcPr>
-          <w:p>
-            <w:pPr>
-              <w:rPr>
-                <w:rFonts w:ascii="Malgun Gothic" w:eastAsia="Malgun Gothic" w:hAnsi="Malgun Gothic"/>
-                <w:b/>
-                <w:lang w:val="nl-NL"/>
-              </w:rPr>
-            </w:pPr>
-            <w:r>
-              <w:rPr>
-                <w:rFonts w:ascii="Malgun Gothic" w:eastAsia="Malgun Gothic" w:hAnsi="Malgun Gothic"/>
-                <w:b/>
-                <w:lang w:val="nl-NL"/>
-              </w:rPr>
-              <w:t>Resultaat</w:t>
-            </w:r>
-          </w:p>
-        </w:tc>
-        <w:tc>
-          <w:tcPr>
-            <w:tcW w:w="7465" w:type="dxa"/>
-          </w:tcPr>
-          <w:p>
-            <w:pPr>
-              <w:rPr>
-                <w:rFonts w:ascii="Malgun Gothic" w:eastAsia="Malgun Gothic" w:hAnsi="Malgun Gothic"/>
-                <w:lang w:val="nl-NL"/>
-              </w:rPr>
-            </w:pPr>
-            <w:r>
-              <w:rPr>
-                <w:rFonts w:ascii="Malgun Gothic" w:eastAsia="Malgun Gothic" w:hAnsi="Malgun Gothic"/>
-                <w:lang w:val="nl-NL"/>
-              </w:rPr>
-              <w:t xml:space="preserve">De </w:t>
-            </w:r>
-            <w:r>
-              <w:rPr>
-                <w:rFonts w:ascii="Malgun Gothic" w:eastAsia="Malgun Gothic" w:hAnsi="Malgun Gothic"/>
-                <w:lang w:val="nl-NL"/>
-              </w:rPr>
-              <w:t>cliënt</w:t>
+              <w:t>actor</w:t>
             </w:r>
             <w:r>
               <w:rPr>
@@ -5951,6 +6697,13 @@
                 <w:lang w:val="nl-NL"/>
               </w:rPr>
               <w:t xml:space="preserve"> heeft een lijst voor zich met de lijst van alle cons</w:t>
+            </w:r>
+            <w:r>
+              <w:rPr>
+                <w:rFonts w:ascii="Malgun Gothic" w:eastAsia="Malgun Gothic" w:hAnsi="Malgun Gothic"/>
+                <w:lang w:val="nl-NL"/>
+              </w:rPr>
+              <w:t xml:space="preserve"> waar de actor een kaartje voor heeft</w:t>
             </w:r>
           </w:p>
         </w:tc>
@@ -6035,7 +6788,7 @@
           <w:rPr>
             <w:noProof/>
           </w:rPr>
-          <w:t>8</w:t>
+          <w:t>5</w:t>
         </w:r>
         <w:r>
           <w:rPr>
@@ -6091,7 +6844,7 @@
       <w:lvlText w:val=""/>
       <w:lvlJc w:val="left"/>
       <w:pPr>
-        <w:ind w:left="360" w:hanging="360"/>
+        <w:ind w:left="0" w:hanging="360"/>
       </w:pPr>
       <w:rPr>
         <w:rFonts w:ascii="Symbol" w:hAnsi="Symbol" w:hint="default"/>
@@ -6103,7 +6856,7 @@
       <w:lvlText w:val="o"/>
       <w:lvlJc w:val="left"/>
       <w:pPr>
-        <w:ind w:left="1080" w:hanging="360"/>
+        <w:ind w:left="720" w:hanging="360"/>
       </w:pPr>
       <w:rPr>
         <w:rFonts w:ascii="Courier New" w:hAnsi="Courier New" w:cs="Courier New" w:hint="default"/>
@@ -6115,7 +6868,7 @@
       <w:lvlText w:val=""/>
       <w:lvlJc w:val="left"/>
       <w:pPr>
-        <w:ind w:left="1800" w:hanging="360"/>
+        <w:ind w:left="1440" w:hanging="360"/>
       </w:pPr>
       <w:rPr>
         <w:rFonts w:ascii="Wingdings" w:hAnsi="Wingdings" w:hint="default"/>
@@ -6127,7 +6880,7 @@
       <w:lvlText w:val=""/>
       <w:lvlJc w:val="left"/>
       <w:pPr>
-        <w:ind w:left="2520" w:hanging="360"/>
+        <w:ind w:left="2160" w:hanging="360"/>
       </w:pPr>
       <w:rPr>
         <w:rFonts w:ascii="Symbol" w:hAnsi="Symbol" w:hint="default"/>
@@ -6139,7 +6892,7 @@
       <w:lvlText w:val="o"/>
       <w:lvlJc w:val="left"/>
       <w:pPr>
-        <w:ind w:left="3240" w:hanging="360"/>
+        <w:ind w:left="2880" w:hanging="360"/>
       </w:pPr>
       <w:rPr>
         <w:rFonts w:ascii="Courier New" w:hAnsi="Courier New" w:cs="Courier New" w:hint="default"/>
@@ -6151,7 +6904,7 @@
       <w:lvlText w:val=""/>
       <w:lvlJc w:val="left"/>
       <w:pPr>
-        <w:ind w:left="3960" w:hanging="360"/>
+        <w:ind w:left="3600" w:hanging="360"/>
       </w:pPr>
       <w:rPr>
         <w:rFonts w:ascii="Wingdings" w:hAnsi="Wingdings" w:hint="default"/>
@@ -6163,7 +6916,7 @@
       <w:lvlText w:val=""/>
       <w:lvlJc w:val="left"/>
       <w:pPr>
-        <w:ind w:left="4680" w:hanging="360"/>
+        <w:ind w:left="4320" w:hanging="360"/>
       </w:pPr>
       <w:rPr>
         <w:rFonts w:ascii="Symbol" w:hAnsi="Symbol" w:hint="default"/>
@@ -6175,7 +6928,7 @@
       <w:lvlText w:val="o"/>
       <w:lvlJc w:val="left"/>
       <w:pPr>
-        <w:ind w:left="5400" w:hanging="360"/>
+        <w:ind w:left="5040" w:hanging="360"/>
       </w:pPr>
       <w:rPr>
         <w:rFonts w:ascii="Courier New" w:hAnsi="Courier New" w:cs="Courier New" w:hint="default"/>
@@ -6187,7 +6940,7 @@
       <w:lvlText w:val=""/>
       <w:lvlJc w:val="left"/>
       <w:pPr>
-        <w:ind w:left="6120" w:hanging="360"/>
+        <w:ind w:left="5760" w:hanging="360"/>
       </w:pPr>
       <w:rPr>
         <w:rFonts w:ascii="Wingdings" w:hAnsi="Wingdings" w:hint="default"/>
@@ -6195,6 +6948,178 @@
     </w:lvl>
   </w:abstractNum>
   <w:abstractNum w:abstractNumId="1" w15:restartNumberingAfterBreak="0">
+    <w:nsid w:val="14F94EF1"/>
+    <w:multiLevelType w:val="hybridMultilevel"/>
+    <w:tmpl w:val="8034B4E2"/>
+    <w:lvl w:ilvl="0" w:tplc="0413000F">
+      <w:start w:val="1"/>
+      <w:numFmt w:val="decimal"/>
+      <w:lvlText w:val="%1."/>
+      <w:lvlJc w:val="left"/>
+      <w:pPr>
+        <w:ind w:left="360" w:hanging="360"/>
+      </w:pPr>
+    </w:lvl>
+    <w:lvl w:ilvl="1" w:tplc="04130019" w:tentative="1">
+      <w:start w:val="1"/>
+      <w:numFmt w:val="lowerLetter"/>
+      <w:lvlText w:val="%2."/>
+      <w:lvlJc w:val="left"/>
+      <w:pPr>
+        <w:ind w:left="1080" w:hanging="360"/>
+      </w:pPr>
+    </w:lvl>
+    <w:lvl w:ilvl="2" w:tplc="0413001B" w:tentative="1">
+      <w:start w:val="1"/>
+      <w:numFmt w:val="lowerRoman"/>
+      <w:lvlText w:val="%3."/>
+      <w:lvlJc w:val="right"/>
+      <w:pPr>
+        <w:ind w:left="1800" w:hanging="180"/>
+      </w:pPr>
+    </w:lvl>
+    <w:lvl w:ilvl="3" w:tplc="0413000F" w:tentative="1">
+      <w:start w:val="1"/>
+      <w:numFmt w:val="decimal"/>
+      <w:lvlText w:val="%4."/>
+      <w:lvlJc w:val="left"/>
+      <w:pPr>
+        <w:ind w:left="2520" w:hanging="360"/>
+      </w:pPr>
+    </w:lvl>
+    <w:lvl w:ilvl="4" w:tplc="04130019" w:tentative="1">
+      <w:start w:val="1"/>
+      <w:numFmt w:val="lowerLetter"/>
+      <w:lvlText w:val="%5."/>
+      <w:lvlJc w:val="left"/>
+      <w:pPr>
+        <w:ind w:left="3240" w:hanging="360"/>
+      </w:pPr>
+    </w:lvl>
+    <w:lvl w:ilvl="5" w:tplc="0413001B" w:tentative="1">
+      <w:start w:val="1"/>
+      <w:numFmt w:val="lowerRoman"/>
+      <w:lvlText w:val="%6."/>
+      <w:lvlJc w:val="right"/>
+      <w:pPr>
+        <w:ind w:left="3960" w:hanging="180"/>
+      </w:pPr>
+    </w:lvl>
+    <w:lvl w:ilvl="6" w:tplc="0413000F" w:tentative="1">
+      <w:start w:val="1"/>
+      <w:numFmt w:val="decimal"/>
+      <w:lvlText w:val="%7."/>
+      <w:lvlJc w:val="left"/>
+      <w:pPr>
+        <w:ind w:left="4680" w:hanging="360"/>
+      </w:pPr>
+    </w:lvl>
+    <w:lvl w:ilvl="7" w:tplc="04130019" w:tentative="1">
+      <w:start w:val="1"/>
+      <w:numFmt w:val="lowerLetter"/>
+      <w:lvlText w:val="%8."/>
+      <w:lvlJc w:val="left"/>
+      <w:pPr>
+        <w:ind w:left="5400" w:hanging="360"/>
+      </w:pPr>
+    </w:lvl>
+    <w:lvl w:ilvl="8" w:tplc="0413001B" w:tentative="1">
+      <w:start w:val="1"/>
+      <w:numFmt w:val="lowerRoman"/>
+      <w:lvlText w:val="%9."/>
+      <w:lvlJc w:val="right"/>
+      <w:pPr>
+        <w:ind w:left="6120" w:hanging="180"/>
+      </w:pPr>
+    </w:lvl>
+  </w:abstractNum>
+  <w:abstractNum w:abstractNumId="2" w15:restartNumberingAfterBreak="0">
+    <w:nsid w:val="15A4564A"/>
+    <w:multiLevelType w:val="hybridMultilevel"/>
+    <w:tmpl w:val="567EAA2C"/>
+    <w:lvl w:ilvl="0" w:tplc="0413000F">
+      <w:start w:val="1"/>
+      <w:numFmt w:val="decimal"/>
+      <w:lvlText w:val="%1."/>
+      <w:lvlJc w:val="left"/>
+      <w:pPr>
+        <w:ind w:left="360" w:hanging="360"/>
+      </w:pPr>
+    </w:lvl>
+    <w:lvl w:ilvl="1" w:tplc="04130019" w:tentative="1">
+      <w:start w:val="1"/>
+      <w:numFmt w:val="lowerLetter"/>
+      <w:lvlText w:val="%2."/>
+      <w:lvlJc w:val="left"/>
+      <w:pPr>
+        <w:ind w:left="1080" w:hanging="360"/>
+      </w:pPr>
+    </w:lvl>
+    <w:lvl w:ilvl="2" w:tplc="0413001B" w:tentative="1">
+      <w:start w:val="1"/>
+      <w:numFmt w:val="lowerRoman"/>
+      <w:lvlText w:val="%3."/>
+      <w:lvlJc w:val="right"/>
+      <w:pPr>
+        <w:ind w:left="1800" w:hanging="180"/>
+      </w:pPr>
+    </w:lvl>
+    <w:lvl w:ilvl="3" w:tplc="0413000F" w:tentative="1">
+      <w:start w:val="1"/>
+      <w:numFmt w:val="decimal"/>
+      <w:lvlText w:val="%4."/>
+      <w:lvlJc w:val="left"/>
+      <w:pPr>
+        <w:ind w:left="2520" w:hanging="360"/>
+      </w:pPr>
+    </w:lvl>
+    <w:lvl w:ilvl="4" w:tplc="04130019" w:tentative="1">
+      <w:start w:val="1"/>
+      <w:numFmt w:val="lowerLetter"/>
+      <w:lvlText w:val="%5."/>
+      <w:lvlJc w:val="left"/>
+      <w:pPr>
+        <w:ind w:left="3240" w:hanging="360"/>
+      </w:pPr>
+    </w:lvl>
+    <w:lvl w:ilvl="5" w:tplc="0413001B" w:tentative="1">
+      <w:start w:val="1"/>
+      <w:numFmt w:val="lowerRoman"/>
+      <w:lvlText w:val="%6."/>
+      <w:lvlJc w:val="right"/>
+      <w:pPr>
+        <w:ind w:left="3960" w:hanging="180"/>
+      </w:pPr>
+    </w:lvl>
+    <w:lvl w:ilvl="6" w:tplc="0413000F" w:tentative="1">
+      <w:start w:val="1"/>
+      <w:numFmt w:val="decimal"/>
+      <w:lvlText w:val="%7."/>
+      <w:lvlJc w:val="left"/>
+      <w:pPr>
+        <w:ind w:left="4680" w:hanging="360"/>
+      </w:pPr>
+    </w:lvl>
+    <w:lvl w:ilvl="7" w:tplc="04130019" w:tentative="1">
+      <w:start w:val="1"/>
+      <w:numFmt w:val="lowerLetter"/>
+      <w:lvlText w:val="%8."/>
+      <w:lvlJc w:val="left"/>
+      <w:pPr>
+        <w:ind w:left="5400" w:hanging="360"/>
+      </w:pPr>
+    </w:lvl>
+    <w:lvl w:ilvl="8" w:tplc="0413001B" w:tentative="1">
+      <w:start w:val="1"/>
+      <w:numFmt w:val="lowerRoman"/>
+      <w:lvlText w:val="%9."/>
+      <w:lvlJc w:val="right"/>
+      <w:pPr>
+        <w:ind w:left="6120" w:hanging="180"/>
+      </w:pPr>
+    </w:lvl>
+  </w:abstractNum>
+  <w:abstractNum w:abstractNumId="3" w15:restartNumberingAfterBreak="0">
     <w:nsid w:val="15BD39B0"/>
     <w:multiLevelType w:val="hybridMultilevel"/>
     <w:tmpl w:val="6D82B42E"/>
@@ -6204,7 +7129,7 @@
       <w:lvlText w:val="%1."/>
       <w:lvlJc w:val="left"/>
       <w:pPr>
-        <w:ind w:left="720" w:hanging="360"/>
+        <w:ind w:left="360" w:hanging="360"/>
       </w:pPr>
     </w:lvl>
     <w:lvl w:ilvl="1" w:tplc="04090019" w:tentative="1">
@@ -6213,7 +7138,7 @@
       <w:lvlText w:val="%2."/>
       <w:lvlJc w:val="left"/>
       <w:pPr>
-        <w:ind w:left="1440" w:hanging="360"/>
+        <w:ind w:left="1080" w:hanging="360"/>
       </w:pPr>
     </w:lvl>
     <w:lvl w:ilvl="2" w:tplc="0409001B" w:tentative="1">
@@ -6222,7 +7147,7 @@
       <w:lvlText w:val="%3."/>
       <w:lvlJc w:val="right"/>
       <w:pPr>
-        <w:ind w:left="2160" w:hanging="180"/>
+        <w:ind w:left="1800" w:hanging="180"/>
       </w:pPr>
     </w:lvl>
     <w:lvl w:ilvl="3" w:tplc="0409000F" w:tentative="1">
@@ -6231,7 +7156,7 @@
       <w:lvlText w:val="%4."/>
       <w:lvlJc w:val="left"/>
       <w:pPr>
-        <w:ind w:left="2880" w:hanging="360"/>
+        <w:ind w:left="2520" w:hanging="360"/>
       </w:pPr>
     </w:lvl>
     <w:lvl w:ilvl="4" w:tplc="04090019" w:tentative="1">
@@ -6240,7 +7165,7 @@
       <w:lvlText w:val="%5."/>
       <w:lvlJc w:val="left"/>
       <w:pPr>
-        <w:ind w:left="3600" w:hanging="360"/>
+        <w:ind w:left="3240" w:hanging="360"/>
       </w:pPr>
     </w:lvl>
     <w:lvl w:ilvl="5" w:tplc="0409001B" w:tentative="1">
@@ -6249,7 +7174,7 @@
       <w:lvlText w:val="%6."/>
       <w:lvlJc w:val="right"/>
       <w:pPr>
-        <w:ind w:left="4320" w:hanging="180"/>
+        <w:ind w:left="3960" w:hanging="180"/>
       </w:pPr>
     </w:lvl>
     <w:lvl w:ilvl="6" w:tplc="0409000F" w:tentative="1">
@@ -6258,7 +7183,7 @@
       <w:lvlText w:val="%7."/>
       <w:lvlJc w:val="left"/>
       <w:pPr>
-        <w:ind w:left="5040" w:hanging="360"/>
+        <w:ind w:left="4680" w:hanging="360"/>
       </w:pPr>
     </w:lvl>
     <w:lvl w:ilvl="7" w:tplc="04090019" w:tentative="1">
@@ -6267,7 +7192,7 @@
       <w:lvlText w:val="%8."/>
       <w:lvlJc w:val="left"/>
       <w:pPr>
-        <w:ind w:left="5760" w:hanging="360"/>
+        <w:ind w:left="5400" w:hanging="360"/>
       </w:pPr>
     </w:lvl>
     <w:lvl w:ilvl="8" w:tplc="0409001B" w:tentative="1">
@@ -6276,11 +7201,11 @@
       <w:lvlText w:val="%9."/>
       <w:lvlJc w:val="right"/>
       <w:pPr>
-        <w:ind w:left="6480" w:hanging="180"/>
+        <w:ind w:left="6120" w:hanging="180"/>
       </w:pPr>
     </w:lvl>
   </w:abstractNum>
-  <w:abstractNum w:abstractNumId="2" w15:restartNumberingAfterBreak="0">
+  <w:abstractNum w:abstractNumId="4" w15:restartNumberingAfterBreak="0">
     <w:nsid w:val="4D2D6B46"/>
     <w:multiLevelType w:val="hybridMultilevel"/>
     <w:tmpl w:val="90860708"/>
@@ -6290,7 +7215,7 @@
       <w:lvlText w:val="%1."/>
       <w:lvlJc w:val="left"/>
       <w:pPr>
-        <w:ind w:left="720" w:hanging="360"/>
+        <w:ind w:left="360" w:hanging="360"/>
       </w:pPr>
     </w:lvl>
     <w:lvl w:ilvl="1" w:tplc="04090019" w:tentative="1">
@@ -6299,7 +7224,7 @@
       <w:lvlText w:val="%2."/>
       <w:lvlJc w:val="left"/>
       <w:pPr>
-        <w:ind w:left="1440" w:hanging="360"/>
+        <w:ind w:left="1080" w:hanging="360"/>
       </w:pPr>
     </w:lvl>
     <w:lvl w:ilvl="2" w:tplc="0409001B" w:tentative="1">
@@ -6308,7 +7233,7 @@
       <w:lvlText w:val="%3."/>
       <w:lvlJc w:val="right"/>
       <w:pPr>
-        <w:ind w:left="2160" w:hanging="180"/>
+        <w:ind w:left="1800" w:hanging="180"/>
       </w:pPr>
     </w:lvl>
     <w:lvl w:ilvl="3" w:tplc="0409000F" w:tentative="1">
@@ -6317,7 +7242,7 @@
       <w:lvlText w:val="%4."/>
       <w:lvlJc w:val="left"/>
       <w:pPr>
-        <w:ind w:left="2880" w:hanging="360"/>
+        <w:ind w:left="2520" w:hanging="360"/>
       </w:pPr>
     </w:lvl>
     <w:lvl w:ilvl="4" w:tplc="04090019" w:tentative="1">
@@ -6326,7 +7251,7 @@
       <w:lvlText w:val="%5."/>
       <w:lvlJc w:val="left"/>
       <w:pPr>
-        <w:ind w:left="3600" w:hanging="360"/>
+        <w:ind w:left="3240" w:hanging="360"/>
       </w:pPr>
     </w:lvl>
     <w:lvl w:ilvl="5" w:tplc="0409001B" w:tentative="1">
@@ -6335,7 +7260,7 @@
       <w:lvlText w:val="%6."/>
       <w:lvlJc w:val="right"/>
       <w:pPr>
-        <w:ind w:left="4320" w:hanging="180"/>
+        <w:ind w:left="3960" w:hanging="180"/>
       </w:pPr>
     </w:lvl>
     <w:lvl w:ilvl="6" w:tplc="0409000F" w:tentative="1">
@@ -6344,7 +7269,7 @@
       <w:lvlText w:val="%7."/>
       <w:lvlJc w:val="left"/>
       <w:pPr>
-        <w:ind w:left="5040" w:hanging="360"/>
+        <w:ind w:left="4680" w:hanging="360"/>
       </w:pPr>
     </w:lvl>
     <w:lvl w:ilvl="7" w:tplc="04090019" w:tentative="1">
@@ -6353,7 +7278,7 @@
       <w:lvlText w:val="%8."/>
       <w:lvlJc w:val="left"/>
       <w:pPr>
-        <w:ind w:left="5760" w:hanging="360"/>
+        <w:ind w:left="5400" w:hanging="360"/>
       </w:pPr>
     </w:lvl>
     <w:lvl w:ilvl="8" w:tplc="0409001B" w:tentative="1">
@@ -6362,11 +7287,11 @@
       <w:lvlText w:val="%9."/>
       <w:lvlJc w:val="right"/>
       <w:pPr>
-        <w:ind w:left="6480" w:hanging="180"/>
+        <w:ind w:left="6120" w:hanging="180"/>
       </w:pPr>
     </w:lvl>
   </w:abstractNum>
-  <w:abstractNum w:abstractNumId="3" w15:restartNumberingAfterBreak="0">
+  <w:abstractNum w:abstractNumId="5" w15:restartNumberingAfterBreak="0">
     <w:nsid w:val="542E32C2"/>
     <w:multiLevelType w:val="hybridMultilevel"/>
     <w:tmpl w:val="90860708"/>
@@ -6376,7 +7301,7 @@
       <w:lvlText w:val="%1."/>
       <w:lvlJc w:val="left"/>
       <w:pPr>
-        <w:ind w:left="720" w:hanging="360"/>
+        <w:ind w:left="360" w:hanging="360"/>
       </w:pPr>
     </w:lvl>
     <w:lvl w:ilvl="1" w:tplc="04090019" w:tentative="1">
@@ -6385,7 +7310,7 @@
       <w:lvlText w:val="%2."/>
       <w:lvlJc w:val="left"/>
       <w:pPr>
-        <w:ind w:left="1440" w:hanging="360"/>
+        <w:ind w:left="1080" w:hanging="360"/>
       </w:pPr>
     </w:lvl>
     <w:lvl w:ilvl="2" w:tplc="0409001B" w:tentative="1">
@@ -6394,7 +7319,7 @@
       <w:lvlText w:val="%3."/>
       <w:lvlJc w:val="right"/>
       <w:pPr>
-        <w:ind w:left="2160" w:hanging="180"/>
+        <w:ind w:left="1800" w:hanging="180"/>
       </w:pPr>
     </w:lvl>
     <w:lvl w:ilvl="3" w:tplc="0409000F" w:tentative="1">
@@ -6403,7 +7328,7 @@
       <w:lvlText w:val="%4."/>
       <w:lvlJc w:val="left"/>
       <w:pPr>
-        <w:ind w:left="2880" w:hanging="360"/>
+        <w:ind w:left="2520" w:hanging="360"/>
       </w:pPr>
     </w:lvl>
     <w:lvl w:ilvl="4" w:tplc="04090019" w:tentative="1">
@@ -6412,7 +7337,7 @@
       <w:lvlText w:val="%5."/>
       <w:lvlJc w:val="left"/>
       <w:pPr>
-        <w:ind w:left="3600" w:hanging="360"/>
+        <w:ind w:left="3240" w:hanging="360"/>
       </w:pPr>
     </w:lvl>
     <w:lvl w:ilvl="5" w:tplc="0409001B" w:tentative="1">
@@ -6421,7 +7346,7 @@
       <w:lvlText w:val="%6."/>
       <w:lvlJc w:val="right"/>
       <w:pPr>
-        <w:ind w:left="4320" w:hanging="180"/>
+        <w:ind w:left="3960" w:hanging="180"/>
       </w:pPr>
     </w:lvl>
     <w:lvl w:ilvl="6" w:tplc="0409000F" w:tentative="1">
@@ -6430,7 +7355,7 @@
       <w:lvlText w:val="%7."/>
       <w:lvlJc w:val="left"/>
       <w:pPr>
-        <w:ind w:left="5040" w:hanging="360"/>
+        <w:ind w:left="4680" w:hanging="360"/>
       </w:pPr>
     </w:lvl>
     <w:lvl w:ilvl="7" w:tplc="04090019" w:tentative="1">
@@ -6439,7 +7364,7 @@
       <w:lvlText w:val="%8."/>
       <w:lvlJc w:val="left"/>
       <w:pPr>
-        <w:ind w:left="5760" w:hanging="360"/>
+        <w:ind w:left="5400" w:hanging="360"/>
       </w:pPr>
     </w:lvl>
     <w:lvl w:ilvl="8" w:tplc="0409001B" w:tentative="1">
@@ -6448,11 +7373,97 @@
       <w:lvlText w:val="%9."/>
       <w:lvlJc w:val="right"/>
       <w:pPr>
-        <w:ind w:left="6480" w:hanging="180"/>
+        <w:ind w:left="6120" w:hanging="180"/>
       </w:pPr>
     </w:lvl>
   </w:abstractNum>
-  <w:abstractNum w:abstractNumId="4" w15:restartNumberingAfterBreak="0">
+  <w:abstractNum w:abstractNumId="6" w15:restartNumberingAfterBreak="0">
+    <w:nsid w:val="5A3E4F14"/>
+    <w:multiLevelType w:val="hybridMultilevel"/>
+    <w:tmpl w:val="8034B4E2"/>
+    <w:lvl w:ilvl="0" w:tplc="0413000F">
+      <w:start w:val="1"/>
+      <w:numFmt w:val="decimal"/>
+      <w:lvlText w:val="%1."/>
+      <w:lvlJc w:val="left"/>
+      <w:pPr>
+        <w:ind w:left="360" w:hanging="360"/>
+      </w:pPr>
+    </w:lvl>
+    <w:lvl w:ilvl="1" w:tplc="04130019" w:tentative="1">
+      <w:start w:val="1"/>
+      <w:numFmt w:val="lowerLetter"/>
+      <w:lvlText w:val="%2."/>
+      <w:lvlJc w:val="left"/>
+      <w:pPr>
+        <w:ind w:left="1080" w:hanging="360"/>
+      </w:pPr>
+    </w:lvl>
+    <w:lvl w:ilvl="2" w:tplc="0413001B" w:tentative="1">
+      <w:start w:val="1"/>
+      <w:numFmt w:val="lowerRoman"/>
+      <w:lvlText w:val="%3."/>
+      <w:lvlJc w:val="right"/>
+      <w:pPr>
+        <w:ind w:left="1800" w:hanging="180"/>
+      </w:pPr>
+    </w:lvl>
+    <w:lvl w:ilvl="3" w:tplc="0413000F" w:tentative="1">
+      <w:start w:val="1"/>
+      <w:numFmt w:val="decimal"/>
+      <w:lvlText w:val="%4."/>
+      <w:lvlJc w:val="left"/>
+      <w:pPr>
+        <w:ind w:left="2520" w:hanging="360"/>
+      </w:pPr>
+    </w:lvl>
+    <w:lvl w:ilvl="4" w:tplc="04130019" w:tentative="1">
+      <w:start w:val="1"/>
+      <w:numFmt w:val="lowerLetter"/>
+      <w:lvlText w:val="%5."/>
+      <w:lvlJc w:val="left"/>
+      <w:pPr>
+        <w:ind w:left="3240" w:hanging="360"/>
+      </w:pPr>
+    </w:lvl>
+    <w:lvl w:ilvl="5" w:tplc="0413001B" w:tentative="1">
+      <w:start w:val="1"/>
+      <w:numFmt w:val="lowerRoman"/>
+      <w:lvlText w:val="%6."/>
+      <w:lvlJc w:val="right"/>
+      <w:pPr>
+        <w:ind w:left="3960" w:hanging="180"/>
+      </w:pPr>
+    </w:lvl>
+    <w:lvl w:ilvl="6" w:tplc="0413000F" w:tentative="1">
+      <w:start w:val="1"/>
+      <w:numFmt w:val="decimal"/>
+      <w:lvlText w:val="%7."/>
+      <w:lvlJc w:val="left"/>
+      <w:pPr>
+        <w:ind w:left="4680" w:hanging="360"/>
+      </w:pPr>
+    </w:lvl>
+    <w:lvl w:ilvl="7" w:tplc="04130019" w:tentative="1">
+      <w:start w:val="1"/>
+      <w:numFmt w:val="lowerLetter"/>
+      <w:lvlText w:val="%8."/>
+      <w:lvlJc w:val="left"/>
+      <w:pPr>
+        <w:ind w:left="5400" w:hanging="360"/>
+      </w:pPr>
+    </w:lvl>
+    <w:lvl w:ilvl="8" w:tplc="0413001B" w:tentative="1">
+      <w:start w:val="1"/>
+      <w:numFmt w:val="lowerRoman"/>
+      <w:lvlText w:val="%9."/>
+      <w:lvlJc w:val="right"/>
+      <w:pPr>
+        <w:ind w:left="6120" w:hanging="180"/>
+      </w:pPr>
+    </w:lvl>
+  </w:abstractNum>
+  <w:abstractNum w:abstractNumId="7" w15:restartNumberingAfterBreak="0">
     <w:nsid w:val="5E3144A0"/>
     <w:multiLevelType w:val="hybridMultilevel"/>
     <w:tmpl w:val="DCE247C0"/>
@@ -6569,16 +7580,25 @@
     <w:abstractNumId w:val="0"/>
   </w:num>
   <w:num w:numId="2">
+    <w:abstractNumId w:val="7"/>
+  </w:num>
+  <w:num w:numId="3">
+    <w:abstractNumId w:val="3"/>
+  </w:num>
+  <w:num w:numId="4">
+    <w:abstractNumId w:val="5"/>
+  </w:num>
+  <w:num w:numId="5">
     <w:abstractNumId w:val="4"/>
   </w:num>
-  <w:num w:numId="3">
+  <w:num w:numId="6">
+    <w:abstractNumId w:val="2"/>
+  </w:num>
+  <w:num w:numId="7">
     <w:abstractNumId w:val="1"/>
   </w:num>
-  <w:num w:numId="4">
-    <w:abstractNumId w:val="3"/>
-  </w:num>
-  <w:num w:numId="5">
-    <w:abstractNumId w:val="2"/>
+  <w:num w:numId="8">
+    <w:abstractNumId w:val="6"/>
   </w:num>
 </w:numbering>
 </file>
@@ -7568,7 +8588,7 @@
 </file>
 
 <file path=customXml/itemProps2.xml><?xml version="1.0" encoding="utf-8"?>
-<ds:datastoreItem xmlns:ds="http://schemas.openxmlformats.org/officeDocument/2006/customXml" ds:itemID="{E32651FD-05FC-4707-A4DC-24253B04A0D6}">
+<ds:datastoreItem xmlns:ds="http://schemas.openxmlformats.org/officeDocument/2006/customXml" ds:itemID="{CF02BC45-C8DE-4575-B2D7-D054016B6D32}">
   <ds:schemaRefs>
     <ds:schemaRef ds:uri="http://schemas.openxmlformats.org/officeDocument/2006/bibliography"/>
   </ds:schemaRefs>

</xml_diff>

<commit_message>
Mappen structuur toegevoed, basis opzet van SAD op basis van template gedaan
</commit_message>
<xml_diff>
--- a/URS.docx
+++ b/URS.docx
@@ -150,6 +150,7 @@
                                     <w:dataBinding w:prefixMappings="xmlns:ns0='http://purl.org/dc/elements/1.1/' xmlns:ns1='http://schemas.openxmlformats.org/package/2006/metadata/core-properties' " w:xpath="/ns1:coreProperties[1]/ns0:creator[1]" w:storeItemID="{6C3C8BC8-F283-45AE-878A-BAB7291924A1}"/>
                                     <w:text/>
                                   </w:sdtPr>
+                                  <w:sdtEndPr/>
                                   <w:sdtContent>
                                     <w:p>
                                       <w:pPr>
@@ -199,6 +200,7 @@
                                       <w:dataBinding w:prefixMappings="xmlns:ns0='http://schemas.openxmlformats.org/officeDocument/2006/extended-properties' " w:xpath="/ns0:Properties[1]/ns0:Company[1]" w:storeItemID="{6668398D-A668-4E3E-A5EB-62B293D839F1}"/>
                                       <w:text/>
                                     </w:sdtPr>
+                                    <w:sdtEndPr/>
                                     <w:sdtContent>
                                       <w:r>
                                         <w:rPr>
@@ -234,6 +236,7 @@
                                       <w:dataBinding w:prefixMappings="xmlns:ns0='http://schemas.microsoft.com/office/2006/coverPageProps' " w:xpath="/ns0:CoverPageProperties[1]/ns0:CompanyAddress[1]" w:storeItemID="{55AF091B-3C7A-41E3-B477-F2FDAA23CFDA}"/>
                                       <w:text/>
                                     </w:sdtPr>
+                                    <w:sdtEndPr/>
                                     <w:sdtContent>
                                       <w:r>
                                         <w:rPr>
@@ -341,6 +344,8 @@
                                     </w:rPr>
                                     <w:t>KillerApp</w:t>
                                   </w:r>
+                                  <w:bookmarkStart w:id="0" w:name="_GoBack"/>
+                                  <w:bookmarkEnd w:id="0"/>
                                   <w:proofErr w:type="spellEnd"/>
                                   <w:r>
                                     <w:rPr>
@@ -420,6 +425,7 @@
                               <w:dataBinding w:prefixMappings="xmlns:ns0='http://purl.org/dc/elements/1.1/' xmlns:ns1='http://schemas.openxmlformats.org/package/2006/metadata/core-properties' " w:xpath="/ns1:coreProperties[1]/ns0:creator[1]" w:storeItemID="{6C3C8BC8-F283-45AE-878A-BAB7291924A1}"/>
                               <w:text/>
                             </w:sdtPr>
+                            <w:sdtEndPr/>
                             <w:sdtContent>
                               <w:p>
                                 <w:pPr>
@@ -469,6 +475,7 @@
                                 <w:dataBinding w:prefixMappings="xmlns:ns0='http://schemas.openxmlformats.org/officeDocument/2006/extended-properties' " w:xpath="/ns0:Properties[1]/ns0:Company[1]" w:storeItemID="{6668398D-A668-4E3E-A5EB-62B293D839F1}"/>
                                 <w:text/>
                               </w:sdtPr>
+                              <w:sdtEndPr/>
                               <w:sdtContent>
                                 <w:r>
                                   <w:rPr>
@@ -504,6 +511,7 @@
                                 <w:dataBinding w:prefixMappings="xmlns:ns0='http://schemas.microsoft.com/office/2006/coverPageProps' " w:xpath="/ns0:CoverPageProperties[1]/ns0:CompanyAddress[1]" w:storeItemID="{55AF091B-3C7A-41E3-B477-F2FDAA23CFDA}"/>
                                 <w:text/>
                               </w:sdtPr>
+                              <w:sdtEndPr/>
                               <w:sdtContent>
                                 <w:r>
                                   <w:rPr>
@@ -579,6 +587,8 @@
                               </w:rPr>
                               <w:t>KillerApp</w:t>
                             </w:r>
+                            <w:bookmarkStart w:id="1" w:name="_GoBack"/>
+                            <w:bookmarkEnd w:id="1"/>
                             <w:proofErr w:type="spellEnd"/>
                             <w:r>
                               <w:rPr>
@@ -637,12 +647,18 @@
     </w:sdt>
     <w:p>
       <w:pPr>
-        <w:pStyle w:val="Heading1"/>
+        <w:spacing w:before="0" w:after="160" w:line="259" w:lineRule="auto"/>
         <w:rPr>
           <w:rFonts w:ascii="Malgun Gothic" w:eastAsia="Malgun Gothic" w:hAnsi="Malgun Gothic"/>
+          <w:caps/>
+          <w:color w:val="FFFFFF" w:themeColor="background1"/>
+          <w:spacing w:val="15"/>
+          <w:sz w:val="24"/>
+          <w:szCs w:val="22"/>
           <w:lang w:val="nl-NL"/>
         </w:rPr>
       </w:pPr>
+      <w:bookmarkStart w:id="2" w:name="_Toc498524016"/>
       <w:r>
         <w:rPr>
           <w:rFonts w:ascii="Malgun Gothic" w:eastAsia="Malgun Gothic" w:hAnsi="Malgun Gothic"/>
@@ -650,7 +666,15 @@
         </w:rPr>
         <w:br w:type="page"/>
       </w:r>
-      <w:bookmarkStart w:id="0" w:name="_Toc498524016"/>
+    </w:p>
+    <w:p>
+      <w:pPr>
+        <w:pStyle w:val="Heading1"/>
+        <w:rPr>
+          <w:rFonts w:ascii="Malgun Gothic" w:eastAsia="Malgun Gothic" w:hAnsi="Malgun Gothic"/>
+          <w:lang w:val="nl-NL"/>
+        </w:rPr>
+      </w:pPr>
       <w:r>
         <w:rPr>
           <w:rFonts w:ascii="Malgun Gothic" w:eastAsia="Malgun Gothic" w:hAnsi="Malgun Gothic"/>
@@ -659,7 +683,7 @@
         <w:lastRenderedPageBreak/>
         <w:t>Document historie</w:t>
       </w:r>
-      <w:bookmarkEnd w:id="0"/>
+      <w:bookmarkEnd w:id="2"/>
     </w:p>
     <w:tbl>
       <w:tblPr>
@@ -962,8 +986,6 @@
               </w:rPr>
               <w:t>UI met navigatie</w:t>
             </w:r>
-            <w:bookmarkStart w:id="1" w:name="_GoBack"/>
-            <w:bookmarkEnd w:id="1"/>
           </w:p>
         </w:tc>
         <w:tc>
@@ -1914,7 +1936,7 @@
           <w:lang w:val="nl-NL"/>
         </w:rPr>
       </w:pPr>
-      <w:bookmarkStart w:id="2" w:name="_Toc498524017"/>
+      <w:bookmarkStart w:id="3" w:name="_Toc498524017"/>
       <w:r>
         <w:rPr>
           <w:rFonts w:ascii="Malgun Gothic" w:eastAsia="Malgun Gothic" w:hAnsi="Malgun Gothic"/>
@@ -1923,7 +1945,7 @@
         <w:lastRenderedPageBreak/>
         <w:t>Inleiding</w:t>
       </w:r>
-      <w:bookmarkEnd w:id="2"/>
+      <w:bookmarkEnd w:id="3"/>
     </w:p>
     <w:p>
       <w:pPr>
@@ -2046,7 +2068,7 @@
           <w:lang w:val="nl-NL"/>
         </w:rPr>
       </w:pPr>
-      <w:bookmarkStart w:id="3" w:name="_Toc498524018"/>
+      <w:bookmarkStart w:id="4" w:name="_Toc498524018"/>
       <w:r>
         <w:rPr>
           <w:rFonts w:ascii="Malgun Gothic" w:eastAsia="Malgun Gothic" w:hAnsi="Malgun Gothic"/>
@@ -2126,7 +2148,7 @@
         </w:rPr>
         <w:t>EER diagram</w:t>
       </w:r>
-      <w:bookmarkEnd w:id="3"/>
+      <w:bookmarkEnd w:id="4"/>
     </w:p>
     <w:p>
       <w:pPr>
@@ -2173,7 +2195,7 @@
           <w:lang w:val="nl-NL"/>
         </w:rPr>
       </w:pPr>
-      <w:bookmarkStart w:id="4" w:name="_Toc498524019"/>
+      <w:bookmarkStart w:id="5" w:name="_Toc498524019"/>
       <w:r>
         <w:rPr>
           <w:rFonts w:ascii="Malgun Gothic" w:eastAsia="Malgun Gothic" w:hAnsi="Malgun Gothic"/>
@@ -2182,7 +2204,7 @@
         <w:lastRenderedPageBreak/>
         <w:t>Functionele eisen</w:t>
       </w:r>
-      <w:bookmarkEnd w:id="4"/>
+      <w:bookmarkEnd w:id="5"/>
     </w:p>
     <w:tbl>
       <w:tblPr>
@@ -3204,7 +3226,7 @@
           <w:lang w:val="nl-NL"/>
         </w:rPr>
       </w:pPr>
-      <w:bookmarkStart w:id="5" w:name="_Toc498524020"/>
+      <w:bookmarkStart w:id="6" w:name="_Toc498524020"/>
       <w:r>
         <w:rPr>
           <w:rFonts w:ascii="Malgun Gothic" w:eastAsia="Malgun Gothic" w:hAnsi="Malgun Gothic"/>
@@ -3213,7 +3235,7 @@
         <w:lastRenderedPageBreak/>
         <w:t>Relevante infromatie</w:t>
       </w:r>
-      <w:bookmarkEnd w:id="5"/>
+      <w:bookmarkEnd w:id="6"/>
     </w:p>
     <w:tbl>
       <w:tblPr>
@@ -3694,7 +3716,7 @@
           <w:lang w:val="nl-NL"/>
         </w:rPr>
       </w:pPr>
-      <w:bookmarkStart w:id="6" w:name="_Toc498524021"/>
+      <w:bookmarkStart w:id="7" w:name="_Toc498524021"/>
       <w:r>
         <w:rPr>
           <w:rFonts w:ascii="Malgun Gothic" w:eastAsia="Malgun Gothic" w:hAnsi="Malgun Gothic"/>
@@ -3703,7 +3725,7 @@
         <w:lastRenderedPageBreak/>
         <w:t>Non-functionele eisen</w:t>
       </w:r>
-      <w:bookmarkEnd w:id="6"/>
+      <w:bookmarkEnd w:id="7"/>
     </w:p>
     <w:tbl>
       <w:tblPr>
@@ -3978,7 +4000,7 @@
           <w:docGrid w:linePitch="360"/>
         </w:sectPr>
       </w:pPr>
-      <w:bookmarkStart w:id="7" w:name="_Toc498524022"/>
+      <w:bookmarkStart w:id="8" w:name="_Toc498524022"/>
     </w:p>
     <w:p>
       <w:pPr>
@@ -3994,7 +4016,7 @@
         <w:lastRenderedPageBreak/>
         <w:t>Globale schermopbouw</w:t>
       </w:r>
-      <w:bookmarkEnd w:id="7"/>
+      <w:bookmarkEnd w:id="8"/>
     </w:p>
     <w:p>
       <w:pPr>
@@ -4003,14 +4025,14 @@
           <w:rFonts w:ascii="Malgun Gothic" w:eastAsia="Malgun Gothic" w:hAnsi="Malgun Gothic"/>
         </w:rPr>
       </w:pPr>
-      <w:bookmarkStart w:id="8" w:name="_Toc498524023"/>
+      <w:bookmarkStart w:id="9" w:name="_Toc498524023"/>
       <w:r>
         <w:rPr>
           <w:rFonts w:ascii="Malgun Gothic" w:eastAsia="Malgun Gothic" w:hAnsi="Malgun Gothic"/>
         </w:rPr>
         <w:t>UI navigatie</w:t>
       </w:r>
-      <w:bookmarkEnd w:id="8"/>
+      <w:bookmarkEnd w:id="9"/>
     </w:p>
     <w:p>
       <w:pPr>
@@ -4105,7 +4127,7 @@
           <w:docGrid w:linePitch="360"/>
         </w:sectPr>
       </w:pPr>
-      <w:bookmarkStart w:id="9" w:name="_Toc498524024"/>
+      <w:bookmarkStart w:id="10" w:name="_Toc498524024"/>
     </w:p>
     <w:p>
       <w:pPr>
@@ -4121,7 +4143,7 @@
         <w:lastRenderedPageBreak/>
         <w:t>Use cases</w:t>
       </w:r>
-      <w:bookmarkEnd w:id="9"/>
+      <w:bookmarkEnd w:id="10"/>
     </w:p>
     <w:p>
       <w:pPr>
@@ -4130,14 +4152,14 @@
           <w:rFonts w:ascii="Malgun Gothic" w:eastAsia="Malgun Gothic" w:hAnsi="Malgun Gothic"/>
         </w:rPr>
       </w:pPr>
-      <w:bookmarkStart w:id="10" w:name="_Toc498524025"/>
+      <w:bookmarkStart w:id="11" w:name="_Toc498524025"/>
       <w:r>
         <w:rPr>
           <w:rFonts w:ascii="Malgun Gothic" w:eastAsia="Malgun Gothic" w:hAnsi="Malgun Gothic"/>
         </w:rPr>
         <w:t>Use case diagram</w:t>
       </w:r>
-      <w:bookmarkEnd w:id="10"/>
+      <w:bookmarkEnd w:id="11"/>
     </w:p>
     <w:p>
       <w:r>
@@ -4228,7 +4250,7 @@
           <w:lang w:val="nl-NL"/>
         </w:rPr>
       </w:pPr>
-      <w:bookmarkStart w:id="11" w:name="_Toc498524026"/>
+      <w:bookmarkStart w:id="12" w:name="_Toc498524026"/>
       <w:r>
         <w:rPr>
           <w:rFonts w:ascii="Malgun Gothic" w:eastAsia="Malgun Gothic" w:hAnsi="Malgun Gothic"/>
@@ -4237,7 +4259,7 @@
         <w:lastRenderedPageBreak/>
         <w:t>Use case beschrijvingen</w:t>
       </w:r>
-      <w:bookmarkEnd w:id="11"/>
+      <w:bookmarkEnd w:id="12"/>
     </w:p>
     <w:tbl>
       <w:tblPr>
@@ -8588,7 +8610,7 @@
 </file>
 
 <file path=customXml/itemProps2.xml><?xml version="1.0" encoding="utf-8"?>
-<ds:datastoreItem xmlns:ds="http://schemas.openxmlformats.org/officeDocument/2006/customXml" ds:itemID="{CF02BC45-C8DE-4575-B2D7-D054016B6D32}">
+<ds:datastoreItem xmlns:ds="http://schemas.openxmlformats.org/officeDocument/2006/customXml" ds:itemID="{1AE35159-0C80-42E5-9FC4-31DAD4176CA4}">
   <ds:schemaRefs>
     <ds:schemaRef ds:uri="http://schemas.openxmlformats.org/officeDocument/2006/bibliography"/>
   </ds:schemaRefs>

</xml_diff>

<commit_message>
Niet-functionals toegevoegd aan URS
</commit_message>
<xml_diff>
--- a/URS.docx
+++ b/URS.docx
@@ -344,8 +344,6 @@
                                     </w:rPr>
                                     <w:t>KillerApp</w:t>
                                   </w:r>
-                                  <w:bookmarkStart w:id="0" w:name="_GoBack"/>
-                                  <w:bookmarkEnd w:id="0"/>
                                   <w:proofErr w:type="spellEnd"/>
                                   <w:r>
                                     <w:rPr>
@@ -587,8 +585,6 @@
                               </w:rPr>
                               <w:t>KillerApp</w:t>
                             </w:r>
-                            <w:bookmarkStart w:id="1" w:name="_GoBack"/>
-                            <w:bookmarkEnd w:id="1"/>
                             <w:proofErr w:type="spellEnd"/>
                             <w:r>
                               <w:rPr>
@@ -658,7 +654,6 @@
           <w:lang w:val="nl-NL"/>
         </w:rPr>
       </w:pPr>
-      <w:bookmarkStart w:id="2" w:name="_Toc498524016"/>
       <w:r>
         <w:rPr>
           <w:rFonts w:ascii="Malgun Gothic" w:eastAsia="Malgun Gothic" w:hAnsi="Malgun Gothic"/>
@@ -675,6 +670,7 @@
           <w:lang w:val="nl-NL"/>
         </w:rPr>
       </w:pPr>
+      <w:bookmarkStart w:id="0" w:name="_Toc498527782"/>
       <w:r>
         <w:rPr>
           <w:rFonts w:ascii="Malgun Gothic" w:eastAsia="Malgun Gothic" w:hAnsi="Malgun Gothic"/>
@@ -683,7 +679,7 @@
         <w:lastRenderedPageBreak/>
         <w:t>Document historie</w:t>
       </w:r>
-      <w:bookmarkEnd w:id="2"/>
+      <w:bookmarkEnd w:id="0"/>
     </w:p>
     <w:tbl>
       <w:tblPr>
@@ -693,9 +689,9 @@
       </w:tblPr>
       <w:tblGrid>
         <w:gridCol w:w="855"/>
-        <w:gridCol w:w="5440"/>
-        <w:gridCol w:w="1821"/>
-        <w:gridCol w:w="1239"/>
+        <w:gridCol w:w="5274"/>
+        <w:gridCol w:w="1866"/>
+        <w:gridCol w:w="1360"/>
       </w:tblGrid>
       <w:tr>
         <w:tc>
@@ -722,7 +718,7 @@
         </w:tc>
         <w:tc>
           <w:tcPr>
-            <w:tcW w:w="5440" w:type="dxa"/>
+            <w:tcW w:w="5339" w:type="dxa"/>
           </w:tcPr>
           <w:p>
             <w:pPr>
@@ -744,7 +740,7 @@
         </w:tc>
         <w:tc>
           <w:tcPr>
-            <w:tcW w:w="1821" w:type="dxa"/>
+            <w:tcW w:w="1881" w:type="dxa"/>
           </w:tcPr>
           <w:p>
             <w:pPr>
@@ -766,7 +762,7 @@
         </w:tc>
         <w:tc>
           <w:tcPr>
-            <w:tcW w:w="1239" w:type="dxa"/>
+            <w:tcW w:w="1280" w:type="dxa"/>
           </w:tcPr>
           <w:p>
             <w:pPr>
@@ -812,7 +808,7 @@
         </w:tc>
         <w:tc>
           <w:tcPr>
-            <w:tcW w:w="5440" w:type="dxa"/>
+            <w:tcW w:w="5339" w:type="dxa"/>
           </w:tcPr>
           <w:p>
             <w:pPr>
@@ -832,7 +828,7 @@
         </w:tc>
         <w:tc>
           <w:tcPr>
-            <w:tcW w:w="1821" w:type="dxa"/>
+            <w:tcW w:w="1881" w:type="dxa"/>
           </w:tcPr>
           <w:p>
             <w:pPr>
@@ -852,7 +848,7 @@
         </w:tc>
         <w:tc>
           <w:tcPr>
-            <w:tcW w:w="1239" w:type="dxa"/>
+            <w:tcW w:w="1280" w:type="dxa"/>
           </w:tcPr>
           <w:p>
             <w:pPr>
@@ -896,7 +892,7 @@
         </w:tc>
         <w:tc>
           <w:tcPr>
-            <w:tcW w:w="5440" w:type="dxa"/>
+            <w:tcW w:w="5339" w:type="dxa"/>
           </w:tcPr>
           <w:p>
             <w:pPr>
@@ -990,7 +986,7 @@
         </w:tc>
         <w:tc>
           <w:tcPr>
-            <w:tcW w:w="1821" w:type="dxa"/>
+            <w:tcW w:w="1881" w:type="dxa"/>
           </w:tcPr>
           <w:p>
             <w:pPr>
@@ -1010,7 +1006,7 @@
         </w:tc>
         <w:tc>
           <w:tcPr>
-            <w:tcW w:w="1239" w:type="dxa"/>
+            <w:tcW w:w="1280" w:type="dxa"/>
           </w:tcPr>
           <w:p>
             <w:pPr>
@@ -1025,6 +1021,90 @@
                 <w:lang w:val="nl-NL"/>
               </w:rPr>
               <w:t>3/11/2017</w:t>
+            </w:r>
+          </w:p>
+        </w:tc>
+      </w:tr>
+      <w:tr>
+        <w:tc>
+          <w:tcPr>
+            <w:tcW w:w="855" w:type="dxa"/>
+          </w:tcPr>
+          <w:p>
+            <w:pPr>
+              <w:rPr>
+                <w:rFonts w:ascii="Malgun Gothic" w:eastAsia="Malgun Gothic" w:hAnsi="Malgun Gothic"/>
+                <w:b/>
+                <w:lang w:val="nl-NL"/>
+              </w:rPr>
+            </w:pPr>
+            <w:r>
+              <w:rPr>
+                <w:rFonts w:ascii="Malgun Gothic" w:eastAsia="Malgun Gothic" w:hAnsi="Malgun Gothic"/>
+                <w:b/>
+                <w:lang w:val="nl-NL"/>
+              </w:rPr>
+              <w:t>1.2</w:t>
+            </w:r>
+          </w:p>
+        </w:tc>
+        <w:tc>
+          <w:tcPr>
+            <w:tcW w:w="5339" w:type="dxa"/>
+          </w:tcPr>
+          <w:p>
+            <w:pPr>
+              <w:rPr>
+                <w:rFonts w:ascii="Malgun Gothic" w:eastAsia="Malgun Gothic" w:hAnsi="Malgun Gothic"/>
+                <w:lang w:val="nl-NL"/>
+              </w:rPr>
+            </w:pPr>
+            <w:r>
+              <w:rPr>
+                <w:rFonts w:ascii="Malgun Gothic" w:eastAsia="Malgun Gothic" w:hAnsi="Malgun Gothic"/>
+                <w:lang w:val="nl-NL"/>
+              </w:rPr>
+              <w:t>Een aantal niet-functionele eisen toegevoegd</w:t>
+            </w:r>
+          </w:p>
+        </w:tc>
+        <w:tc>
+          <w:tcPr>
+            <w:tcW w:w="1881" w:type="dxa"/>
+          </w:tcPr>
+          <w:p>
+            <w:pPr>
+              <w:rPr>
+                <w:rFonts w:ascii="Malgun Gothic" w:eastAsia="Malgun Gothic" w:hAnsi="Malgun Gothic"/>
+                <w:lang w:val="nl-NL"/>
+              </w:rPr>
+            </w:pPr>
+            <w:r>
+              <w:rPr>
+                <w:rFonts w:ascii="Malgun Gothic" w:eastAsia="Malgun Gothic" w:hAnsi="Malgun Gothic"/>
+                <w:lang w:val="nl-NL"/>
+              </w:rPr>
+              <w:t>Michelle Broens</w:t>
+            </w:r>
+          </w:p>
+        </w:tc>
+        <w:tc>
+          <w:tcPr>
+            <w:tcW w:w="1280" w:type="dxa"/>
+          </w:tcPr>
+          <w:p>
+            <w:pPr>
+              <w:rPr>
+                <w:rFonts w:ascii="Malgun Gothic" w:eastAsia="Malgun Gothic" w:hAnsi="Malgun Gothic"/>
+                <w:lang w:val="nl-NL"/>
+              </w:rPr>
+            </w:pPr>
+            <w:r>
+              <w:rPr>
+                <w:rFonts w:ascii="Malgun Gothic" w:eastAsia="Malgun Gothic" w:hAnsi="Malgun Gothic"/>
+                <w:lang w:val="nl-NL"/>
+              </w:rPr>
+              <w:t>15/11/2017</w:t>
             </w:r>
           </w:p>
         </w:tc>
@@ -1113,7 +1193,7 @@
             </w:rPr>
             <w:fldChar w:fldCharType="separate"/>
           </w:r>
-          <w:hyperlink w:anchor="_Toc498524016" w:history="1">
+          <w:hyperlink w:anchor="_Toc498527782" w:history="1">
             <w:r>
               <w:rPr>
                 <w:rStyle w:val="Hyperlink"/>
@@ -1142,7 +1222,7 @@
                 <w:noProof/>
                 <w:webHidden/>
               </w:rPr>
-              <w:instrText xml:space="preserve"> PAGEREF _Toc498524016 \h </w:instrText>
+              <w:instrText xml:space="preserve"> PAGEREF _Toc498527782 \h </w:instrText>
             </w:r>
             <w:r>
               <w:rPr>
@@ -1185,7 +1265,7 @@
               <w:lang w:val="nl-NL"/>
             </w:rPr>
           </w:pPr>
-          <w:hyperlink w:anchor="_Toc498524017" w:history="1">
+          <w:hyperlink w:anchor="_Toc498527783" w:history="1">
             <w:r>
               <w:rPr>
                 <w:rStyle w:val="Hyperlink"/>
@@ -1214,7 +1294,7 @@
                 <w:noProof/>
                 <w:webHidden/>
               </w:rPr>
-              <w:instrText xml:space="preserve"> PAGEREF _Toc498524017 \h </w:instrText>
+              <w:instrText xml:space="preserve"> PAGEREF _Toc498527783 \h </w:instrText>
             </w:r>
             <w:r>
               <w:rPr>
@@ -1257,7 +1337,7 @@
               <w:lang w:val="nl-NL"/>
             </w:rPr>
           </w:pPr>
-          <w:hyperlink w:anchor="_Toc498524018" w:history="1">
+          <w:hyperlink w:anchor="_Toc498527784" w:history="1">
             <w:r>
               <w:rPr>
                 <w:rStyle w:val="Hyperlink"/>
@@ -1286,7 +1366,7 @@
                 <w:noProof/>
                 <w:webHidden/>
               </w:rPr>
-              <w:instrText xml:space="preserve"> PAGEREF _Toc498524018 \h </w:instrText>
+              <w:instrText xml:space="preserve"> PAGEREF _Toc498527784 \h </w:instrText>
             </w:r>
             <w:r>
               <w:rPr>
@@ -1329,7 +1409,7 @@
               <w:lang w:val="nl-NL"/>
             </w:rPr>
           </w:pPr>
-          <w:hyperlink w:anchor="_Toc498524019" w:history="1">
+          <w:hyperlink w:anchor="_Toc498527785" w:history="1">
             <w:r>
               <w:rPr>
                 <w:rStyle w:val="Hyperlink"/>
@@ -1358,7 +1438,7 @@
                 <w:noProof/>
                 <w:webHidden/>
               </w:rPr>
-              <w:instrText xml:space="preserve"> PAGEREF _Toc498524019 \h </w:instrText>
+              <w:instrText xml:space="preserve"> PAGEREF _Toc498527785 \h </w:instrText>
             </w:r>
             <w:r>
               <w:rPr>
@@ -1401,7 +1481,7 @@
               <w:lang w:val="nl-NL"/>
             </w:rPr>
           </w:pPr>
-          <w:hyperlink w:anchor="_Toc498524020" w:history="1">
+          <w:hyperlink w:anchor="_Toc498527786" w:history="1">
             <w:r>
               <w:rPr>
                 <w:rStyle w:val="Hyperlink"/>
@@ -1430,7 +1510,7 @@
                 <w:noProof/>
                 <w:webHidden/>
               </w:rPr>
-              <w:instrText xml:space="preserve"> PAGEREF _Toc498524020 \h </w:instrText>
+              <w:instrText xml:space="preserve"> PAGEREF _Toc498527786 \h </w:instrText>
             </w:r>
             <w:r>
               <w:rPr>
@@ -1473,7 +1553,7 @@
               <w:lang w:val="nl-NL"/>
             </w:rPr>
           </w:pPr>
-          <w:hyperlink w:anchor="_Toc498524021" w:history="1">
+          <w:hyperlink w:anchor="_Toc498527787" w:history="1">
             <w:r>
               <w:rPr>
                 <w:rStyle w:val="Hyperlink"/>
@@ -1481,7 +1561,7 @@
                 <w:noProof/>
                 <w:lang w:val="nl-NL"/>
               </w:rPr>
-              <w:t>Non-functionele eisen</w:t>
+              <w:t>Niet-functionele eisen</w:t>
             </w:r>
             <w:r>
               <w:rPr>
@@ -1502,7 +1582,7 @@
                 <w:noProof/>
                 <w:webHidden/>
               </w:rPr>
-              <w:instrText xml:space="preserve"> PAGEREF _Toc498524021 \h </w:instrText>
+              <w:instrText xml:space="preserve"> PAGEREF _Toc498527787 \h </w:instrText>
             </w:r>
             <w:r>
               <w:rPr>
@@ -1545,7 +1625,7 @@
               <w:lang w:val="nl-NL"/>
             </w:rPr>
           </w:pPr>
-          <w:hyperlink w:anchor="_Toc498524022" w:history="1">
+          <w:hyperlink w:anchor="_Toc498527788" w:history="1">
             <w:r>
               <w:rPr>
                 <w:rStyle w:val="Hyperlink"/>
@@ -1573,7 +1653,7 @@
                 <w:noProof/>
                 <w:webHidden/>
               </w:rPr>
-              <w:instrText xml:space="preserve"> PAGEREF _Toc498524022 \h </w:instrText>
+              <w:instrText xml:space="preserve"> PAGEREF _Toc498527788 \h </w:instrText>
             </w:r>
             <w:r>
               <w:rPr>
@@ -1593,7 +1673,7 @@
                 <w:noProof/>
                 <w:webHidden/>
               </w:rPr>
-              <w:t>3</w:t>
+              <w:t>0</w:t>
             </w:r>
             <w:r>
               <w:rPr>
@@ -1616,7 +1696,7 @@
               <w:lang w:val="nl-NL"/>
             </w:rPr>
           </w:pPr>
-          <w:hyperlink w:anchor="_Toc498524023" w:history="1">
+          <w:hyperlink w:anchor="_Toc498527789" w:history="1">
             <w:r>
               <w:rPr>
                 <w:rStyle w:val="Hyperlink"/>
@@ -1644,7 +1724,7 @@
                 <w:noProof/>
                 <w:webHidden/>
               </w:rPr>
-              <w:instrText xml:space="preserve"> PAGEREF _Toc498524023 \h </w:instrText>
+              <w:instrText xml:space="preserve"> PAGEREF _Toc498527789 \h </w:instrText>
             </w:r>
             <w:r>
               <w:rPr>
@@ -1664,7 +1744,7 @@
                 <w:noProof/>
                 <w:webHidden/>
               </w:rPr>
-              <w:t>3</w:t>
+              <w:t>0</w:t>
             </w:r>
             <w:r>
               <w:rPr>
@@ -1687,7 +1767,7 @@
               <w:lang w:val="nl-NL"/>
             </w:rPr>
           </w:pPr>
-          <w:hyperlink w:anchor="_Toc498524024" w:history="1">
+          <w:hyperlink w:anchor="_Toc498527790" w:history="1">
             <w:r>
               <w:rPr>
                 <w:rStyle w:val="Hyperlink"/>
@@ -1715,7 +1795,7 @@
                 <w:noProof/>
                 <w:webHidden/>
               </w:rPr>
-              <w:instrText xml:space="preserve"> PAGEREF _Toc498524024 \h </w:instrText>
+              <w:instrText xml:space="preserve"> PAGEREF _Toc498527790 \h </w:instrText>
             </w:r>
             <w:r>
               <w:rPr>
@@ -1735,7 +1815,7 @@
                 <w:noProof/>
                 <w:webHidden/>
               </w:rPr>
-              <w:t>4</w:t>
+              <w:t>0</w:t>
             </w:r>
             <w:r>
               <w:rPr>
@@ -1758,7 +1838,7 @@
               <w:lang w:val="nl-NL"/>
             </w:rPr>
           </w:pPr>
-          <w:hyperlink w:anchor="_Toc498524025" w:history="1">
+          <w:hyperlink w:anchor="_Toc498527791" w:history="1">
             <w:r>
               <w:rPr>
                 <w:rStyle w:val="Hyperlink"/>
@@ -1786,7 +1866,7 @@
                 <w:noProof/>
                 <w:webHidden/>
               </w:rPr>
-              <w:instrText xml:space="preserve"> PAGEREF _Toc498524025 \h </w:instrText>
+              <w:instrText xml:space="preserve"> PAGEREF _Toc498527791 \h </w:instrText>
             </w:r>
             <w:r>
               <w:rPr>
@@ -1806,7 +1886,7 @@
                 <w:noProof/>
                 <w:webHidden/>
               </w:rPr>
-              <w:t>4</w:t>
+              <w:t>0</w:t>
             </w:r>
             <w:r>
               <w:rPr>
@@ -1829,7 +1909,7 @@
               <w:lang w:val="nl-NL"/>
             </w:rPr>
           </w:pPr>
-          <w:hyperlink w:anchor="_Toc498524026" w:history="1">
+          <w:hyperlink w:anchor="_Toc498527792" w:history="1">
             <w:r>
               <w:rPr>
                 <w:rStyle w:val="Hyperlink"/>
@@ -1858,7 +1938,7 @@
                 <w:noProof/>
                 <w:webHidden/>
               </w:rPr>
-              <w:instrText xml:space="preserve"> PAGEREF _Toc498524026 \h </w:instrText>
+              <w:instrText xml:space="preserve"> PAGEREF _Toc498527792 \h </w:instrText>
             </w:r>
             <w:r>
               <w:rPr>
@@ -1878,7 +1958,7 @@
                 <w:noProof/>
                 <w:webHidden/>
               </w:rPr>
-              <w:t>5</w:t>
+              <w:t>1</w:t>
             </w:r>
             <w:r>
               <w:rPr>
@@ -1936,7 +2016,7 @@
           <w:lang w:val="nl-NL"/>
         </w:rPr>
       </w:pPr>
-      <w:bookmarkStart w:id="3" w:name="_Toc498524017"/>
+      <w:bookmarkStart w:id="1" w:name="_Toc498527783"/>
       <w:r>
         <w:rPr>
           <w:rFonts w:ascii="Malgun Gothic" w:eastAsia="Malgun Gothic" w:hAnsi="Malgun Gothic"/>
@@ -1945,7 +2025,7 @@
         <w:lastRenderedPageBreak/>
         <w:t>Inleiding</w:t>
       </w:r>
-      <w:bookmarkEnd w:id="3"/>
+      <w:bookmarkEnd w:id="1"/>
     </w:p>
     <w:p>
       <w:pPr>
@@ -2068,7 +2148,7 @@
           <w:lang w:val="nl-NL"/>
         </w:rPr>
       </w:pPr>
-      <w:bookmarkStart w:id="4" w:name="_Toc498524018"/>
+      <w:bookmarkStart w:id="2" w:name="_Toc498527784"/>
       <w:r>
         <w:rPr>
           <w:rFonts w:ascii="Malgun Gothic" w:eastAsia="Malgun Gothic" w:hAnsi="Malgun Gothic"/>
@@ -2148,7 +2228,7 @@
         </w:rPr>
         <w:t>EER diagram</w:t>
       </w:r>
-      <w:bookmarkEnd w:id="4"/>
+      <w:bookmarkEnd w:id="2"/>
     </w:p>
     <w:p>
       <w:pPr>
@@ -2195,7 +2275,7 @@
           <w:lang w:val="nl-NL"/>
         </w:rPr>
       </w:pPr>
-      <w:bookmarkStart w:id="5" w:name="_Toc498524019"/>
+      <w:bookmarkStart w:id="3" w:name="_Toc498527785"/>
       <w:r>
         <w:rPr>
           <w:rFonts w:ascii="Malgun Gothic" w:eastAsia="Malgun Gothic" w:hAnsi="Malgun Gothic"/>
@@ -2204,7 +2284,7 @@
         <w:lastRenderedPageBreak/>
         <w:t>Functionele eisen</w:t>
       </w:r>
-      <w:bookmarkEnd w:id="5"/>
+      <w:bookmarkEnd w:id="3"/>
     </w:p>
     <w:tbl>
       <w:tblPr>
@@ -3226,7 +3306,7 @@
           <w:lang w:val="nl-NL"/>
         </w:rPr>
       </w:pPr>
-      <w:bookmarkStart w:id="6" w:name="_Toc498524020"/>
+      <w:bookmarkStart w:id="4" w:name="_Toc498527786"/>
       <w:r>
         <w:rPr>
           <w:rFonts w:ascii="Malgun Gothic" w:eastAsia="Malgun Gothic" w:hAnsi="Malgun Gothic"/>
@@ -3235,7 +3315,7 @@
         <w:lastRenderedPageBreak/>
         <w:t>Relevante infromatie</w:t>
       </w:r>
-      <w:bookmarkEnd w:id="6"/>
+      <w:bookmarkEnd w:id="4"/>
     </w:p>
     <w:tbl>
       <w:tblPr>
@@ -3716,16 +3796,23 @@
           <w:lang w:val="nl-NL"/>
         </w:rPr>
       </w:pPr>
-      <w:bookmarkStart w:id="7" w:name="_Toc498524021"/>
+      <w:bookmarkStart w:id="5" w:name="_Toc498527787"/>
       <w:r>
         <w:rPr>
           <w:rFonts w:ascii="Malgun Gothic" w:eastAsia="Malgun Gothic" w:hAnsi="Malgun Gothic"/>
           <w:lang w:val="nl-NL"/>
         </w:rPr>
         <w:lastRenderedPageBreak/>
-        <w:t>Non-functionele eisen</w:t>
+        <w:t>Niet</w:t>
       </w:r>
-      <w:bookmarkEnd w:id="7"/>
+      <w:r>
+        <w:rPr>
+          <w:rFonts w:ascii="Malgun Gothic" w:eastAsia="Malgun Gothic" w:hAnsi="Malgun Gothic"/>
+          <w:lang w:val="nl-NL"/>
+        </w:rPr>
+        <w:t>-functionele eisen</w:t>
+      </w:r>
+      <w:bookmarkEnd w:id="5"/>
     </w:p>
     <w:tbl>
       <w:tblPr>
@@ -3968,6 +4055,224 @@
           </w:p>
         </w:tc>
       </w:tr>
+      <w:tr>
+        <w:tc>
+          <w:tcPr>
+            <w:tcW w:w="635" w:type="dxa"/>
+          </w:tcPr>
+          <w:p>
+            <w:pPr>
+              <w:spacing w:before="0" w:after="160" w:line="259" w:lineRule="auto"/>
+              <w:rPr>
+                <w:rFonts w:ascii="Malgun Gothic" w:eastAsia="Malgun Gothic" w:hAnsi="Malgun Gothic"/>
+                <w:b/>
+                <w:lang w:val="nl-NL"/>
+              </w:rPr>
+            </w:pPr>
+            <w:r>
+              <w:rPr>
+                <w:rFonts w:ascii="Malgun Gothic" w:eastAsia="Malgun Gothic" w:hAnsi="Malgun Gothic"/>
+                <w:b/>
+                <w:lang w:val="nl-NL"/>
+              </w:rPr>
+              <w:t>NF2</w:t>
+            </w:r>
+          </w:p>
+        </w:tc>
+        <w:tc>
+          <w:tcPr>
+            <w:tcW w:w="1700" w:type="dxa"/>
+          </w:tcPr>
+          <w:p>
+            <w:pPr>
+              <w:spacing w:before="0" w:after="160" w:line="259" w:lineRule="auto"/>
+              <w:rPr>
+                <w:rFonts w:ascii="Malgun Gothic" w:eastAsia="Malgun Gothic" w:hAnsi="Malgun Gothic"/>
+                <w:lang w:val="nl-NL"/>
+              </w:rPr>
+            </w:pPr>
+            <w:r>
+              <w:rPr>
+                <w:rFonts w:ascii="Malgun Gothic" w:eastAsia="Malgun Gothic" w:hAnsi="Malgun Gothic"/>
+                <w:lang w:val="nl-NL"/>
+              </w:rPr>
+              <w:t>Functionaliteit</w:t>
+            </w:r>
+          </w:p>
+        </w:tc>
+        <w:tc>
+          <w:tcPr>
+            <w:tcW w:w="4680" w:type="dxa"/>
+          </w:tcPr>
+          <w:p>
+            <w:pPr>
+              <w:spacing w:before="0" w:after="160" w:line="259" w:lineRule="auto"/>
+              <w:rPr>
+                <w:rFonts w:ascii="Malgun Gothic" w:eastAsia="Malgun Gothic" w:hAnsi="Malgun Gothic"/>
+                <w:lang w:val="nl-NL"/>
+              </w:rPr>
+            </w:pPr>
+            <w:r>
+              <w:rPr>
+                <w:rFonts w:ascii="Malgun Gothic" w:eastAsia="Malgun Gothic" w:hAnsi="Malgun Gothic"/>
+                <w:lang w:val="nl-NL"/>
+              </w:rPr>
+              <w:t xml:space="preserve">De gegevens van de cliënt worden opgeslagen op een zogenaamde “inlogserver”, hier staan ook de gekochte kaartjes bij </w:t>
+            </w:r>
+          </w:p>
+        </w:tc>
+        <w:tc>
+          <w:tcPr>
+            <w:tcW w:w="1213" w:type="dxa"/>
+          </w:tcPr>
+          <w:p>
+            <w:pPr>
+              <w:spacing w:before="0" w:after="160" w:line="259" w:lineRule="auto"/>
+              <w:rPr>
+                <w:rFonts w:ascii="Malgun Gothic" w:eastAsia="Malgun Gothic" w:hAnsi="Malgun Gothic"/>
+                <w:lang w:val="nl-NL"/>
+              </w:rPr>
+            </w:pPr>
+            <w:r>
+              <w:rPr>
+                <w:rFonts w:ascii="Malgun Gothic" w:eastAsia="Malgun Gothic" w:hAnsi="Malgun Gothic"/>
+                <w:lang w:val="nl-NL"/>
+              </w:rPr>
+              <w:t>M</w:t>
+            </w:r>
+          </w:p>
+        </w:tc>
+        <w:tc>
+          <w:tcPr>
+            <w:tcW w:w="1122" w:type="dxa"/>
+          </w:tcPr>
+          <w:p>
+            <w:pPr>
+              <w:spacing w:before="0" w:after="160" w:line="259" w:lineRule="auto"/>
+              <w:rPr>
+                <w:rFonts w:ascii="Malgun Gothic" w:eastAsia="Malgun Gothic" w:hAnsi="Malgun Gothic"/>
+                <w:lang w:val="nl-NL"/>
+              </w:rPr>
+            </w:pPr>
+            <w:r>
+              <w:rPr>
+                <w:rFonts w:ascii="Malgun Gothic" w:eastAsia="Malgun Gothic" w:hAnsi="Malgun Gothic"/>
+                <w:lang w:val="nl-NL"/>
+              </w:rPr>
+              <w:t>Hoog</w:t>
+            </w:r>
+          </w:p>
+        </w:tc>
+      </w:tr>
+      <w:tr>
+        <w:tc>
+          <w:tcPr>
+            <w:tcW w:w="635" w:type="dxa"/>
+          </w:tcPr>
+          <w:p>
+            <w:pPr>
+              <w:spacing w:before="0" w:after="160" w:line="259" w:lineRule="auto"/>
+              <w:rPr>
+                <w:rFonts w:ascii="Malgun Gothic" w:eastAsia="Malgun Gothic" w:hAnsi="Malgun Gothic"/>
+                <w:b/>
+                <w:lang w:val="nl-NL"/>
+              </w:rPr>
+            </w:pPr>
+            <w:r>
+              <w:rPr>
+                <w:rFonts w:ascii="Malgun Gothic" w:eastAsia="Malgun Gothic" w:hAnsi="Malgun Gothic"/>
+                <w:b/>
+                <w:lang w:val="nl-NL"/>
+              </w:rPr>
+              <w:t>NF3</w:t>
+            </w:r>
+          </w:p>
+        </w:tc>
+        <w:tc>
+          <w:tcPr>
+            <w:tcW w:w="1700" w:type="dxa"/>
+          </w:tcPr>
+          <w:p>
+            <w:pPr>
+              <w:spacing w:before="0" w:after="160" w:line="259" w:lineRule="auto"/>
+              <w:rPr>
+                <w:rFonts w:ascii="Malgun Gothic" w:eastAsia="Malgun Gothic" w:hAnsi="Malgun Gothic"/>
+                <w:lang w:val="nl-NL"/>
+              </w:rPr>
+            </w:pPr>
+            <w:r>
+              <w:rPr>
+                <w:rFonts w:ascii="Malgun Gothic" w:eastAsia="Malgun Gothic" w:hAnsi="Malgun Gothic"/>
+                <w:lang w:val="nl-NL"/>
+              </w:rPr>
+              <w:t>Uiterlijk</w:t>
+            </w:r>
+          </w:p>
+        </w:tc>
+        <w:tc>
+          <w:tcPr>
+            <w:tcW w:w="4680" w:type="dxa"/>
+          </w:tcPr>
+          <w:p>
+            <w:pPr>
+              <w:spacing w:before="0" w:after="160" w:line="259" w:lineRule="auto"/>
+              <w:rPr>
+                <w:rFonts w:ascii="Malgun Gothic" w:eastAsia="Malgun Gothic" w:hAnsi="Malgun Gothic"/>
+                <w:lang w:val="nl-NL"/>
+              </w:rPr>
+            </w:pPr>
+            <w:r>
+              <w:rPr>
+                <w:rFonts w:ascii="Malgun Gothic" w:eastAsia="Malgun Gothic" w:hAnsi="Malgun Gothic"/>
+                <w:lang w:val="nl-NL"/>
+              </w:rPr>
+              <w:t>De UI moet duidelijk zijn zodat er geen verwarring kan ontstaan over wat waar staat</w:t>
+            </w:r>
+          </w:p>
+        </w:tc>
+        <w:tc>
+          <w:tcPr>
+            <w:tcW w:w="1213" w:type="dxa"/>
+          </w:tcPr>
+          <w:p>
+            <w:pPr>
+              <w:spacing w:before="0" w:after="160" w:line="259" w:lineRule="auto"/>
+              <w:rPr>
+                <w:rFonts w:ascii="Malgun Gothic" w:eastAsia="Malgun Gothic" w:hAnsi="Malgun Gothic"/>
+                <w:lang w:val="nl-NL"/>
+              </w:rPr>
+            </w:pPr>
+            <w:r>
+              <w:rPr>
+                <w:rFonts w:ascii="Malgun Gothic" w:eastAsia="Malgun Gothic" w:hAnsi="Malgun Gothic"/>
+                <w:lang w:val="nl-NL"/>
+              </w:rPr>
+              <w:t>M</w:t>
+            </w:r>
+          </w:p>
+        </w:tc>
+        <w:tc>
+          <w:tcPr>
+            <w:tcW w:w="1122" w:type="dxa"/>
+          </w:tcPr>
+          <w:p>
+            <w:pPr>
+              <w:spacing w:before="0" w:after="160" w:line="259" w:lineRule="auto"/>
+              <w:rPr>
+                <w:rFonts w:ascii="Malgun Gothic" w:eastAsia="Malgun Gothic" w:hAnsi="Malgun Gothic"/>
+                <w:lang w:val="nl-NL"/>
+              </w:rPr>
+            </w:pPr>
+            <w:r>
+              <w:rPr>
+                <w:rFonts w:ascii="Malgun Gothic" w:eastAsia="Malgun Gothic" w:hAnsi="Malgun Gothic"/>
+                <w:lang w:val="nl-NL"/>
+              </w:rPr>
+              <w:t>Hoog</w:t>
+            </w:r>
+          </w:p>
+        </w:tc>
+      </w:tr>
     </w:tbl>
     <w:p>
       <w:pPr>
@@ -3990,6 +4295,7 @@
         <w:pStyle w:val="Heading1"/>
         <w:rPr>
           <w:rFonts w:ascii="Malgun Gothic" w:eastAsia="Malgun Gothic" w:hAnsi="Malgun Gothic"/>
+          <w:lang w:val="nl-NL"/>
         </w:rPr>
         <w:sectPr>
           <w:pgSz w:w="12240" w:h="15840"/>
@@ -4000,7 +4306,6 @@
           <w:docGrid w:linePitch="360"/>
         </w:sectPr>
       </w:pPr>
-      <w:bookmarkStart w:id="8" w:name="_Toc498524022"/>
     </w:p>
     <w:p>
       <w:pPr>
@@ -4009,6 +4314,7 @@
           <w:rFonts w:ascii="Malgun Gothic" w:eastAsia="Malgun Gothic" w:hAnsi="Malgun Gothic"/>
         </w:rPr>
       </w:pPr>
+      <w:bookmarkStart w:id="6" w:name="_Toc498527788"/>
       <w:r>
         <w:rPr>
           <w:rFonts w:ascii="Malgun Gothic" w:eastAsia="Malgun Gothic" w:hAnsi="Malgun Gothic"/>
@@ -4016,7 +4322,7 @@
         <w:lastRenderedPageBreak/>
         <w:t>Globale schermopbouw</w:t>
       </w:r>
-      <w:bookmarkEnd w:id="8"/>
+      <w:bookmarkEnd w:id="6"/>
     </w:p>
     <w:p>
       <w:pPr>
@@ -4025,14 +4331,14 @@
           <w:rFonts w:ascii="Malgun Gothic" w:eastAsia="Malgun Gothic" w:hAnsi="Malgun Gothic"/>
         </w:rPr>
       </w:pPr>
-      <w:bookmarkStart w:id="9" w:name="_Toc498524023"/>
+      <w:bookmarkStart w:id="7" w:name="_Toc498527789"/>
       <w:r>
         <w:rPr>
           <w:rFonts w:ascii="Malgun Gothic" w:eastAsia="Malgun Gothic" w:hAnsi="Malgun Gothic"/>
         </w:rPr>
         <w:t>UI navigatie</w:t>
       </w:r>
-      <w:bookmarkEnd w:id="9"/>
+      <w:bookmarkEnd w:id="7"/>
     </w:p>
     <w:p>
       <w:pPr>
@@ -4127,7 +4433,6 @@
           <w:docGrid w:linePitch="360"/>
         </w:sectPr>
       </w:pPr>
-      <w:bookmarkStart w:id="10" w:name="_Toc498524024"/>
     </w:p>
     <w:p>
       <w:pPr>
@@ -4136,6 +4441,7 @@
           <w:rFonts w:ascii="Malgun Gothic" w:eastAsia="Malgun Gothic" w:hAnsi="Malgun Gothic"/>
         </w:rPr>
       </w:pPr>
+      <w:bookmarkStart w:id="8" w:name="_Toc498527790"/>
       <w:r>
         <w:rPr>
           <w:rFonts w:ascii="Malgun Gothic" w:eastAsia="Malgun Gothic" w:hAnsi="Malgun Gothic"/>
@@ -4143,7 +4449,7 @@
         <w:lastRenderedPageBreak/>
         <w:t>Use cases</w:t>
       </w:r>
-      <w:bookmarkEnd w:id="10"/>
+      <w:bookmarkEnd w:id="8"/>
     </w:p>
     <w:p>
       <w:pPr>
@@ -4152,14 +4458,14 @@
           <w:rFonts w:ascii="Malgun Gothic" w:eastAsia="Malgun Gothic" w:hAnsi="Malgun Gothic"/>
         </w:rPr>
       </w:pPr>
-      <w:bookmarkStart w:id="11" w:name="_Toc498524025"/>
+      <w:bookmarkStart w:id="9" w:name="_Toc498527791"/>
       <w:r>
         <w:rPr>
           <w:rFonts w:ascii="Malgun Gothic" w:eastAsia="Malgun Gothic" w:hAnsi="Malgun Gothic"/>
         </w:rPr>
         <w:t>Use case diagram</w:t>
       </w:r>
-      <w:bookmarkEnd w:id="11"/>
+      <w:bookmarkEnd w:id="9"/>
     </w:p>
     <w:p>
       <w:r>
@@ -4250,7 +4556,7 @@
           <w:lang w:val="nl-NL"/>
         </w:rPr>
       </w:pPr>
-      <w:bookmarkStart w:id="12" w:name="_Toc498524026"/>
+      <w:bookmarkStart w:id="10" w:name="_Toc498527792"/>
       <w:r>
         <w:rPr>
           <w:rFonts w:ascii="Malgun Gothic" w:eastAsia="Malgun Gothic" w:hAnsi="Malgun Gothic"/>
@@ -4259,7 +4565,7 @@
         <w:lastRenderedPageBreak/>
         <w:t>Use case beschrijvingen</w:t>
       </w:r>
-      <w:bookmarkEnd w:id="12"/>
+      <w:bookmarkEnd w:id="10"/>
     </w:p>
     <w:tbl>
       <w:tblPr>
@@ -6738,6 +7044,8 @@
           <w:lang w:val="nl-NL"/>
         </w:rPr>
       </w:pPr>
+      <w:bookmarkStart w:id="11" w:name="_GoBack"/>
+      <w:bookmarkEnd w:id="11"/>
     </w:p>
     <w:sectPr>
       <w:pgSz w:w="12240" w:h="15840"/>
@@ -8610,7 +8918,7 @@
 </file>
 
 <file path=customXml/itemProps2.xml><?xml version="1.0" encoding="utf-8"?>
-<ds:datastoreItem xmlns:ds="http://schemas.openxmlformats.org/officeDocument/2006/customXml" ds:itemID="{1AE35159-0C80-42E5-9FC4-31DAD4176CA4}">
+<ds:datastoreItem xmlns:ds="http://schemas.openxmlformats.org/officeDocument/2006/customXml" ds:itemID="{E7AC498E-5E6B-4C61-9D67-B4633F1E2B2D}">
   <ds:schemaRefs>
     <ds:schemaRef ds:uri="http://schemas.openxmlformats.org/officeDocument/2006/bibliography"/>
   </ds:schemaRefs>

</xml_diff>